<commit_message>
[EnglishLearning]Chapter 3 test paper 2
</commit_message>
<xml_diff>
--- a/Words2.docx
+++ b/Words2.docx
@@ -13945,7 +13945,7 @@
             <w:pPr>
               <w:jc w:val="center"/>
               <w:rPr>
-                <w:rFonts w:ascii="Segoe UI" w:hAnsi="Segoe UI" w:cs="Segoe UI" w:hint="eastAsia"/>
+                <w:rFonts w:ascii="Segoe UI" w:hAnsi="Segoe UI" w:cs="Segoe UI"/>
                 <w:color w:val="7030A0"/>
               </w:rPr>
             </w:pPr>
@@ -13974,7 +13974,7 @@
             <w:pPr>
               <w:jc w:val="center"/>
               <w:rPr>
-                <w:rFonts w:ascii="Segoe UI" w:hAnsi="Segoe UI" w:cs="Segoe UI" w:hint="eastAsia"/>
+                <w:rFonts w:ascii="Segoe UI" w:hAnsi="Segoe UI" w:cs="Segoe UI"/>
                 <w:color w:val="0070C0"/>
               </w:rPr>
             </w:pPr>
@@ -14073,7 +14073,7 @@
             <w:pPr>
               <w:jc w:val="center"/>
               <w:rPr>
-                <w:rFonts w:ascii="Segoe UI" w:hAnsi="Segoe UI" w:cs="Segoe UI" w:hint="eastAsia"/>
+                <w:rFonts w:ascii="Segoe UI" w:hAnsi="Segoe UI" w:cs="Segoe UI"/>
                 <w:color w:val="70AD47" w:themeColor="accent6"/>
                 <w:u w:val="single"/>
               </w:rPr>
@@ -14118,7 +14118,7 @@
             <w:pPr>
               <w:jc w:val="center"/>
               <w:rPr>
-                <w:rFonts w:ascii="Segoe UI" w:hAnsi="Segoe UI" w:cs="Segoe UI" w:hint="eastAsia"/>
+                <w:rFonts w:ascii="Segoe UI" w:hAnsi="Segoe UI" w:cs="Segoe UI"/>
                 <w:color w:val="7030A0"/>
               </w:rPr>
             </w:pPr>
@@ -14147,7 +14147,7 @@
             <w:pPr>
               <w:jc w:val="center"/>
               <w:rPr>
-                <w:rFonts w:ascii="Segoe UI" w:hAnsi="Segoe UI" w:cs="Segoe UI" w:hint="eastAsia"/>
+                <w:rFonts w:ascii="Segoe UI" w:hAnsi="Segoe UI" w:cs="Segoe UI"/>
                 <w:color w:val="0070C0"/>
               </w:rPr>
             </w:pPr>
@@ -14336,7 +14336,7 @@
             <w:pPr>
               <w:jc w:val="center"/>
               <w:rPr>
-                <w:rFonts w:ascii="Segoe UI" w:hAnsi="Segoe UI" w:cs="Segoe UI" w:hint="eastAsia"/>
+                <w:rFonts w:ascii="Segoe UI" w:hAnsi="Segoe UI" w:cs="Segoe UI"/>
                 <w:color w:val="70AD47" w:themeColor="accent6"/>
                 <w:u w:val="single"/>
               </w:rPr>
@@ -14454,7 +14454,7 @@
             <w:pPr>
               <w:jc w:val="center"/>
               <w:rPr>
-                <w:rFonts w:ascii="Segoe UI" w:hAnsi="Segoe UI" w:cs="Segoe UI" w:hint="eastAsia"/>
+                <w:rFonts w:ascii="Segoe UI" w:hAnsi="Segoe UI" w:cs="Segoe UI"/>
                 <w:color w:val="70AD47" w:themeColor="accent6"/>
               </w:rPr>
             </w:pPr>
@@ -14489,7 +14489,7 @@
             <w:pPr>
               <w:jc w:val="center"/>
               <w:rPr>
-                <w:rFonts w:ascii="Segoe UI" w:hAnsi="Segoe UI" w:cs="Segoe UI" w:hint="eastAsia"/>
+                <w:rFonts w:ascii="Segoe UI" w:hAnsi="Segoe UI" w:cs="Segoe UI"/>
                 <w:color w:val="7030A0"/>
               </w:rPr>
             </w:pPr>
@@ -14589,7 +14589,6 @@
             <w:pPr>
               <w:jc w:val="center"/>
               <w:rPr>
-                <w:rFonts w:hint="eastAsia"/>
                 <w:noProof/>
               </w:rPr>
             </w:pPr>
@@ -14713,23 +14712,7 @@
                 <w:rFonts w:ascii="Segoe UI" w:hAnsi="Segoe UI" w:cs="Segoe UI"/>
                 <w:color w:val="70AD47" w:themeColor="accent6"/>
               </w:rPr>
-              <w:t xml:space="preserve">. an act of washing your whole body by sitting or </w:t>
-            </w:r>
-            <w:proofErr w:type="gramStart"/>
-            <w:r>
-              <w:rPr>
-                <w:rFonts w:ascii="Segoe UI" w:hAnsi="Segoe UI" w:cs="Segoe UI"/>
-                <w:color w:val="70AD47" w:themeColor="accent6"/>
-              </w:rPr>
-              <w:t>lying in</w:t>
-            </w:r>
-            <w:proofErr w:type="gramEnd"/>
-            <w:r>
-              <w:rPr>
-                <w:rFonts w:ascii="Segoe UI" w:hAnsi="Segoe UI" w:cs="Segoe UI"/>
-                <w:color w:val="70AD47" w:themeColor="accent6"/>
-              </w:rPr>
-              <w:t xml:space="preserve"> water</w:t>
+              <w:t>. an act of washing your whole body by sitting or lying in water</w:t>
             </w:r>
           </w:p>
           <w:p>
@@ -14873,7 +14856,6 @@
             <w:pPr>
               <w:jc w:val="center"/>
               <w:rPr>
-                <w:rFonts w:hint="eastAsia"/>
                 <w:noProof/>
               </w:rPr>
             </w:pPr>
@@ -14952,7 +14934,7 @@
             <w:pPr>
               <w:jc w:val="center"/>
               <w:rPr>
-                <w:rFonts w:ascii="Segoe UI" w:hAnsi="Segoe UI" w:cs="Segoe UI" w:hint="eastAsia"/>
+                <w:rFonts w:ascii="Segoe UI" w:hAnsi="Segoe UI" w:cs="Segoe UI"/>
                 <w:color w:val="70AD47" w:themeColor="accent6"/>
               </w:rPr>
             </w:pPr>
@@ -14986,7 +14968,7 @@
             <w:pPr>
               <w:jc w:val="center"/>
               <w:rPr>
-                <w:rFonts w:ascii="Segoe UI" w:hAnsi="Segoe UI" w:cs="Segoe UI" w:hint="eastAsia"/>
+                <w:rFonts w:ascii="Segoe UI" w:hAnsi="Segoe UI" w:cs="Segoe UI"/>
                 <w:color w:val="7030A0"/>
               </w:rPr>
             </w:pPr>
@@ -15016,7 +14998,7 @@
             <w:pPr>
               <w:jc w:val="center"/>
               <w:rPr>
-                <w:rFonts w:ascii="Segoe UI" w:hAnsi="Segoe UI" w:cs="Segoe UI" w:hint="eastAsia"/>
+                <w:rFonts w:ascii="Segoe UI" w:hAnsi="Segoe UI" w:cs="Segoe UI"/>
                 <w:color w:val="0070C0"/>
               </w:rPr>
             </w:pPr>
@@ -15096,21 +15078,12 @@
                 <w:color w:val="70AD47" w:themeColor="accent6"/>
               </w:rPr>
             </w:pPr>
-            <w:proofErr w:type="gramStart"/>
-            <w:r>
-              <w:rPr>
-                <w:rFonts w:ascii="Segoe UI" w:hAnsi="Segoe UI" w:cs="Segoe UI"/>
-                <w:color w:val="70AD47" w:themeColor="accent6"/>
-              </w:rPr>
-              <w:t>Also</w:t>
-            </w:r>
-            <w:proofErr w:type="gramEnd"/>
-            <w:r>
-              <w:rPr>
-                <w:rFonts w:ascii="Segoe UI" w:hAnsi="Segoe UI" w:cs="Segoe UI"/>
-                <w:color w:val="70AD47" w:themeColor="accent6"/>
-              </w:rPr>
-              <w:t xml:space="preserve"> bedsitter, bed sitting room</w:t>
+            <w:r>
+              <w:rPr>
+                <w:rFonts w:ascii="Segoe UI" w:hAnsi="Segoe UI" w:cs="Segoe UI"/>
+                <w:color w:val="70AD47" w:themeColor="accent6"/>
+              </w:rPr>
+              <w:t>Also bedsitter, bed sitting room</w:t>
             </w:r>
             <w:r>
               <w:rPr>
@@ -15131,7 +15104,7 @@
             <w:pPr>
               <w:jc w:val="center"/>
               <w:rPr>
-                <w:rFonts w:ascii="Segoe UI" w:hAnsi="Segoe UI" w:cs="Segoe UI" w:hint="eastAsia"/>
+                <w:rFonts w:ascii="Segoe UI" w:hAnsi="Segoe UI" w:cs="Segoe UI"/>
                 <w:color w:val="70AD47" w:themeColor="accent6"/>
                 <w:u w:val="single"/>
               </w:rPr>
@@ -15176,7 +15149,7 @@
             <w:pPr>
               <w:jc w:val="center"/>
               <w:rPr>
-                <w:rFonts w:ascii="Segoe UI" w:hAnsi="Segoe UI" w:cs="Segoe UI" w:hint="eastAsia"/>
+                <w:rFonts w:ascii="Segoe UI" w:hAnsi="Segoe UI" w:cs="Segoe UI"/>
                 <w:color w:val="7030A0"/>
               </w:rPr>
             </w:pPr>
@@ -15304,7 +15277,7 @@
             <w:pPr>
               <w:jc w:val="center"/>
               <w:rPr>
-                <w:rFonts w:ascii="Segoe UI" w:hAnsi="Segoe UI" w:cs="Segoe UI" w:hint="eastAsia"/>
+                <w:rFonts w:ascii="Segoe UI" w:hAnsi="Segoe UI" w:cs="Segoe UI"/>
                 <w:color w:val="70AD47" w:themeColor="accent6"/>
               </w:rPr>
             </w:pPr>
@@ -15339,7 +15312,7 @@
             <w:pPr>
               <w:jc w:val="center"/>
               <w:rPr>
-                <w:rFonts w:ascii="Segoe UI" w:hAnsi="Segoe UI" w:cs="Segoe UI" w:hint="eastAsia"/>
+                <w:rFonts w:ascii="Segoe UI" w:hAnsi="Segoe UI" w:cs="Segoe UI"/>
                 <w:color w:val="7030A0"/>
               </w:rPr>
             </w:pPr>
@@ -15368,7 +15341,7 @@
             <w:pPr>
               <w:jc w:val="center"/>
               <w:rPr>
-                <w:rFonts w:ascii="Segoe UI" w:hAnsi="Segoe UI" w:cs="Segoe UI" w:hint="eastAsia"/>
+                <w:rFonts w:ascii="Segoe UI" w:hAnsi="Segoe UI" w:cs="Segoe UI"/>
                 <w:color w:val="0070C0"/>
               </w:rPr>
             </w:pPr>
@@ -15445,7 +15418,7 @@
             <w:pPr>
               <w:jc w:val="center"/>
               <w:rPr>
-                <w:rFonts w:ascii="Segoe UI" w:hAnsi="Segoe UI" w:cs="Segoe UI" w:hint="eastAsia"/>
+                <w:rFonts w:ascii="Segoe UI" w:hAnsi="Segoe UI" w:cs="Segoe UI"/>
                 <w:color w:val="70AD47" w:themeColor="accent6"/>
               </w:rPr>
             </w:pPr>
@@ -15541,7 +15514,7 @@
             <w:pPr>
               <w:jc w:val="center"/>
               <w:rPr>
-                <w:rFonts w:ascii="Segoe UI" w:hAnsi="Segoe UI" w:cs="Segoe UI" w:hint="eastAsia"/>
+                <w:rFonts w:ascii="Segoe UI" w:hAnsi="Segoe UI" w:cs="Segoe UI"/>
                 <w:color w:val="70AD47" w:themeColor="accent6"/>
                 <w:u w:val="single"/>
               </w:rPr>
@@ -15595,7 +15568,7 @@
             <w:pPr>
               <w:jc w:val="center"/>
               <w:rPr>
-                <w:rFonts w:ascii="Segoe UI" w:hAnsi="Segoe UI" w:cs="Segoe UI" w:hint="eastAsia"/>
+                <w:rFonts w:ascii="Segoe UI" w:hAnsi="Segoe UI" w:cs="Segoe UI"/>
                 <w:color w:val="7030A0"/>
               </w:rPr>
             </w:pPr>
@@ -15701,7 +15674,7 @@
             <w:pPr>
               <w:jc w:val="center"/>
               <w:rPr>
-                <w:rFonts w:ascii="Segoe UI" w:hAnsi="Segoe UI" w:cs="Segoe UI" w:hint="eastAsia"/>
+                <w:rFonts w:ascii="Segoe UI" w:hAnsi="Segoe UI" w:cs="Segoe UI"/>
                 <w:color w:val="70AD47" w:themeColor="accent6"/>
                 <w:u w:val="single"/>
               </w:rPr>
@@ -15790,7 +15763,7 @@
             <w:pPr>
               <w:jc w:val="center"/>
               <w:rPr>
-                <w:rFonts w:ascii="Segoe UI" w:hAnsi="Segoe UI" w:cs="Segoe UI" w:hint="eastAsia"/>
+                <w:rFonts w:ascii="Segoe UI" w:hAnsi="Segoe UI" w:cs="Segoe UI"/>
                 <w:color w:val="70AD47" w:themeColor="accent6"/>
                 <w:u w:val="single"/>
               </w:rPr>
@@ -15872,7 +15845,7 @@
             <w:pPr>
               <w:jc w:val="center"/>
               <w:rPr>
-                <w:rFonts w:ascii="Segoe UI" w:hAnsi="Segoe UI" w:cs="Segoe UI" w:hint="eastAsia"/>
+                <w:rFonts w:ascii="Segoe UI" w:hAnsi="Segoe UI" w:cs="Segoe UI"/>
                 <w:color w:val="70AD47" w:themeColor="accent6"/>
               </w:rPr>
             </w:pPr>
@@ -15899,7 +15872,7 @@
             <w:pPr>
               <w:jc w:val="center"/>
               <w:rPr>
-                <w:rFonts w:ascii="Segoe UI" w:hAnsi="Segoe UI" w:cs="Segoe UI" w:hint="eastAsia"/>
+                <w:rFonts w:ascii="Segoe UI" w:hAnsi="Segoe UI" w:cs="Segoe UI"/>
                 <w:color w:val="7030A0"/>
               </w:rPr>
             </w:pPr>
@@ -16004,7 +15977,7 @@
             <w:pPr>
               <w:jc w:val="center"/>
               <w:rPr>
-                <w:rFonts w:ascii="Segoe UI" w:hAnsi="Segoe UI" w:cs="Segoe UI" w:hint="eastAsia"/>
+                <w:rFonts w:ascii="Segoe UI" w:hAnsi="Segoe UI" w:cs="Segoe UI"/>
                 <w:color w:val="70AD47" w:themeColor="accent6"/>
               </w:rPr>
             </w:pPr>
@@ -16032,7 +16005,7 @@
             <w:pPr>
               <w:jc w:val="center"/>
               <w:rPr>
-                <w:rFonts w:ascii="Segoe UI" w:hAnsi="Segoe UI" w:cs="Segoe UI" w:hint="eastAsia"/>
+                <w:rFonts w:ascii="Segoe UI" w:hAnsi="Segoe UI" w:cs="Segoe UI"/>
                 <w:color w:val="7030A0"/>
               </w:rPr>
             </w:pPr>
@@ -16138,7 +16111,7 @@
             <w:pPr>
               <w:jc w:val="center"/>
               <w:rPr>
-                <w:rFonts w:ascii="Segoe UI" w:hAnsi="Segoe UI" w:cs="Segoe UI" w:hint="eastAsia"/>
+                <w:rFonts w:ascii="Segoe UI" w:hAnsi="Segoe UI" w:cs="Segoe UI"/>
                 <w:color w:val="70AD47" w:themeColor="accent6"/>
                 <w:u w:val="single"/>
               </w:rPr>
@@ -16220,7 +16193,7 @@
             <w:pPr>
               <w:jc w:val="center"/>
               <w:rPr>
-                <w:rFonts w:ascii="Segoe UI" w:hAnsi="Segoe UI" w:cs="Segoe UI" w:hint="eastAsia"/>
+                <w:rFonts w:ascii="Segoe UI" w:hAnsi="Segoe UI" w:cs="Segoe UI"/>
                 <w:color w:val="70AD47" w:themeColor="accent6"/>
               </w:rPr>
             </w:pPr>
@@ -16276,7 +16249,7 @@
             <w:pPr>
               <w:jc w:val="center"/>
               <w:rPr>
-                <w:rFonts w:ascii="Segoe UI" w:hAnsi="Segoe UI" w:cs="Segoe UI" w:hint="eastAsia"/>
+                <w:rFonts w:ascii="Segoe UI" w:hAnsi="Segoe UI" w:cs="Segoe UI"/>
                 <w:color w:val="7030A0"/>
               </w:rPr>
             </w:pPr>
@@ -16381,7 +16354,7 @@
             <w:pPr>
               <w:jc w:val="center"/>
               <w:rPr>
-                <w:rFonts w:ascii="Segoe UI" w:hAnsi="Segoe UI" w:cs="Segoe UI" w:hint="eastAsia"/>
+                <w:rFonts w:ascii="Segoe UI" w:hAnsi="Segoe UI" w:cs="Segoe UI"/>
                 <w:color w:val="70AD47" w:themeColor="accent6"/>
                 <w:u w:val="single"/>
               </w:rPr>
@@ -16418,7 +16391,7 @@
             <w:pPr>
               <w:jc w:val="center"/>
               <w:rPr>
-                <w:rFonts w:ascii="Segoe UI" w:hAnsi="Segoe UI" w:cs="Segoe UI" w:hint="eastAsia"/>
+                <w:rFonts w:ascii="Segoe UI" w:hAnsi="Segoe UI" w:cs="Segoe UI"/>
                 <w:color w:val="7030A0"/>
               </w:rPr>
             </w:pPr>
@@ -16543,7 +16516,7 @@
             <w:pPr>
               <w:jc w:val="center"/>
               <w:rPr>
-                <w:rFonts w:ascii="Segoe UI" w:hAnsi="Segoe UI" w:cs="Segoe UI" w:hint="eastAsia"/>
+                <w:rFonts w:ascii="Segoe UI" w:hAnsi="Segoe UI" w:cs="Segoe UI"/>
                 <w:color w:val="7030A0"/>
               </w:rPr>
             </w:pPr>
@@ -16648,7 +16621,7 @@
             <w:pPr>
               <w:jc w:val="center"/>
               <w:rPr>
-                <w:rFonts w:ascii="Segoe UI" w:hAnsi="Segoe UI" w:cs="Segoe UI" w:hint="eastAsia"/>
+                <w:rFonts w:ascii="Segoe UI" w:hAnsi="Segoe UI" w:cs="Segoe UI"/>
                 <w:color w:val="70AD47" w:themeColor="accent6"/>
                 <w:u w:val="single"/>
               </w:rPr>
@@ -16678,7 +16651,7 @@
             <w:pPr>
               <w:jc w:val="center"/>
               <w:rPr>
-                <w:rFonts w:ascii="Segoe UI" w:hAnsi="Segoe UI" w:cs="Segoe UI" w:hint="eastAsia"/>
+                <w:rFonts w:ascii="Segoe UI" w:hAnsi="Segoe UI" w:cs="Segoe UI"/>
                 <w:color w:val="7030A0"/>
               </w:rPr>
             </w:pPr>
@@ -16810,7 +16783,7 @@
             <w:pPr>
               <w:jc w:val="center"/>
               <w:rPr>
-                <w:rFonts w:ascii="Segoe UI" w:hAnsi="Segoe UI" w:cs="Segoe UI" w:hint="eastAsia"/>
+                <w:rFonts w:ascii="Segoe UI" w:hAnsi="Segoe UI" w:cs="Segoe UI"/>
                 <w:color w:val="70AD47" w:themeColor="accent6"/>
                 <w:u w:val="single"/>
               </w:rPr>
@@ -16915,7 +16888,7 @@
             <w:pPr>
               <w:jc w:val="center"/>
               <w:rPr>
-                <w:rFonts w:ascii="Segoe UI" w:hAnsi="Segoe UI" w:cs="Segoe UI" w:hint="eastAsia"/>
+                <w:rFonts w:ascii="Segoe UI" w:hAnsi="Segoe UI" w:cs="Segoe UI"/>
                 <w:color w:val="70AD47" w:themeColor="accent6"/>
                 <w:u w:val="single"/>
               </w:rPr>
@@ -16952,7 +16925,7 @@
             <w:pPr>
               <w:jc w:val="center"/>
               <w:rPr>
-                <w:rFonts w:ascii="Segoe UI" w:hAnsi="Segoe UI" w:cs="Segoe UI" w:hint="eastAsia"/>
+                <w:rFonts w:ascii="Segoe UI" w:hAnsi="Segoe UI" w:cs="Segoe UI"/>
                 <w:color w:val="7030A0"/>
               </w:rPr>
             </w:pPr>
@@ -17057,7 +17030,7 @@
             <w:pPr>
               <w:jc w:val="center"/>
               <w:rPr>
-                <w:rFonts w:ascii="Segoe UI" w:hAnsi="Segoe UI" w:cs="Segoe UI" w:hint="eastAsia"/>
+                <w:rFonts w:ascii="Segoe UI" w:hAnsi="Segoe UI" w:cs="Segoe UI"/>
                 <w:color w:val="70AD47" w:themeColor="accent6"/>
                 <w:u w:val="single"/>
               </w:rPr>
@@ -17086,7 +17059,7 @@
             <w:pPr>
               <w:jc w:val="center"/>
               <w:rPr>
-                <w:rFonts w:ascii="Segoe UI" w:hAnsi="Segoe UI" w:cs="Segoe UI" w:hint="eastAsia"/>
+                <w:rFonts w:ascii="Segoe UI" w:hAnsi="Segoe UI" w:cs="Segoe UI"/>
                 <w:color w:val="7030A0"/>
               </w:rPr>
             </w:pPr>
@@ -17191,7 +17164,7 @@
             <w:pPr>
               <w:jc w:val="center"/>
               <w:rPr>
-                <w:rFonts w:ascii="Segoe UI" w:hAnsi="Segoe UI" w:cs="Segoe UI" w:hint="eastAsia"/>
+                <w:rFonts w:ascii="Segoe UI" w:hAnsi="Segoe UI" w:cs="Segoe UI"/>
                 <w:color w:val="70AD47" w:themeColor="accent6"/>
                 <w:u w:val="single"/>
               </w:rPr>
@@ -17257,7 +17230,7 @@
             <w:pPr>
               <w:jc w:val="center"/>
               <w:rPr>
-                <w:rFonts w:ascii="Segoe UI" w:hAnsi="Segoe UI" w:cs="Segoe UI" w:hint="eastAsia"/>
+                <w:rFonts w:ascii="Segoe UI" w:hAnsi="Segoe UI" w:cs="Segoe UI"/>
                 <w:color w:val="0070C0"/>
               </w:rPr>
             </w:pPr>
@@ -17333,7 +17306,7 @@
             <w:pPr>
               <w:jc w:val="center"/>
               <w:rPr>
-                <w:rFonts w:ascii="Segoe UI" w:hAnsi="Segoe UI" w:cs="Segoe UI" w:hint="eastAsia"/>
+                <w:rFonts w:ascii="Segoe UI" w:hAnsi="Segoe UI" w:cs="Segoe UI"/>
                 <w:color w:val="70AD47" w:themeColor="accent6"/>
                 <w:u w:val="single"/>
               </w:rPr>
@@ -17362,7 +17335,7 @@
             <w:pPr>
               <w:jc w:val="center"/>
               <w:rPr>
-                <w:rFonts w:ascii="Segoe UI" w:hAnsi="Segoe UI" w:cs="Segoe UI" w:hint="eastAsia"/>
+                <w:rFonts w:ascii="Segoe UI" w:hAnsi="Segoe UI" w:cs="Segoe UI"/>
                 <w:color w:val="7030A0"/>
               </w:rPr>
             </w:pPr>
@@ -17480,7 +17453,7 @@
             <w:pPr>
               <w:jc w:val="center"/>
               <w:rPr>
-                <w:rFonts w:ascii="Segoe UI" w:hAnsi="Segoe UI" w:cs="Segoe UI" w:hint="eastAsia"/>
+                <w:rFonts w:ascii="Segoe UI" w:hAnsi="Segoe UI" w:cs="Segoe UI"/>
                 <w:color w:val="7030A0"/>
               </w:rPr>
             </w:pPr>
@@ -17509,7 +17482,7 @@
             <w:pPr>
               <w:jc w:val="center"/>
               <w:rPr>
-                <w:rFonts w:ascii="Segoe UI" w:hAnsi="Segoe UI" w:cs="Segoe UI" w:hint="eastAsia"/>
+                <w:rFonts w:ascii="Segoe UI" w:hAnsi="Segoe UI" w:cs="Segoe UI"/>
                 <w:color w:val="0070C0"/>
               </w:rPr>
             </w:pPr>
@@ -17585,7 +17558,7 @@
             <w:pPr>
               <w:jc w:val="center"/>
               <w:rPr>
-                <w:rFonts w:ascii="Segoe UI" w:hAnsi="Segoe UI" w:cs="Segoe UI" w:hint="eastAsia"/>
+                <w:rFonts w:ascii="Segoe UI" w:hAnsi="Segoe UI" w:cs="Segoe UI"/>
                 <w:color w:val="70AD47" w:themeColor="accent6"/>
               </w:rPr>
             </w:pPr>
@@ -17612,7 +17585,7 @@
             <w:pPr>
               <w:jc w:val="center"/>
               <w:rPr>
-                <w:rFonts w:ascii="Segoe UI" w:hAnsi="Segoe UI" w:cs="Segoe UI" w:hint="eastAsia"/>
+                <w:rFonts w:ascii="Segoe UI" w:hAnsi="Segoe UI" w:cs="Segoe UI"/>
                 <w:color w:val="7030A0"/>
               </w:rPr>
             </w:pPr>
@@ -17641,7 +17614,7 @@
             <w:pPr>
               <w:jc w:val="center"/>
               <w:rPr>
-                <w:rFonts w:ascii="Segoe UI" w:hAnsi="Segoe UI" w:cs="Segoe UI" w:hint="eastAsia"/>
+                <w:rFonts w:ascii="Segoe UI" w:hAnsi="Segoe UI" w:cs="Segoe UI"/>
                 <w:color w:val="0070C0"/>
               </w:rPr>
             </w:pPr>
@@ -17717,7 +17690,7 @@
             <w:pPr>
               <w:jc w:val="center"/>
               <w:rPr>
-                <w:rFonts w:ascii="Segoe UI" w:hAnsi="Segoe UI" w:cs="Segoe UI" w:hint="eastAsia"/>
+                <w:rFonts w:ascii="Segoe UI" w:hAnsi="Segoe UI" w:cs="Segoe UI"/>
                 <w:color w:val="70AD47" w:themeColor="accent6"/>
               </w:rPr>
             </w:pPr>
@@ -17744,7 +17717,7 @@
             <w:pPr>
               <w:jc w:val="center"/>
               <w:rPr>
-                <w:rFonts w:ascii="Segoe UI" w:hAnsi="Segoe UI" w:cs="Segoe UI" w:hint="eastAsia"/>
+                <w:rFonts w:ascii="Segoe UI" w:hAnsi="Segoe UI" w:cs="Segoe UI"/>
                 <w:color w:val="7030A0"/>
               </w:rPr>
             </w:pPr>
@@ -17774,7 +17747,7 @@
             <w:pPr>
               <w:jc w:val="center"/>
               <w:rPr>
-                <w:rFonts w:ascii="Segoe UI" w:hAnsi="Segoe UI" w:cs="Segoe UI" w:hint="eastAsia"/>
+                <w:rFonts w:ascii="Segoe UI" w:hAnsi="Segoe UI" w:cs="Segoe UI"/>
                 <w:color w:val="0070C0"/>
               </w:rPr>
             </w:pPr>
@@ -17866,7 +17839,7 @@
             <w:pPr>
               <w:jc w:val="center"/>
               <w:rPr>
-                <w:rFonts w:ascii="Segoe UI" w:hAnsi="Segoe UI" w:cs="Segoe UI" w:hint="eastAsia"/>
+                <w:rFonts w:ascii="Segoe UI" w:hAnsi="Segoe UI" w:cs="Segoe UI"/>
                 <w:color w:val="70AD47" w:themeColor="accent6"/>
                 <w:u w:val="single"/>
               </w:rPr>
@@ -17907,6 +17880,20 @@
                 <w:color w:val="7030A0"/>
               </w:rPr>
             </w:pPr>
+            <w:r>
+              <w:rPr>
+                <w:rFonts w:ascii="Segoe UI" w:hAnsi="Segoe UI" w:cs="Segoe UI"/>
+                <w:color w:val="7030A0"/>
+              </w:rPr>
+              <w:t>C</w:t>
+            </w:r>
+            <w:r>
+              <w:rPr>
+                <w:rFonts w:ascii="Segoe UI" w:hAnsi="Segoe UI" w:cs="Segoe UI" w:hint="eastAsia"/>
+                <w:color w:val="7030A0"/>
+              </w:rPr>
+              <w:t>abinet</w:t>
+            </w:r>
           </w:p>
         </w:tc>
         <w:tc>
@@ -17922,6 +17909,13 @@
                 <w:color w:val="0070C0"/>
               </w:rPr>
             </w:pPr>
+            <w:r>
+              <w:rPr>
+                <w:rFonts w:ascii="Segoe UI" w:hAnsi="Segoe UI" w:cs="Segoe UI" w:hint="eastAsia"/>
+                <w:color w:val="0070C0"/>
+              </w:rPr>
+              <w:t>n</w:t>
+            </w:r>
           </w:p>
         </w:tc>
         <w:tc>
@@ -17936,6 +17930,46 @@
                 <w:noProof/>
               </w:rPr>
             </w:pPr>
+            <w:r>
+              <w:rPr>
+                <w:noProof/>
+              </w:rPr>
+              <w:drawing>
+                <wp:inline distT="0" distB="0" distL="0" distR="0" wp14:anchorId="68BD0159" wp14:editId="35E9B389">
+                  <wp:extent cx="1152525" cy="371475"/>
+                  <wp:effectExtent l="0" t="0" r="9525" b="9525"/>
+                  <wp:docPr id="18" name="图片 18"/>
+                  <wp:cNvGraphicFramePr>
+                    <a:graphicFrameLocks xmlns:a="http://schemas.openxmlformats.org/drawingml/2006/main" noChangeAspect="1"/>
+                  </wp:cNvGraphicFramePr>
+                  <a:graphic xmlns:a="http://schemas.openxmlformats.org/drawingml/2006/main">
+                    <a:graphicData uri="http://schemas.openxmlformats.org/drawingml/2006/picture">
+                      <pic:pic xmlns:pic="http://schemas.openxmlformats.org/drawingml/2006/picture">
+                        <pic:nvPicPr>
+                          <pic:cNvPr id="1" name=""/>
+                          <pic:cNvPicPr/>
+                        </pic:nvPicPr>
+                        <pic:blipFill>
+                          <a:blip r:embed="rId80"/>
+                          <a:stretch>
+                            <a:fillRect/>
+                          </a:stretch>
+                        </pic:blipFill>
+                        <pic:spPr>
+                          <a:xfrm>
+                            <a:off x="0" y="0"/>
+                            <a:ext cx="1152525" cy="371475"/>
+                          </a:xfrm>
+                          <a:prstGeom prst="rect">
+                            <a:avLst/>
+                          </a:prstGeom>
+                        </pic:spPr>
+                      </pic:pic>
+                    </a:graphicData>
+                  </a:graphic>
+                </wp:inline>
+              </w:drawing>
+            </w:r>
           </w:p>
         </w:tc>
         <w:tc>
@@ -17951,6 +17985,78 @@
                 <w:color w:val="70AD47" w:themeColor="accent6"/>
               </w:rPr>
             </w:pPr>
+            <w:r>
+              <w:rPr>
+                <w:rFonts w:ascii="Segoe UI" w:hAnsi="Segoe UI" w:cs="Segoe UI" w:hint="eastAsia"/>
+                <w:color w:val="70AD47" w:themeColor="accent6"/>
+              </w:rPr>
+              <w:t>1</w:t>
+            </w:r>
+            <w:r>
+              <w:rPr>
+                <w:rFonts w:ascii="Segoe UI" w:hAnsi="Segoe UI" w:cs="Segoe UI"/>
+                <w:color w:val="70AD47" w:themeColor="accent6"/>
+              </w:rPr>
+              <w:t>. a group of chosen members of a government, which is responsible for advising and deciding on government policy</w:t>
+            </w:r>
+          </w:p>
+          <w:p>
+            <w:pPr>
+              <w:jc w:val="center"/>
+              <w:rPr>
+                <w:rFonts w:ascii="Segoe UI" w:hAnsi="Segoe UI" w:cs="Segoe UI"/>
+                <w:color w:val="4472C4" w:themeColor="accent1"/>
+                <w:u w:val="single"/>
+              </w:rPr>
+            </w:pPr>
+            <w:r>
+              <w:rPr>
+                <w:rFonts w:ascii="Segoe UI" w:hAnsi="Segoe UI" w:cs="Segoe UI"/>
+                <w:color w:val="4472C4" w:themeColor="accent1"/>
+                <w:u w:val="single"/>
+              </w:rPr>
+              <w:t>A cabinet meeting</w:t>
+            </w:r>
+          </w:p>
+          <w:p>
+            <w:pPr>
+              <w:jc w:val="center"/>
+              <w:rPr>
+                <w:rFonts w:ascii="Segoe UI" w:hAnsi="Segoe UI" w:cs="Segoe UI"/>
+                <w:color w:val="70AD47" w:themeColor="accent6"/>
+              </w:rPr>
+            </w:pPr>
+            <w:r>
+              <w:rPr>
+                <w:rFonts w:ascii="Segoe UI" w:hAnsi="Segoe UI" w:cs="Segoe UI" w:hint="eastAsia"/>
+                <w:color w:val="70AD47" w:themeColor="accent6"/>
+              </w:rPr>
+              <w:t>2</w:t>
+            </w:r>
+            <w:r>
+              <w:rPr>
+                <w:rFonts w:ascii="Segoe UI" w:hAnsi="Segoe UI" w:cs="Segoe UI"/>
+                <w:color w:val="70AD47" w:themeColor="accent6"/>
+              </w:rPr>
+              <w:t>. a piece of furniture with doors, drawers and/or shelves, that is used for storing or showing things</w:t>
+            </w:r>
+          </w:p>
+          <w:p>
+            <w:pPr>
+              <w:jc w:val="center"/>
+              <w:rPr>
+                <w:rFonts w:ascii="Segoe UI" w:hAnsi="Segoe UI" w:cs="Segoe UI" w:hint="eastAsia"/>
+                <w:color w:val="70AD47" w:themeColor="accent6"/>
+              </w:rPr>
+            </w:pPr>
+            <w:r>
+              <w:rPr>
+                <w:rFonts w:ascii="Segoe UI" w:hAnsi="Segoe UI" w:cs="Segoe UI"/>
+                <w:color w:val="70AD47" w:themeColor="accent6"/>
+                <w:u w:val="single"/>
+              </w:rPr>
+              <w:t>Kitchen cabinets</w:t>
+            </w:r>
           </w:p>
         </w:tc>
       </w:tr>
@@ -17961,16 +18067,31 @@
         <w:tc>
           <w:tcPr>
             <w:tcW w:w="1920" w:type="dxa"/>
-            <w:vAlign w:val="center"/>
-          </w:tcPr>
-          <w:p>
-            <w:pPr>
-              <w:jc w:val="center"/>
-              <w:rPr>
-                <w:rFonts w:ascii="Segoe UI" w:hAnsi="Segoe UI" w:cs="Segoe UI"/>
-                <w:color w:val="7030A0"/>
-              </w:rPr>
-            </w:pPr>
+            <w:vMerge w:val="restart"/>
+            <w:vAlign w:val="center"/>
+          </w:tcPr>
+          <w:p>
+            <w:pPr>
+              <w:jc w:val="center"/>
+              <w:rPr>
+                <w:rFonts w:ascii="Segoe UI" w:hAnsi="Segoe UI" w:cs="Segoe UI" w:hint="eastAsia"/>
+                <w:color w:val="7030A0"/>
+              </w:rPr>
+            </w:pPr>
+            <w:r>
+              <w:rPr>
+                <w:rFonts w:ascii="Segoe UI" w:hAnsi="Segoe UI" w:cs="Segoe UI" w:hint="eastAsia"/>
+                <w:color w:val="7030A0"/>
+              </w:rPr>
+              <w:t>c</w:t>
+            </w:r>
+            <w:r>
+              <w:rPr>
+                <w:rFonts w:ascii="Segoe UI" w:hAnsi="Segoe UI" w:cs="Segoe UI"/>
+                <w:color w:val="7030A0"/>
+              </w:rPr>
+              <w:t>op</w:t>
+            </w:r>
           </w:p>
         </w:tc>
         <w:tc>
@@ -17982,15 +18103,23 @@
             <w:pPr>
               <w:jc w:val="center"/>
               <w:rPr>
-                <w:rFonts w:ascii="Segoe UI" w:hAnsi="Segoe UI" w:cs="Segoe UI" w:hint="eastAsia"/>
-                <w:color w:val="0070C0"/>
-              </w:rPr>
-            </w:pPr>
+                <w:rFonts w:ascii="Segoe UI" w:hAnsi="Segoe UI" w:cs="Segoe UI"/>
+                <w:color w:val="0070C0"/>
+              </w:rPr>
+            </w:pPr>
+            <w:r>
+              <w:rPr>
+                <w:rFonts w:ascii="Segoe UI" w:hAnsi="Segoe UI" w:cs="Segoe UI" w:hint="eastAsia"/>
+                <w:color w:val="0070C0"/>
+              </w:rPr>
+              <w:t>n</w:t>
+            </w:r>
           </w:p>
         </w:tc>
         <w:tc>
           <w:tcPr>
             <w:tcW w:w="3516" w:type="dxa"/>
+            <w:vMerge w:val="restart"/>
             <w:vAlign w:val="center"/>
           </w:tcPr>
           <w:p>
@@ -18000,6 +18129,46 @@
                 <w:noProof/>
               </w:rPr>
             </w:pPr>
+            <w:r>
+              <w:rPr>
+                <w:noProof/>
+              </w:rPr>
+              <w:drawing>
+                <wp:inline distT="0" distB="0" distL="0" distR="0" wp14:anchorId="64C2CA3E" wp14:editId="1FD58F6E">
+                  <wp:extent cx="685800" cy="314325"/>
+                  <wp:effectExtent l="0" t="0" r="0" b="9525"/>
+                  <wp:docPr id="19" name="图片 19"/>
+                  <wp:cNvGraphicFramePr>
+                    <a:graphicFrameLocks xmlns:a="http://schemas.openxmlformats.org/drawingml/2006/main" noChangeAspect="1"/>
+                  </wp:cNvGraphicFramePr>
+                  <a:graphic xmlns:a="http://schemas.openxmlformats.org/drawingml/2006/main">
+                    <a:graphicData uri="http://schemas.openxmlformats.org/drawingml/2006/picture">
+                      <pic:pic xmlns:pic="http://schemas.openxmlformats.org/drawingml/2006/picture">
+                        <pic:nvPicPr>
+                          <pic:cNvPr id="1" name=""/>
+                          <pic:cNvPicPr/>
+                        </pic:nvPicPr>
+                        <pic:blipFill>
+                          <a:blip r:embed="rId81"/>
+                          <a:stretch>
+                            <a:fillRect/>
+                          </a:stretch>
+                        </pic:blipFill>
+                        <pic:spPr>
+                          <a:xfrm>
+                            <a:off x="0" y="0"/>
+                            <a:ext cx="685800" cy="314325"/>
+                          </a:xfrm>
+                          <a:prstGeom prst="rect">
+                            <a:avLst/>
+                          </a:prstGeom>
+                        </pic:spPr>
+                      </pic:pic>
+                    </a:graphicData>
+                  </a:graphic>
+                </wp:inline>
+              </w:drawing>
+            </w:r>
           </w:p>
         </w:tc>
         <w:tc>
@@ -18015,6 +18184,31 @@
                 <w:color w:val="70AD47" w:themeColor="accent6"/>
               </w:rPr>
             </w:pPr>
+            <w:r>
+              <w:rPr>
+                <w:rFonts w:ascii="Segoe UI" w:hAnsi="Segoe UI" w:cs="Segoe UI"/>
+                <w:color w:val="70AD47" w:themeColor="accent6"/>
+              </w:rPr>
+              <w:t>1. Police officer</w:t>
+            </w:r>
+          </w:p>
+          <w:p>
+            <w:pPr>
+              <w:jc w:val="center"/>
+              <w:rPr>
+                <w:rFonts w:ascii="Segoe UI" w:hAnsi="Segoe UI" w:cs="Segoe UI" w:hint="eastAsia"/>
+                <w:color w:val="70AD47" w:themeColor="accent6"/>
+                <w:u w:val="single"/>
+              </w:rPr>
+            </w:pPr>
+            <w:r>
+              <w:rPr>
+                <w:rFonts w:ascii="Segoe UI" w:hAnsi="Segoe UI" w:cs="Segoe UI"/>
+                <w:color w:val="4472C4" w:themeColor="accent1"/>
+                <w:u w:val="single"/>
+              </w:rPr>
+              <w:t>Cops and robbers</w:t>
+            </w:r>
           </w:p>
         </w:tc>
       </w:tr>
@@ -18025,6 +18219,7 @@
         <w:tc>
           <w:tcPr>
             <w:tcW w:w="1920" w:type="dxa"/>
+            <w:vMerge/>
             <w:vAlign w:val="center"/>
           </w:tcPr>
           <w:p>
@@ -18046,15 +18241,23 @@
             <w:pPr>
               <w:jc w:val="center"/>
               <w:rPr>
-                <w:rFonts w:ascii="Segoe UI" w:hAnsi="Segoe UI" w:cs="Segoe UI" w:hint="eastAsia"/>
-                <w:color w:val="0070C0"/>
-              </w:rPr>
-            </w:pPr>
+                <w:rFonts w:ascii="Segoe UI" w:hAnsi="Segoe UI" w:cs="Segoe UI"/>
+                <w:color w:val="0070C0"/>
+              </w:rPr>
+            </w:pPr>
+            <w:r>
+              <w:rPr>
+                <w:rFonts w:ascii="Segoe UI" w:hAnsi="Segoe UI" w:cs="Segoe UI" w:hint="eastAsia"/>
+                <w:color w:val="0070C0"/>
+              </w:rPr>
+              <w:t>v</w:t>
+            </w:r>
           </w:p>
         </w:tc>
         <w:tc>
           <w:tcPr>
             <w:tcW w:w="3516" w:type="dxa"/>
+            <w:vMerge/>
             <w:vAlign w:val="center"/>
           </w:tcPr>
           <w:p>
@@ -18079,6 +18282,95 @@
                 <w:color w:val="70AD47" w:themeColor="accent6"/>
               </w:rPr>
             </w:pPr>
+            <w:r>
+              <w:rPr>
+                <w:rFonts w:ascii="Segoe UI" w:hAnsi="Segoe UI" w:cs="Segoe UI" w:hint="eastAsia"/>
+                <w:color w:val="70AD47" w:themeColor="accent6"/>
+              </w:rPr>
+              <w:t>1</w:t>
+            </w:r>
+            <w:r>
+              <w:rPr>
+                <w:rFonts w:ascii="Segoe UI" w:hAnsi="Segoe UI" w:cs="Segoe UI"/>
+                <w:color w:val="70AD47" w:themeColor="accent6"/>
+              </w:rPr>
+              <w:t>. to receive or suffer sth unpleasant</w:t>
+            </w:r>
+          </w:p>
+          <w:p>
+            <w:pPr>
+              <w:jc w:val="center"/>
+              <w:rPr>
+                <w:rFonts w:ascii="Segoe UI" w:hAnsi="Segoe UI" w:cs="Segoe UI"/>
+                <w:color w:val="70AD47" w:themeColor="accent6"/>
+                <w:u w:val="single"/>
+              </w:rPr>
+            </w:pPr>
+            <w:r>
+              <w:rPr>
+                <w:rFonts w:ascii="Segoe UI" w:hAnsi="Segoe UI" w:cs="Segoe UI" w:hint="eastAsia"/>
+                <w:color w:val="70AD47" w:themeColor="accent6"/>
+                <w:u w:val="single"/>
+              </w:rPr>
+              <w:t>H</w:t>
+            </w:r>
+            <w:r>
+              <w:rPr>
+                <w:rFonts w:ascii="Segoe UI" w:hAnsi="Segoe UI" w:cs="Segoe UI"/>
+                <w:color w:val="70AD47" w:themeColor="accent6"/>
+                <w:u w:val="single"/>
+              </w:rPr>
+              <w:t>e copped all the hassle after the accident</w:t>
+            </w:r>
+          </w:p>
+          <w:p>
+            <w:pPr>
+              <w:jc w:val="center"/>
+              <w:rPr>
+                <w:rFonts w:ascii="Segoe UI" w:hAnsi="Segoe UI" w:cs="Segoe UI"/>
+                <w:color w:val="70AD47" w:themeColor="accent6"/>
+              </w:rPr>
+            </w:pPr>
+            <w:r>
+              <w:rPr>
+                <w:rFonts w:ascii="Segoe UI" w:hAnsi="Segoe UI" w:cs="Segoe UI" w:hint="eastAsia"/>
+                <w:color w:val="70AD47" w:themeColor="accent6"/>
+              </w:rPr>
+              <w:t>2</w:t>
+            </w:r>
+            <w:r>
+              <w:rPr>
+                <w:rFonts w:ascii="Segoe UI" w:hAnsi="Segoe UI" w:cs="Segoe UI"/>
+                <w:color w:val="70AD47" w:themeColor="accent6"/>
+              </w:rPr>
+              <w:t>. to notice sth</w:t>
+            </w:r>
+          </w:p>
+          <w:p>
+            <w:pPr>
+              <w:jc w:val="center"/>
+              <w:rPr>
+                <w:rFonts w:ascii="Segoe UI" w:hAnsi="Segoe UI" w:cs="Segoe UI" w:hint="eastAsia"/>
+                <w:color w:val="70AD47" w:themeColor="accent6"/>
+                <w:u w:val="single"/>
+              </w:rPr>
+            </w:pPr>
+            <w:r>
+              <w:rPr>
+                <w:rFonts w:ascii="Segoe UI" w:hAnsi="Segoe UI" w:cs="Segoe UI" w:hint="eastAsia"/>
+                <w:color w:val="70AD47" w:themeColor="accent6"/>
+                <w:u w:val="single"/>
+              </w:rPr>
+              <w:t>C</w:t>
+            </w:r>
+            <w:r>
+              <w:rPr>
+                <w:rFonts w:ascii="Segoe UI" w:hAnsi="Segoe UI" w:cs="Segoe UI"/>
+                <w:color w:val="70AD47" w:themeColor="accent6"/>
+                <w:u w:val="single"/>
+              </w:rPr>
+              <w:t>op a load of this</w:t>
+            </w:r>
           </w:p>
         </w:tc>
       </w:tr>
@@ -18095,10 +18387,17 @@
             <w:pPr>
               <w:jc w:val="center"/>
               <w:rPr>
-                <w:rFonts w:ascii="Segoe UI" w:hAnsi="Segoe UI" w:cs="Segoe UI"/>
-                <w:color w:val="7030A0"/>
-              </w:rPr>
-            </w:pPr>
+                <w:rFonts w:ascii="Segoe UI" w:hAnsi="Segoe UI" w:cs="Segoe UI" w:hint="eastAsia"/>
+                <w:color w:val="7030A0"/>
+              </w:rPr>
+            </w:pPr>
+            <w:r>
+              <w:rPr>
+                <w:rFonts w:ascii="Segoe UI" w:hAnsi="Segoe UI" w:cs="Segoe UI"/>
+                <w:color w:val="7030A0"/>
+              </w:rPr>
+              <w:t>Controversy</w:t>
+            </w:r>
           </w:p>
         </w:tc>
         <w:tc>
@@ -18110,10 +18409,17 @@
             <w:pPr>
               <w:jc w:val="center"/>
               <w:rPr>
-                <w:rFonts w:ascii="Segoe UI" w:hAnsi="Segoe UI" w:cs="Segoe UI" w:hint="eastAsia"/>
-                <w:color w:val="0070C0"/>
-              </w:rPr>
-            </w:pPr>
+                <w:rFonts w:ascii="Segoe UI" w:hAnsi="Segoe UI" w:cs="Segoe UI"/>
+                <w:color w:val="0070C0"/>
+              </w:rPr>
+            </w:pPr>
+            <w:r>
+              <w:rPr>
+                <w:rFonts w:ascii="Segoe UI" w:hAnsi="Segoe UI" w:cs="Segoe UI" w:hint="eastAsia"/>
+                <w:color w:val="0070C0"/>
+              </w:rPr>
+              <w:t>n</w:t>
+            </w:r>
           </w:p>
         </w:tc>
         <w:tc>
@@ -18128,6 +18434,46 @@
                 <w:noProof/>
               </w:rPr>
             </w:pPr>
+            <w:r>
+              <w:rPr>
+                <w:noProof/>
+              </w:rPr>
+              <w:drawing>
+                <wp:inline distT="0" distB="0" distL="0" distR="0" wp14:anchorId="1CC2B41B" wp14:editId="7484295A">
+                  <wp:extent cx="1581150" cy="342900"/>
+                  <wp:effectExtent l="0" t="0" r="0" b="0"/>
+                  <wp:docPr id="38" name="图片 38"/>
+                  <wp:cNvGraphicFramePr>
+                    <a:graphicFrameLocks xmlns:a="http://schemas.openxmlformats.org/drawingml/2006/main" noChangeAspect="1"/>
+                  </wp:cNvGraphicFramePr>
+                  <a:graphic xmlns:a="http://schemas.openxmlformats.org/drawingml/2006/main">
+                    <a:graphicData uri="http://schemas.openxmlformats.org/drawingml/2006/picture">
+                      <pic:pic xmlns:pic="http://schemas.openxmlformats.org/drawingml/2006/picture">
+                        <pic:nvPicPr>
+                          <pic:cNvPr id="1" name=""/>
+                          <pic:cNvPicPr/>
+                        </pic:nvPicPr>
+                        <pic:blipFill>
+                          <a:blip r:embed="rId82"/>
+                          <a:stretch>
+                            <a:fillRect/>
+                          </a:stretch>
+                        </pic:blipFill>
+                        <pic:spPr>
+                          <a:xfrm>
+                            <a:off x="0" y="0"/>
+                            <a:ext cx="1581150" cy="342900"/>
+                          </a:xfrm>
+                          <a:prstGeom prst="rect">
+                            <a:avLst/>
+                          </a:prstGeom>
+                        </pic:spPr>
+                      </pic:pic>
+                    </a:graphicData>
+                  </a:graphic>
+                </wp:inline>
+              </w:drawing>
+            </w:r>
           </w:p>
         </w:tc>
         <w:tc>
@@ -18143,6 +18489,31 @@
                 <w:color w:val="70AD47" w:themeColor="accent6"/>
               </w:rPr>
             </w:pPr>
+            <w:r>
+              <w:rPr>
+                <w:rFonts w:ascii="Segoe UI" w:hAnsi="Segoe UI" w:cs="Segoe UI"/>
+                <w:color w:val="70AD47" w:themeColor="accent6"/>
+              </w:rPr>
+              <w:t>Public discussion and argument about sth that many people strongly disagree about, disapprove of, or are shocked by</w:t>
+            </w:r>
+          </w:p>
+          <w:p>
+            <w:pPr>
+              <w:jc w:val="center"/>
+              <w:rPr>
+                <w:rFonts w:ascii="Segoe UI" w:hAnsi="Segoe UI" w:cs="Segoe UI" w:hint="eastAsia"/>
+                <w:color w:val="70AD47" w:themeColor="accent6"/>
+                <w:u w:val="single"/>
+              </w:rPr>
+            </w:pPr>
+            <w:r>
+              <w:rPr>
+                <w:rFonts w:ascii="Segoe UI" w:hAnsi="Segoe UI" w:cs="Segoe UI"/>
+                <w:color w:val="4472C4" w:themeColor="accent1"/>
+                <w:u w:val="single"/>
+              </w:rPr>
+              <w:t>To arouse controversy</w:t>
+            </w:r>
           </w:p>
         </w:tc>
       </w:tr>
@@ -18153,16 +18524,31 @@
         <w:tc>
           <w:tcPr>
             <w:tcW w:w="1920" w:type="dxa"/>
-            <w:vAlign w:val="center"/>
-          </w:tcPr>
-          <w:p>
-            <w:pPr>
-              <w:jc w:val="center"/>
-              <w:rPr>
-                <w:rFonts w:ascii="Segoe UI" w:hAnsi="Segoe UI" w:cs="Segoe UI"/>
-                <w:color w:val="7030A0"/>
-              </w:rPr>
-            </w:pPr>
+            <w:vMerge w:val="restart"/>
+            <w:vAlign w:val="center"/>
+          </w:tcPr>
+          <w:p>
+            <w:pPr>
+              <w:jc w:val="center"/>
+              <w:rPr>
+                <w:rFonts w:ascii="Segoe UI" w:hAnsi="Segoe UI" w:cs="Segoe UI" w:hint="eastAsia"/>
+                <w:color w:val="7030A0"/>
+              </w:rPr>
+            </w:pPr>
+            <w:r>
+              <w:rPr>
+                <w:rFonts w:ascii="Segoe UI" w:hAnsi="Segoe UI" w:cs="Segoe UI" w:hint="eastAsia"/>
+                <w:color w:val="7030A0"/>
+              </w:rPr>
+              <w:t>c</w:t>
+            </w:r>
+            <w:r>
+              <w:rPr>
+                <w:rFonts w:ascii="Segoe UI" w:hAnsi="Segoe UI" w:cs="Segoe UI"/>
+                <w:color w:val="7030A0"/>
+              </w:rPr>
+              <w:t>orpse</w:t>
+            </w:r>
           </w:p>
         </w:tc>
         <w:tc>
@@ -18174,15 +18560,23 @@
             <w:pPr>
               <w:jc w:val="center"/>
               <w:rPr>
-                <w:rFonts w:ascii="Segoe UI" w:hAnsi="Segoe UI" w:cs="Segoe UI" w:hint="eastAsia"/>
-                <w:color w:val="0070C0"/>
-              </w:rPr>
-            </w:pPr>
+                <w:rFonts w:ascii="Segoe UI" w:hAnsi="Segoe UI" w:cs="Segoe UI"/>
+                <w:color w:val="0070C0"/>
+              </w:rPr>
+            </w:pPr>
+            <w:r>
+              <w:rPr>
+                <w:rFonts w:ascii="Segoe UI" w:hAnsi="Segoe UI" w:cs="Segoe UI" w:hint="eastAsia"/>
+                <w:color w:val="0070C0"/>
+              </w:rPr>
+              <w:t>n</w:t>
+            </w:r>
           </w:p>
         </w:tc>
         <w:tc>
           <w:tcPr>
             <w:tcW w:w="3516" w:type="dxa"/>
+            <w:vMerge w:val="restart"/>
             <w:vAlign w:val="center"/>
           </w:tcPr>
           <w:p>
@@ -18192,6 +18586,46 @@
                 <w:noProof/>
               </w:rPr>
             </w:pPr>
+            <w:r>
+              <w:rPr>
+                <w:noProof/>
+              </w:rPr>
+              <w:drawing>
+                <wp:inline distT="0" distB="0" distL="0" distR="0" wp14:anchorId="00453352" wp14:editId="79CE914D">
+                  <wp:extent cx="828675" cy="342900"/>
+                  <wp:effectExtent l="0" t="0" r="9525" b="0"/>
+                  <wp:docPr id="39" name="图片 39"/>
+                  <wp:cNvGraphicFramePr>
+                    <a:graphicFrameLocks xmlns:a="http://schemas.openxmlformats.org/drawingml/2006/main" noChangeAspect="1"/>
+                  </wp:cNvGraphicFramePr>
+                  <a:graphic xmlns:a="http://schemas.openxmlformats.org/drawingml/2006/main">
+                    <a:graphicData uri="http://schemas.openxmlformats.org/drawingml/2006/picture">
+                      <pic:pic xmlns:pic="http://schemas.openxmlformats.org/drawingml/2006/picture">
+                        <pic:nvPicPr>
+                          <pic:cNvPr id="1" name=""/>
+                          <pic:cNvPicPr/>
+                        </pic:nvPicPr>
+                        <pic:blipFill>
+                          <a:blip r:embed="rId83"/>
+                          <a:stretch>
+                            <a:fillRect/>
+                          </a:stretch>
+                        </pic:blipFill>
+                        <pic:spPr>
+                          <a:xfrm>
+                            <a:off x="0" y="0"/>
+                            <a:ext cx="828675" cy="342900"/>
+                          </a:xfrm>
+                          <a:prstGeom prst="rect">
+                            <a:avLst/>
+                          </a:prstGeom>
+                        </pic:spPr>
+                      </pic:pic>
+                    </a:graphicData>
+                  </a:graphic>
+                </wp:inline>
+              </w:drawing>
+            </w:r>
           </w:p>
         </w:tc>
         <w:tc>
@@ -18203,10 +18637,32 @@
             <w:pPr>
               <w:jc w:val="center"/>
               <w:rPr>
-                <w:rFonts w:ascii="Segoe UI" w:hAnsi="Segoe UI" w:cs="Segoe UI"/>
-                <w:color w:val="70AD47" w:themeColor="accent6"/>
-              </w:rPr>
-            </w:pPr>
+                <w:rFonts w:ascii="Segoe UI" w:hAnsi="Segoe UI" w:cs="Segoe UI" w:hint="eastAsia"/>
+                <w:color w:val="70AD47" w:themeColor="accent6"/>
+              </w:rPr>
+            </w:pPr>
+            <w:r>
+              <w:rPr>
+                <w:rFonts w:ascii="Segoe UI" w:hAnsi="Segoe UI" w:cs="Segoe UI"/>
+                <w:color w:val="70AD47" w:themeColor="accent6"/>
+              </w:rPr>
+              <w:t xml:space="preserve">A </w:t>
+            </w:r>
+            <w:r>
+              <w:rPr>
+                <w:rFonts w:ascii="Segoe UI" w:hAnsi="Segoe UI" w:cs="Segoe UI"/>
+                <w:color w:val="4472C4" w:themeColor="accent1"/>
+                <w:u w:val="single"/>
+              </w:rPr>
+              <w:t>dead body</w:t>
+            </w:r>
+            <w:r>
+              <w:rPr>
+                <w:rFonts w:ascii="Segoe UI" w:hAnsi="Segoe UI" w:cs="Segoe UI"/>
+                <w:color w:val="70AD47" w:themeColor="accent6"/>
+              </w:rPr>
+              <w:t>, especially of a human</w:t>
+            </w:r>
           </w:p>
         </w:tc>
       </w:tr>
@@ -18217,6 +18673,7 @@
         <w:tc>
           <w:tcPr>
             <w:tcW w:w="1920" w:type="dxa"/>
+            <w:vMerge/>
             <w:vAlign w:val="center"/>
           </w:tcPr>
           <w:p>
@@ -18238,15 +18695,23 @@
             <w:pPr>
               <w:jc w:val="center"/>
               <w:rPr>
-                <w:rFonts w:ascii="Segoe UI" w:hAnsi="Segoe UI" w:cs="Segoe UI" w:hint="eastAsia"/>
-                <w:color w:val="0070C0"/>
-              </w:rPr>
-            </w:pPr>
+                <w:rFonts w:ascii="Segoe UI" w:hAnsi="Segoe UI" w:cs="Segoe UI"/>
+                <w:color w:val="0070C0"/>
+              </w:rPr>
+            </w:pPr>
+            <w:r>
+              <w:rPr>
+                <w:rFonts w:ascii="Segoe UI" w:hAnsi="Segoe UI" w:cs="Segoe UI" w:hint="eastAsia"/>
+                <w:color w:val="0070C0"/>
+              </w:rPr>
+              <w:t>v</w:t>
+            </w:r>
           </w:p>
         </w:tc>
         <w:tc>
           <w:tcPr>
             <w:tcW w:w="3516" w:type="dxa"/>
+            <w:vMerge/>
             <w:vAlign w:val="center"/>
           </w:tcPr>
           <w:p>
@@ -18267,10 +18732,17 @@
             <w:pPr>
               <w:jc w:val="center"/>
               <w:rPr>
-                <w:rFonts w:ascii="Segoe UI" w:hAnsi="Segoe UI" w:cs="Segoe UI"/>
-                <w:color w:val="70AD47" w:themeColor="accent6"/>
-              </w:rPr>
-            </w:pPr>
+                <w:rFonts w:ascii="Segoe UI" w:hAnsi="Segoe UI" w:cs="Segoe UI" w:hint="eastAsia"/>
+                <w:color w:val="70AD47" w:themeColor="accent6"/>
+              </w:rPr>
+            </w:pPr>
+            <w:r>
+              <w:rPr>
+                <w:rFonts w:ascii="Segoe UI" w:hAnsi="Segoe UI" w:cs="Segoe UI"/>
+                <w:color w:val="70AD47" w:themeColor="accent6"/>
+              </w:rPr>
+              <w:t>To suddenly be unable to act, because you have forgotten your words or are laughing; to cause sb to do this.</w:t>
+            </w:r>
           </w:p>
         </w:tc>
       </w:tr>
@@ -18287,10 +18759,24 @@
             <w:pPr>
               <w:jc w:val="center"/>
               <w:rPr>
-                <w:rFonts w:ascii="Segoe UI" w:hAnsi="Segoe UI" w:cs="Segoe UI"/>
-                <w:color w:val="7030A0"/>
-              </w:rPr>
-            </w:pPr>
+                <w:rFonts w:ascii="Segoe UI" w:hAnsi="Segoe UI" w:cs="Segoe UI" w:hint="eastAsia"/>
+                <w:color w:val="7030A0"/>
+              </w:rPr>
+            </w:pPr>
+            <w:r>
+              <w:rPr>
+                <w:rFonts w:ascii="Segoe UI" w:hAnsi="Segoe UI" w:cs="Segoe UI" w:hint="eastAsia"/>
+                <w:color w:val="7030A0"/>
+              </w:rPr>
+              <w:t>c</w:t>
+            </w:r>
+            <w:r>
+              <w:rPr>
+                <w:rFonts w:ascii="Segoe UI" w:hAnsi="Segoe UI" w:cs="Segoe UI"/>
+                <w:color w:val="7030A0"/>
+              </w:rPr>
+              <w:t>ommuter</w:t>
+            </w:r>
           </w:p>
         </w:tc>
         <w:tc>
@@ -18302,10 +18788,17 @@
             <w:pPr>
               <w:jc w:val="center"/>
               <w:rPr>
-                <w:rFonts w:ascii="Segoe UI" w:hAnsi="Segoe UI" w:cs="Segoe UI" w:hint="eastAsia"/>
-                <w:color w:val="0070C0"/>
-              </w:rPr>
-            </w:pPr>
+                <w:rFonts w:ascii="Segoe UI" w:hAnsi="Segoe UI" w:cs="Segoe UI"/>
+                <w:color w:val="0070C0"/>
+              </w:rPr>
+            </w:pPr>
+            <w:r>
+              <w:rPr>
+                <w:rFonts w:ascii="Segoe UI" w:hAnsi="Segoe UI" w:cs="Segoe UI" w:hint="eastAsia"/>
+                <w:color w:val="0070C0"/>
+              </w:rPr>
+              <w:t>n</w:t>
+            </w:r>
           </w:p>
         </w:tc>
         <w:tc>
@@ -18320,6 +18813,46 @@
                 <w:noProof/>
               </w:rPr>
             </w:pPr>
+            <w:r>
+              <w:rPr>
+                <w:noProof/>
+              </w:rPr>
+              <w:drawing>
+                <wp:inline distT="0" distB="0" distL="0" distR="0" wp14:anchorId="14389A84" wp14:editId="5A8C754C">
+                  <wp:extent cx="1257300" cy="352425"/>
+                  <wp:effectExtent l="0" t="0" r="0" b="9525"/>
+                  <wp:docPr id="40" name="图片 40"/>
+                  <wp:cNvGraphicFramePr>
+                    <a:graphicFrameLocks xmlns:a="http://schemas.openxmlformats.org/drawingml/2006/main" noChangeAspect="1"/>
+                  </wp:cNvGraphicFramePr>
+                  <a:graphic xmlns:a="http://schemas.openxmlformats.org/drawingml/2006/main">
+                    <a:graphicData uri="http://schemas.openxmlformats.org/drawingml/2006/picture">
+                      <pic:pic xmlns:pic="http://schemas.openxmlformats.org/drawingml/2006/picture">
+                        <pic:nvPicPr>
+                          <pic:cNvPr id="1" name=""/>
+                          <pic:cNvPicPr/>
+                        </pic:nvPicPr>
+                        <pic:blipFill>
+                          <a:blip r:embed="rId84"/>
+                          <a:stretch>
+                            <a:fillRect/>
+                          </a:stretch>
+                        </pic:blipFill>
+                        <pic:spPr>
+                          <a:xfrm>
+                            <a:off x="0" y="0"/>
+                            <a:ext cx="1257300" cy="352425"/>
+                          </a:xfrm>
+                          <a:prstGeom prst="rect">
+                            <a:avLst/>
+                          </a:prstGeom>
+                        </pic:spPr>
+                      </pic:pic>
+                    </a:graphicData>
+                  </a:graphic>
+                </wp:inline>
+              </w:drawing>
+            </w:r>
           </w:p>
         </w:tc>
         <w:tc>
@@ -18331,10 +18864,27 @@
             <w:pPr>
               <w:jc w:val="center"/>
               <w:rPr>
-                <w:rFonts w:ascii="Segoe UI" w:hAnsi="Segoe UI" w:cs="Segoe UI"/>
-                <w:color w:val="70AD47" w:themeColor="accent6"/>
-              </w:rPr>
-            </w:pPr>
+                <w:rFonts w:ascii="Segoe UI" w:hAnsi="Segoe UI" w:cs="Segoe UI" w:hint="eastAsia"/>
+                <w:color w:val="70AD47" w:themeColor="accent6"/>
+                <w:u w:val="single"/>
+              </w:rPr>
+            </w:pPr>
+            <w:r>
+              <w:rPr>
+                <w:rFonts w:ascii="Segoe UI" w:hAnsi="Segoe UI" w:cs="Segoe UI" w:hint="eastAsia"/>
+                <w:color w:val="4472C4" w:themeColor="accent1"/>
+                <w:u w:val="single"/>
+              </w:rPr>
+              <w:t>T</w:t>
+            </w:r>
+            <w:r>
+              <w:rPr>
+                <w:rFonts w:ascii="Segoe UI" w:hAnsi="Segoe UI" w:cs="Segoe UI"/>
+                <w:color w:val="4472C4" w:themeColor="accent1"/>
+                <w:u w:val="single"/>
+              </w:rPr>
+              <w:t>he commuter belt</w:t>
+            </w:r>
           </w:p>
         </w:tc>
       </w:tr>
@@ -18351,10 +18901,24 @@
             <w:pPr>
               <w:jc w:val="center"/>
               <w:rPr>
-                <w:rFonts w:ascii="Segoe UI" w:hAnsi="Segoe UI" w:cs="Segoe UI"/>
-                <w:color w:val="7030A0"/>
-              </w:rPr>
-            </w:pPr>
+                <w:rFonts w:ascii="Segoe UI" w:hAnsi="Segoe UI" w:cs="Segoe UI" w:hint="eastAsia"/>
+                <w:color w:val="7030A0"/>
+              </w:rPr>
+            </w:pPr>
+            <w:r>
+              <w:rPr>
+                <w:rFonts w:ascii="Segoe UI" w:hAnsi="Segoe UI" w:cs="Segoe UI" w:hint="eastAsia"/>
+                <w:color w:val="7030A0"/>
+              </w:rPr>
+              <w:t>c</w:t>
+            </w:r>
+            <w:r>
+              <w:rPr>
+                <w:rFonts w:ascii="Segoe UI" w:hAnsi="Segoe UI" w:cs="Segoe UI"/>
+                <w:color w:val="7030A0"/>
+              </w:rPr>
+              <w:t>ommercials</w:t>
+            </w:r>
           </w:p>
         </w:tc>
         <w:tc>
@@ -18370,6 +18934,13 @@
                 <w:color w:val="0070C0"/>
               </w:rPr>
             </w:pPr>
+            <w:r>
+              <w:rPr>
+                <w:rFonts w:ascii="Segoe UI" w:hAnsi="Segoe UI" w:cs="Segoe UI" w:hint="eastAsia"/>
+                <w:color w:val="0070C0"/>
+              </w:rPr>
+              <w:t>n</w:t>
+            </w:r>
           </w:p>
         </w:tc>
         <w:tc>
@@ -18384,6 +18955,46 @@
                 <w:noProof/>
               </w:rPr>
             </w:pPr>
+            <w:r>
+              <w:rPr>
+                <w:noProof/>
+              </w:rPr>
+              <w:drawing>
+                <wp:inline distT="0" distB="0" distL="0" distR="0" wp14:anchorId="4BB7C994" wp14:editId="64BD0D34">
+                  <wp:extent cx="1228725" cy="314325"/>
+                  <wp:effectExtent l="0" t="0" r="9525" b="9525"/>
+                  <wp:docPr id="42" name="图片 42"/>
+                  <wp:cNvGraphicFramePr>
+                    <a:graphicFrameLocks xmlns:a="http://schemas.openxmlformats.org/drawingml/2006/main" noChangeAspect="1"/>
+                  </wp:cNvGraphicFramePr>
+                  <a:graphic xmlns:a="http://schemas.openxmlformats.org/drawingml/2006/main">
+                    <a:graphicData uri="http://schemas.openxmlformats.org/drawingml/2006/picture">
+                      <pic:pic xmlns:pic="http://schemas.openxmlformats.org/drawingml/2006/picture">
+                        <pic:nvPicPr>
+                          <pic:cNvPr id="1" name=""/>
+                          <pic:cNvPicPr/>
+                        </pic:nvPicPr>
+                        <pic:blipFill>
+                          <a:blip r:embed="rId85"/>
+                          <a:stretch>
+                            <a:fillRect/>
+                          </a:stretch>
+                        </pic:blipFill>
+                        <pic:spPr>
+                          <a:xfrm>
+                            <a:off x="0" y="0"/>
+                            <a:ext cx="1228725" cy="314325"/>
+                          </a:xfrm>
+                          <a:prstGeom prst="rect">
+                            <a:avLst/>
+                          </a:prstGeom>
+                        </pic:spPr>
+                      </pic:pic>
+                    </a:graphicData>
+                  </a:graphic>
+                </wp:inline>
+              </w:drawing>
+            </w:r>
           </w:p>
         </w:tc>
         <w:tc>
@@ -18395,10 +19006,17 @@
             <w:pPr>
               <w:jc w:val="center"/>
               <w:rPr>
-                <w:rFonts w:ascii="Segoe UI" w:hAnsi="Segoe UI" w:cs="Segoe UI"/>
-                <w:color w:val="70AD47" w:themeColor="accent6"/>
-              </w:rPr>
-            </w:pPr>
+                <w:rFonts w:ascii="Segoe UI" w:hAnsi="Segoe UI" w:cs="Segoe UI" w:hint="eastAsia"/>
+                <w:color w:val="70AD47" w:themeColor="accent6"/>
+              </w:rPr>
+            </w:pPr>
+            <w:r>
+              <w:rPr>
+                <w:rFonts w:ascii="Segoe UI" w:hAnsi="Segoe UI" w:cs="Segoe UI"/>
+                <w:color w:val="70AD47" w:themeColor="accent6"/>
+              </w:rPr>
+              <w:t>Advertisements</w:t>
+            </w:r>
           </w:p>
         </w:tc>
       </w:tr>
@@ -18415,10 +19033,24 @@
             <w:pPr>
               <w:jc w:val="center"/>
               <w:rPr>
-                <w:rFonts w:ascii="Segoe UI" w:hAnsi="Segoe UI" w:cs="Segoe UI"/>
-                <w:color w:val="7030A0"/>
-              </w:rPr>
-            </w:pPr>
+                <w:rFonts w:ascii="Segoe UI" w:hAnsi="Segoe UI" w:cs="Segoe UI" w:hint="eastAsia"/>
+                <w:color w:val="7030A0"/>
+              </w:rPr>
+            </w:pPr>
+            <w:r>
+              <w:rPr>
+                <w:rFonts w:ascii="Segoe UI" w:hAnsi="Segoe UI" w:cs="Segoe UI" w:hint="eastAsia"/>
+                <w:color w:val="7030A0"/>
+              </w:rPr>
+              <w:t>c</w:t>
+            </w:r>
+            <w:r>
+              <w:rPr>
+                <w:rFonts w:ascii="Segoe UI" w:hAnsi="Segoe UI" w:cs="Segoe UI"/>
+                <w:color w:val="7030A0"/>
+              </w:rPr>
+              <w:t>ycling</w:t>
+            </w:r>
           </w:p>
         </w:tc>
         <w:tc>
@@ -18430,10 +19062,17 @@
             <w:pPr>
               <w:jc w:val="center"/>
               <w:rPr>
-                <w:rFonts w:ascii="Segoe UI" w:hAnsi="Segoe UI" w:cs="Segoe UI" w:hint="eastAsia"/>
-                <w:color w:val="0070C0"/>
-              </w:rPr>
-            </w:pPr>
+                <w:rFonts w:ascii="Segoe UI" w:hAnsi="Segoe UI" w:cs="Segoe UI"/>
+                <w:color w:val="0070C0"/>
+              </w:rPr>
+            </w:pPr>
+            <w:r>
+              <w:rPr>
+                <w:rFonts w:ascii="Segoe UI" w:hAnsi="Segoe UI" w:cs="Segoe UI" w:hint="eastAsia"/>
+                <w:color w:val="0070C0"/>
+              </w:rPr>
+              <w:t>n</w:t>
+            </w:r>
           </w:p>
         </w:tc>
         <w:tc>
@@ -18448,6 +19087,46 @@
                 <w:noProof/>
               </w:rPr>
             </w:pPr>
+            <w:r>
+              <w:rPr>
+                <w:noProof/>
+              </w:rPr>
+              <w:drawing>
+                <wp:inline distT="0" distB="0" distL="0" distR="0" wp14:anchorId="1DD77A36" wp14:editId="6E781A65">
+                  <wp:extent cx="981075" cy="352425"/>
+                  <wp:effectExtent l="0" t="0" r="9525" b="9525"/>
+                  <wp:docPr id="43" name="图片 43"/>
+                  <wp:cNvGraphicFramePr>
+                    <a:graphicFrameLocks xmlns:a="http://schemas.openxmlformats.org/drawingml/2006/main" noChangeAspect="1"/>
+                  </wp:cNvGraphicFramePr>
+                  <a:graphic xmlns:a="http://schemas.openxmlformats.org/drawingml/2006/main">
+                    <a:graphicData uri="http://schemas.openxmlformats.org/drawingml/2006/picture">
+                      <pic:pic xmlns:pic="http://schemas.openxmlformats.org/drawingml/2006/picture">
+                        <pic:nvPicPr>
+                          <pic:cNvPr id="1" name=""/>
+                          <pic:cNvPicPr/>
+                        </pic:nvPicPr>
+                        <pic:blipFill>
+                          <a:blip r:embed="rId86"/>
+                          <a:stretch>
+                            <a:fillRect/>
+                          </a:stretch>
+                        </pic:blipFill>
+                        <pic:spPr>
+                          <a:xfrm>
+                            <a:off x="0" y="0"/>
+                            <a:ext cx="981075" cy="352425"/>
+                          </a:xfrm>
+                          <a:prstGeom prst="rect">
+                            <a:avLst/>
+                          </a:prstGeom>
+                        </pic:spPr>
+                      </pic:pic>
+                    </a:graphicData>
+                  </a:graphic>
+                </wp:inline>
+              </w:drawing>
+            </w:r>
           </w:p>
         </w:tc>
         <w:tc>
@@ -18463,6 +19142,31 @@
                 <w:color w:val="70AD47" w:themeColor="accent6"/>
               </w:rPr>
             </w:pPr>
+            <w:r>
+              <w:rPr>
+                <w:rFonts w:ascii="Segoe UI" w:hAnsi="Segoe UI" w:cs="Segoe UI"/>
+                <w:color w:val="70AD47" w:themeColor="accent6"/>
+              </w:rPr>
+              <w:t>The sport or activity of riding a bicycle</w:t>
+            </w:r>
+          </w:p>
+          <w:p>
+            <w:pPr>
+              <w:jc w:val="center"/>
+              <w:rPr>
+                <w:rFonts w:ascii="Segoe UI" w:hAnsi="Segoe UI" w:cs="Segoe UI" w:hint="eastAsia"/>
+                <w:color w:val="70AD47" w:themeColor="accent6"/>
+                <w:u w:val="single"/>
+              </w:rPr>
+            </w:pPr>
+            <w:r>
+              <w:rPr>
+                <w:rFonts w:ascii="Segoe UI" w:hAnsi="Segoe UI" w:cs="Segoe UI"/>
+                <w:color w:val="4472C4" w:themeColor="accent1"/>
+                <w:u w:val="single"/>
+              </w:rPr>
+              <w:t>To go cycling</w:t>
+            </w:r>
           </w:p>
         </w:tc>
       </w:tr>
@@ -18479,10 +19183,24 @@
             <w:pPr>
               <w:jc w:val="center"/>
               <w:rPr>
-                <w:rFonts w:ascii="Segoe UI" w:hAnsi="Segoe UI" w:cs="Segoe UI"/>
-                <w:color w:val="7030A0"/>
-              </w:rPr>
-            </w:pPr>
+                <w:rFonts w:ascii="Segoe UI" w:hAnsi="Segoe UI" w:cs="Segoe UI" w:hint="eastAsia"/>
+                <w:color w:val="7030A0"/>
+              </w:rPr>
+            </w:pPr>
+            <w:r>
+              <w:rPr>
+                <w:rFonts w:ascii="Segoe UI" w:hAnsi="Segoe UI" w:cs="Segoe UI" w:hint="eastAsia"/>
+                <w:color w:val="7030A0"/>
+              </w:rPr>
+              <w:t>c</w:t>
+            </w:r>
+            <w:r>
+              <w:rPr>
+                <w:rFonts w:ascii="Segoe UI" w:hAnsi="Segoe UI" w:cs="Segoe UI"/>
+                <w:color w:val="7030A0"/>
+              </w:rPr>
+              <w:t>utlery</w:t>
+            </w:r>
           </w:p>
         </w:tc>
         <w:tc>
@@ -18494,10 +19212,17 @@
             <w:pPr>
               <w:jc w:val="center"/>
               <w:rPr>
-                <w:rFonts w:ascii="Segoe UI" w:hAnsi="Segoe UI" w:cs="Segoe UI" w:hint="eastAsia"/>
-                <w:color w:val="0070C0"/>
-              </w:rPr>
-            </w:pPr>
+                <w:rFonts w:ascii="Segoe UI" w:hAnsi="Segoe UI" w:cs="Segoe UI"/>
+                <w:color w:val="0070C0"/>
+              </w:rPr>
+            </w:pPr>
+            <w:r>
+              <w:rPr>
+                <w:rFonts w:ascii="Segoe UI" w:hAnsi="Segoe UI" w:cs="Segoe UI" w:hint="eastAsia"/>
+                <w:color w:val="0070C0"/>
+              </w:rPr>
+              <w:t>n</w:t>
+            </w:r>
           </w:p>
         </w:tc>
         <w:tc>
@@ -18512,6 +19237,46 @@
                 <w:noProof/>
               </w:rPr>
             </w:pPr>
+            <w:r>
+              <w:rPr>
+                <w:noProof/>
+              </w:rPr>
+              <w:drawing>
+                <wp:inline distT="0" distB="0" distL="0" distR="0" wp14:anchorId="21D33247" wp14:editId="3E3C8431">
+                  <wp:extent cx="952500" cy="295275"/>
+                  <wp:effectExtent l="0" t="0" r="0" b="9525"/>
+                  <wp:docPr id="44" name="图片 44"/>
+                  <wp:cNvGraphicFramePr>
+                    <a:graphicFrameLocks xmlns:a="http://schemas.openxmlformats.org/drawingml/2006/main" noChangeAspect="1"/>
+                  </wp:cNvGraphicFramePr>
+                  <a:graphic xmlns:a="http://schemas.openxmlformats.org/drawingml/2006/main">
+                    <a:graphicData uri="http://schemas.openxmlformats.org/drawingml/2006/picture">
+                      <pic:pic xmlns:pic="http://schemas.openxmlformats.org/drawingml/2006/picture">
+                        <pic:nvPicPr>
+                          <pic:cNvPr id="1" name=""/>
+                          <pic:cNvPicPr/>
+                        </pic:nvPicPr>
+                        <pic:blipFill>
+                          <a:blip r:embed="rId87"/>
+                          <a:stretch>
+                            <a:fillRect/>
+                          </a:stretch>
+                        </pic:blipFill>
+                        <pic:spPr>
+                          <a:xfrm>
+                            <a:off x="0" y="0"/>
+                            <a:ext cx="952500" cy="295275"/>
+                          </a:xfrm>
+                          <a:prstGeom prst="rect">
+                            <a:avLst/>
+                          </a:prstGeom>
+                        </pic:spPr>
+                      </pic:pic>
+                    </a:graphicData>
+                  </a:graphic>
+                </wp:inline>
+              </w:drawing>
+            </w:r>
           </w:p>
         </w:tc>
         <w:tc>
@@ -18527,6 +19292,31 @@
                 <w:color w:val="70AD47" w:themeColor="accent6"/>
               </w:rPr>
             </w:pPr>
+            <w:r>
+              <w:rPr>
+                <w:rFonts w:ascii="Segoe UI" w:hAnsi="Segoe UI" w:cs="Segoe UI"/>
+                <w:color w:val="70AD47" w:themeColor="accent6"/>
+              </w:rPr>
+              <w:t>Knives, forks and spoons, used for eating and serving food</w:t>
+            </w:r>
+          </w:p>
+          <w:p>
+            <w:pPr>
+              <w:jc w:val="center"/>
+              <w:rPr>
+                <w:rFonts w:ascii="Segoe UI" w:hAnsi="Segoe UI" w:cs="Segoe UI" w:hint="eastAsia"/>
+                <w:color w:val="70AD47" w:themeColor="accent6"/>
+                <w:u w:val="single"/>
+              </w:rPr>
+            </w:pPr>
+            <w:r>
+              <w:rPr>
+                <w:rFonts w:ascii="Segoe UI" w:hAnsi="Segoe UI" w:cs="Segoe UI"/>
+                <w:color w:val="4472C4" w:themeColor="accent1"/>
+                <w:u w:val="single"/>
+              </w:rPr>
+              <w:t>Silver cutlery</w:t>
+            </w:r>
           </w:p>
         </w:tc>
       </w:tr>
@@ -18543,10 +19333,24 @@
             <w:pPr>
               <w:jc w:val="center"/>
               <w:rPr>
-                <w:rFonts w:ascii="Segoe UI" w:hAnsi="Segoe UI" w:cs="Segoe UI"/>
-                <w:color w:val="7030A0"/>
-              </w:rPr>
-            </w:pPr>
+                <w:rFonts w:ascii="Segoe UI" w:hAnsi="Segoe UI" w:cs="Segoe UI" w:hint="eastAsia"/>
+                <w:color w:val="7030A0"/>
+              </w:rPr>
+            </w:pPr>
+            <w:r>
+              <w:rPr>
+                <w:rFonts w:ascii="Segoe UI" w:hAnsi="Segoe UI" w:cs="Segoe UI" w:hint="eastAsia"/>
+                <w:color w:val="7030A0"/>
+              </w:rPr>
+              <w:t>c</w:t>
+            </w:r>
+            <w:r>
+              <w:rPr>
+                <w:rFonts w:ascii="Segoe UI" w:hAnsi="Segoe UI" w:cs="Segoe UI"/>
+                <w:color w:val="7030A0"/>
+              </w:rPr>
+              <w:t>upboard</w:t>
+            </w:r>
           </w:p>
         </w:tc>
         <w:tc>
@@ -18558,10 +19362,17 @@
             <w:pPr>
               <w:jc w:val="center"/>
               <w:rPr>
-                <w:rFonts w:ascii="Segoe UI" w:hAnsi="Segoe UI" w:cs="Segoe UI" w:hint="eastAsia"/>
-                <w:color w:val="0070C0"/>
-              </w:rPr>
-            </w:pPr>
+                <w:rFonts w:ascii="Segoe UI" w:hAnsi="Segoe UI" w:cs="Segoe UI"/>
+                <w:color w:val="0070C0"/>
+              </w:rPr>
+            </w:pPr>
+            <w:r>
+              <w:rPr>
+                <w:rFonts w:ascii="Segoe UI" w:hAnsi="Segoe UI" w:cs="Segoe UI" w:hint="eastAsia"/>
+                <w:color w:val="0070C0"/>
+              </w:rPr>
+              <w:t>n</w:t>
+            </w:r>
           </w:p>
         </w:tc>
         <w:tc>
@@ -18576,6 +19387,46 @@
                 <w:noProof/>
               </w:rPr>
             </w:pPr>
+            <w:r>
+              <w:rPr>
+                <w:noProof/>
+              </w:rPr>
+              <w:drawing>
+                <wp:inline distT="0" distB="0" distL="0" distR="0" wp14:anchorId="67AB9C5B" wp14:editId="3D9A37E2">
+                  <wp:extent cx="1028700" cy="342900"/>
+                  <wp:effectExtent l="0" t="0" r="0" b="0"/>
+                  <wp:docPr id="45" name="图片 45"/>
+                  <wp:cNvGraphicFramePr>
+                    <a:graphicFrameLocks xmlns:a="http://schemas.openxmlformats.org/drawingml/2006/main" noChangeAspect="1"/>
+                  </wp:cNvGraphicFramePr>
+                  <a:graphic xmlns:a="http://schemas.openxmlformats.org/drawingml/2006/main">
+                    <a:graphicData uri="http://schemas.openxmlformats.org/drawingml/2006/picture">
+                      <pic:pic xmlns:pic="http://schemas.openxmlformats.org/drawingml/2006/picture">
+                        <pic:nvPicPr>
+                          <pic:cNvPr id="1" name=""/>
+                          <pic:cNvPicPr/>
+                        </pic:nvPicPr>
+                        <pic:blipFill>
+                          <a:blip r:embed="rId88"/>
+                          <a:stretch>
+                            <a:fillRect/>
+                          </a:stretch>
+                        </pic:blipFill>
+                        <pic:spPr>
+                          <a:xfrm>
+                            <a:off x="0" y="0"/>
+                            <a:ext cx="1028700" cy="342900"/>
+                          </a:xfrm>
+                          <a:prstGeom prst="rect">
+                            <a:avLst/>
+                          </a:prstGeom>
+                        </pic:spPr>
+                      </pic:pic>
+                    </a:graphicData>
+                  </a:graphic>
+                </wp:inline>
+              </w:drawing>
+            </w:r>
           </w:p>
         </w:tc>
         <w:tc>
@@ -18591,6 +19442,79 @@
                 <w:color w:val="70AD47" w:themeColor="accent6"/>
               </w:rPr>
             </w:pPr>
+            <w:r>
+              <w:rPr>
+                <w:rFonts w:ascii="Segoe UI" w:hAnsi="Segoe UI" w:cs="Segoe UI" w:hint="eastAsia"/>
+                <w:color w:val="70AD47" w:themeColor="accent6"/>
+              </w:rPr>
+              <w:t>1</w:t>
+            </w:r>
+            <w:r>
+              <w:rPr>
+                <w:rFonts w:ascii="Segoe UI" w:hAnsi="Segoe UI" w:cs="Segoe UI"/>
+                <w:color w:val="70AD47" w:themeColor="accent6"/>
+              </w:rPr>
+              <w:t>. a piece of furniture with doors and shelves used for storing dishes, food, clothes, etc.</w:t>
+            </w:r>
+          </w:p>
+          <w:p>
+            <w:pPr>
+              <w:jc w:val="center"/>
+              <w:rPr>
+                <w:rFonts w:ascii="Segoe UI" w:hAnsi="Segoe UI" w:cs="Segoe UI"/>
+                <w:color w:val="4472C4" w:themeColor="accent1"/>
+                <w:u w:val="single"/>
+              </w:rPr>
+            </w:pPr>
+            <w:r>
+              <w:rPr>
+                <w:rFonts w:ascii="Segoe UI" w:hAnsi="Segoe UI" w:cs="Segoe UI"/>
+                <w:color w:val="4472C4" w:themeColor="accent1"/>
+                <w:u w:val="single"/>
+              </w:rPr>
+              <w:t>Kitchen cupboards</w:t>
+            </w:r>
+          </w:p>
+          <w:p>
+            <w:pPr>
+              <w:jc w:val="center"/>
+              <w:rPr>
+                <w:rFonts w:ascii="Segoe UI" w:hAnsi="Segoe UI" w:cs="Segoe UI"/>
+                <w:color w:val="70AD47" w:themeColor="accent6"/>
+              </w:rPr>
+            </w:pPr>
+            <w:r>
+              <w:rPr>
+                <w:rFonts w:ascii="Segoe UI" w:hAnsi="Segoe UI" w:cs="Segoe UI" w:hint="eastAsia"/>
+                <w:color w:val="70AD47" w:themeColor="accent6"/>
+              </w:rPr>
+              <w:t>2</w:t>
+            </w:r>
+            <w:r>
+              <w:rPr>
+                <w:rFonts w:ascii="Segoe UI" w:hAnsi="Segoe UI" w:cs="Segoe UI"/>
+                <w:color w:val="70AD47" w:themeColor="accent6"/>
+              </w:rPr>
+              <w:t xml:space="preserve">. </w:t>
+            </w:r>
+          </w:p>
+          <w:p>
+            <w:pPr>
+              <w:jc w:val="center"/>
+              <w:rPr>
+                <w:rFonts w:ascii="Segoe UI" w:hAnsi="Segoe UI" w:cs="Segoe UI" w:hint="eastAsia"/>
+                <w:color w:val="70AD47" w:themeColor="accent6"/>
+                <w:u w:val="single"/>
+              </w:rPr>
+            </w:pPr>
+            <w:r>
+              <w:rPr>
+                <w:rFonts w:ascii="Segoe UI" w:hAnsi="Segoe UI" w:cs="Segoe UI"/>
+                <w:color w:val="70AD47" w:themeColor="accent6"/>
+                <w:u w:val="single"/>
+              </w:rPr>
+              <w:t>Built-in cupboards</w:t>
+            </w:r>
           </w:p>
         </w:tc>
       </w:tr>
@@ -18607,10 +19531,24 @@
             <w:pPr>
               <w:jc w:val="center"/>
               <w:rPr>
-                <w:rFonts w:ascii="Segoe UI" w:hAnsi="Segoe UI" w:cs="Segoe UI"/>
-                <w:color w:val="7030A0"/>
-              </w:rPr>
-            </w:pPr>
+                <w:rFonts w:ascii="Segoe UI" w:hAnsi="Segoe UI" w:cs="Segoe UI" w:hint="eastAsia"/>
+                <w:color w:val="7030A0"/>
+              </w:rPr>
+            </w:pPr>
+            <w:r>
+              <w:rPr>
+                <w:rFonts w:ascii="Segoe UI" w:hAnsi="Segoe UI" w:cs="Segoe UI" w:hint="eastAsia"/>
+                <w:color w:val="7030A0"/>
+              </w:rPr>
+              <w:t>c</w:t>
+            </w:r>
+            <w:r>
+              <w:rPr>
+                <w:rFonts w:ascii="Segoe UI" w:hAnsi="Segoe UI" w:cs="Segoe UI"/>
+                <w:color w:val="7030A0"/>
+              </w:rPr>
+              <w:t>reek</w:t>
+            </w:r>
           </w:p>
         </w:tc>
         <w:tc>
@@ -18622,10 +19560,17 @@
             <w:pPr>
               <w:jc w:val="center"/>
               <w:rPr>
-                <w:rFonts w:ascii="Segoe UI" w:hAnsi="Segoe UI" w:cs="Segoe UI" w:hint="eastAsia"/>
-                <w:color w:val="0070C0"/>
-              </w:rPr>
-            </w:pPr>
+                <w:rFonts w:ascii="Segoe UI" w:hAnsi="Segoe UI" w:cs="Segoe UI"/>
+                <w:color w:val="0070C0"/>
+              </w:rPr>
+            </w:pPr>
+            <w:r>
+              <w:rPr>
+                <w:rFonts w:ascii="Segoe UI" w:hAnsi="Segoe UI" w:cs="Segoe UI" w:hint="eastAsia"/>
+                <w:color w:val="0070C0"/>
+              </w:rPr>
+              <w:t>n</w:t>
+            </w:r>
           </w:p>
         </w:tc>
         <w:tc>
@@ -18640,6 +19585,46 @@
                 <w:noProof/>
               </w:rPr>
             </w:pPr>
+            <w:r>
+              <w:rPr>
+                <w:noProof/>
+              </w:rPr>
+              <w:drawing>
+                <wp:inline distT="0" distB="0" distL="0" distR="0" wp14:anchorId="264D01E9" wp14:editId="734F0A54">
+                  <wp:extent cx="609600" cy="285750"/>
+                  <wp:effectExtent l="0" t="0" r="0" b="0"/>
+                  <wp:docPr id="46" name="图片 46"/>
+                  <wp:cNvGraphicFramePr>
+                    <a:graphicFrameLocks xmlns:a="http://schemas.openxmlformats.org/drawingml/2006/main" noChangeAspect="1"/>
+                  </wp:cNvGraphicFramePr>
+                  <a:graphic xmlns:a="http://schemas.openxmlformats.org/drawingml/2006/main">
+                    <a:graphicData uri="http://schemas.openxmlformats.org/drawingml/2006/picture">
+                      <pic:pic xmlns:pic="http://schemas.openxmlformats.org/drawingml/2006/picture">
+                        <pic:nvPicPr>
+                          <pic:cNvPr id="1" name=""/>
+                          <pic:cNvPicPr/>
+                        </pic:nvPicPr>
+                        <pic:blipFill>
+                          <a:blip r:embed="rId89"/>
+                          <a:stretch>
+                            <a:fillRect/>
+                          </a:stretch>
+                        </pic:blipFill>
+                        <pic:spPr>
+                          <a:xfrm>
+                            <a:off x="0" y="0"/>
+                            <a:ext cx="609600" cy="285750"/>
+                          </a:xfrm>
+                          <a:prstGeom prst="rect">
+                            <a:avLst/>
+                          </a:prstGeom>
+                        </pic:spPr>
+                      </pic:pic>
+                    </a:graphicData>
+                  </a:graphic>
+                </wp:inline>
+              </w:drawing>
+            </w:r>
           </w:p>
         </w:tc>
         <w:tc>
@@ -18655,6 +19640,74 @@
                 <w:color w:val="70AD47" w:themeColor="accent6"/>
               </w:rPr>
             </w:pPr>
+            <w:r>
+              <w:rPr>
+                <w:rFonts w:ascii="Segoe UI" w:hAnsi="Segoe UI" w:cs="Segoe UI" w:hint="eastAsia"/>
+                <w:color w:val="70AD47" w:themeColor="accent6"/>
+              </w:rPr>
+              <w:t>1</w:t>
+            </w:r>
+            <w:r>
+              <w:rPr>
+                <w:rFonts w:ascii="Segoe UI" w:hAnsi="Segoe UI" w:cs="Segoe UI"/>
+                <w:color w:val="70AD47" w:themeColor="accent6"/>
+              </w:rPr>
+              <w:t>. a narrow area of water where the sea flows into the land</w:t>
+            </w:r>
+          </w:p>
+          <w:p>
+            <w:pPr>
+              <w:jc w:val="center"/>
+              <w:rPr>
+                <w:rFonts w:ascii="Segoe UI" w:hAnsi="Segoe UI" w:cs="Segoe UI"/>
+                <w:color w:val="ED7D31" w:themeColor="accent2"/>
+              </w:rPr>
+            </w:pPr>
+            <w:r>
+              <w:rPr>
+                <w:rFonts w:ascii="Segoe UI" w:hAnsi="Segoe UI" w:cs="Segoe UI" w:hint="eastAsia"/>
+                <w:color w:val="ED7D31" w:themeColor="accent2"/>
+              </w:rPr>
+              <w:t>S</w:t>
+            </w:r>
+            <w:r>
+              <w:rPr>
+                <w:rFonts w:ascii="Segoe UI" w:hAnsi="Segoe UI" w:cs="Segoe UI"/>
+                <w:color w:val="ED7D31" w:themeColor="accent2"/>
+              </w:rPr>
+              <w:t>YN: inlet</w:t>
+            </w:r>
+          </w:p>
+          <w:p>
+            <w:pPr>
+              <w:jc w:val="center"/>
+              <w:rPr>
+                <w:rFonts w:ascii="Segoe UI" w:hAnsi="Segoe UI" w:cs="Segoe UI" w:hint="eastAsia"/>
+                <w:color w:val="70AD47" w:themeColor="accent6"/>
+              </w:rPr>
+            </w:pPr>
+            <w:r>
+              <w:rPr>
+                <w:rFonts w:ascii="Segoe UI" w:hAnsi="Segoe UI" w:cs="Segoe UI" w:hint="eastAsia"/>
+                <w:color w:val="70AD47" w:themeColor="accent6"/>
+              </w:rPr>
+              <w:t>2</w:t>
+            </w:r>
+            <w:r>
+              <w:rPr>
+                <w:rFonts w:ascii="Segoe UI" w:hAnsi="Segoe UI" w:cs="Segoe UI"/>
+                <w:color w:val="70AD47" w:themeColor="accent6"/>
+              </w:rPr>
+              <w:t xml:space="preserve">. </w:t>
+            </w:r>
+            <w:r>
+              <w:rPr>
+                <w:rFonts w:ascii="Segoe UI" w:hAnsi="Segoe UI" w:cs="Segoe UI"/>
+                <w:color w:val="4472C4" w:themeColor="accent1"/>
+                <w:u w:val="single"/>
+              </w:rPr>
+              <w:t>a small river or stream</w:t>
+            </w:r>
           </w:p>
         </w:tc>
       </w:tr>
@@ -18671,10 +19724,24 @@
             <w:pPr>
               <w:jc w:val="center"/>
               <w:rPr>
-                <w:rFonts w:ascii="Segoe UI" w:hAnsi="Segoe UI" w:cs="Segoe UI"/>
-                <w:color w:val="7030A0"/>
-              </w:rPr>
-            </w:pPr>
+                <w:rFonts w:ascii="Segoe UI" w:hAnsi="Segoe UI" w:cs="Segoe UI" w:hint="eastAsia"/>
+                <w:color w:val="7030A0"/>
+              </w:rPr>
+            </w:pPr>
+            <w:r>
+              <w:rPr>
+                <w:rFonts w:ascii="Segoe UI" w:hAnsi="Segoe UI" w:cs="Segoe UI" w:hint="eastAsia"/>
+                <w:color w:val="7030A0"/>
+              </w:rPr>
+              <w:t>c</w:t>
+            </w:r>
+            <w:r>
+              <w:rPr>
+                <w:rFonts w:ascii="Segoe UI" w:hAnsi="Segoe UI" w:cs="Segoe UI"/>
+                <w:color w:val="7030A0"/>
+              </w:rPr>
+              <w:t>ottage</w:t>
+            </w:r>
           </w:p>
         </w:tc>
         <w:tc>
@@ -18686,10 +19753,17 @@
             <w:pPr>
               <w:jc w:val="center"/>
               <w:rPr>
-                <w:rFonts w:ascii="Segoe UI" w:hAnsi="Segoe UI" w:cs="Segoe UI" w:hint="eastAsia"/>
-                <w:color w:val="0070C0"/>
-              </w:rPr>
-            </w:pPr>
+                <w:rFonts w:ascii="Segoe UI" w:hAnsi="Segoe UI" w:cs="Segoe UI"/>
+                <w:color w:val="0070C0"/>
+              </w:rPr>
+            </w:pPr>
+            <w:r>
+              <w:rPr>
+                <w:rFonts w:ascii="Segoe UI" w:hAnsi="Segoe UI" w:cs="Segoe UI" w:hint="eastAsia"/>
+                <w:color w:val="0070C0"/>
+              </w:rPr>
+              <w:t>n</w:t>
+            </w:r>
           </w:p>
         </w:tc>
         <w:tc>
@@ -18704,6 +19778,46 @@
                 <w:noProof/>
               </w:rPr>
             </w:pPr>
+            <w:r>
+              <w:rPr>
+                <w:noProof/>
+              </w:rPr>
+              <w:drawing>
+                <wp:inline distT="0" distB="0" distL="0" distR="0" wp14:anchorId="1B366DB2" wp14:editId="121AF7F2">
+                  <wp:extent cx="1009650" cy="314325"/>
+                  <wp:effectExtent l="0" t="0" r="0" b="9525"/>
+                  <wp:docPr id="47" name="图片 47"/>
+                  <wp:cNvGraphicFramePr>
+                    <a:graphicFrameLocks xmlns:a="http://schemas.openxmlformats.org/drawingml/2006/main" noChangeAspect="1"/>
+                  </wp:cNvGraphicFramePr>
+                  <a:graphic xmlns:a="http://schemas.openxmlformats.org/drawingml/2006/main">
+                    <a:graphicData uri="http://schemas.openxmlformats.org/drawingml/2006/picture">
+                      <pic:pic xmlns:pic="http://schemas.openxmlformats.org/drawingml/2006/picture">
+                        <pic:nvPicPr>
+                          <pic:cNvPr id="1" name=""/>
+                          <pic:cNvPicPr/>
+                        </pic:nvPicPr>
+                        <pic:blipFill>
+                          <a:blip r:embed="rId90"/>
+                          <a:stretch>
+                            <a:fillRect/>
+                          </a:stretch>
+                        </pic:blipFill>
+                        <pic:spPr>
+                          <a:xfrm>
+                            <a:off x="0" y="0"/>
+                            <a:ext cx="1009650" cy="314325"/>
+                          </a:xfrm>
+                          <a:prstGeom prst="rect">
+                            <a:avLst/>
+                          </a:prstGeom>
+                        </pic:spPr>
+                      </pic:pic>
+                    </a:graphicData>
+                  </a:graphic>
+                </wp:inline>
+              </w:drawing>
+            </w:r>
           </w:p>
         </w:tc>
         <w:tc>
@@ -18719,6 +19833,50 @@
                 <w:color w:val="70AD47" w:themeColor="accent6"/>
               </w:rPr>
             </w:pPr>
+            <w:r>
+              <w:rPr>
+                <w:rFonts w:ascii="Segoe UI" w:hAnsi="Segoe UI" w:cs="Segoe UI"/>
+                <w:color w:val="70AD47" w:themeColor="accent6"/>
+              </w:rPr>
+              <w:t>A small house, especially in the country</w:t>
+            </w:r>
+          </w:p>
+          <w:p>
+            <w:pPr>
+              <w:jc w:val="center"/>
+              <w:rPr>
+                <w:rFonts w:ascii="Segoe UI" w:hAnsi="Segoe UI" w:cs="Segoe UI"/>
+                <w:color w:val="70AD47" w:themeColor="accent6"/>
+                <w:u w:val="single"/>
+              </w:rPr>
+            </w:pPr>
+            <w:r>
+              <w:rPr>
+                <w:rFonts w:ascii="Segoe UI" w:hAnsi="Segoe UI" w:cs="Segoe UI"/>
+                <w:color w:val="70AD47" w:themeColor="accent6"/>
+                <w:u w:val="single"/>
+              </w:rPr>
+              <w:t>A charming country cottage with roses around the door</w:t>
+            </w:r>
+          </w:p>
+          <w:p>
+            <w:pPr>
+              <w:jc w:val="center"/>
+              <w:rPr>
+                <w:rFonts w:ascii="Segoe UI" w:hAnsi="Segoe UI" w:cs="Segoe UI" w:hint="eastAsia"/>
+                <w:color w:val="70AD47" w:themeColor="accent6"/>
+                <w:u w:val="single"/>
+              </w:rPr>
+            </w:pPr>
+            <w:r>
+              <w:rPr>
+                <w:rFonts w:ascii="Segoe UI" w:hAnsi="Segoe UI" w:cs="Segoe UI"/>
+                <w:color w:val="4472C4" w:themeColor="accent1"/>
+                <w:u w:val="single"/>
+              </w:rPr>
+              <w:lastRenderedPageBreak/>
+              <w:t>A holiday cottage</w:t>
+            </w:r>
           </w:p>
         </w:tc>
       </w:tr>
@@ -18735,10 +19893,25 @@
             <w:pPr>
               <w:jc w:val="center"/>
               <w:rPr>
-                <w:rFonts w:ascii="Segoe UI" w:hAnsi="Segoe UI" w:cs="Segoe UI"/>
-                <w:color w:val="7030A0"/>
-              </w:rPr>
-            </w:pPr>
+                <w:rFonts w:ascii="Segoe UI" w:hAnsi="Segoe UI" w:cs="Segoe UI" w:hint="eastAsia"/>
+                <w:color w:val="7030A0"/>
+              </w:rPr>
+            </w:pPr>
+            <w:r>
+              <w:rPr>
+                <w:rFonts w:ascii="Segoe UI" w:hAnsi="Segoe UI" w:cs="Segoe UI" w:hint="eastAsia"/>
+                <w:color w:val="7030A0"/>
+              </w:rPr>
+              <w:lastRenderedPageBreak/>
+              <w:t>c</w:t>
+            </w:r>
+            <w:r>
+              <w:rPr>
+                <w:rFonts w:ascii="Segoe UI" w:hAnsi="Segoe UI" w:cs="Segoe UI"/>
+                <w:color w:val="7030A0"/>
+              </w:rPr>
+              <w:t>ot</w:t>
+            </w:r>
           </w:p>
         </w:tc>
         <w:tc>
@@ -18750,10 +19923,17 @@
             <w:pPr>
               <w:jc w:val="center"/>
               <w:rPr>
-                <w:rFonts w:ascii="Segoe UI" w:hAnsi="Segoe UI" w:cs="Segoe UI" w:hint="eastAsia"/>
-                <w:color w:val="0070C0"/>
-              </w:rPr>
-            </w:pPr>
+                <w:rFonts w:ascii="Segoe UI" w:hAnsi="Segoe UI" w:cs="Segoe UI"/>
+                <w:color w:val="0070C0"/>
+              </w:rPr>
+            </w:pPr>
+            <w:r>
+              <w:rPr>
+                <w:rFonts w:ascii="Segoe UI" w:hAnsi="Segoe UI" w:cs="Segoe UI" w:hint="eastAsia"/>
+                <w:color w:val="0070C0"/>
+              </w:rPr>
+              <w:t>n</w:t>
+            </w:r>
           </w:p>
         </w:tc>
         <w:tc>
@@ -18768,6 +19948,46 @@
                 <w:noProof/>
               </w:rPr>
             </w:pPr>
+            <w:r>
+              <w:rPr>
+                <w:noProof/>
+              </w:rPr>
+              <w:drawing>
+                <wp:inline distT="0" distB="0" distL="0" distR="0" wp14:anchorId="63F1DB4B" wp14:editId="5076B286">
+                  <wp:extent cx="581025" cy="371475"/>
+                  <wp:effectExtent l="0" t="0" r="9525" b="9525"/>
+                  <wp:docPr id="48" name="图片 48"/>
+                  <wp:cNvGraphicFramePr>
+                    <a:graphicFrameLocks xmlns:a="http://schemas.openxmlformats.org/drawingml/2006/main" noChangeAspect="1"/>
+                  </wp:cNvGraphicFramePr>
+                  <a:graphic xmlns:a="http://schemas.openxmlformats.org/drawingml/2006/main">
+                    <a:graphicData uri="http://schemas.openxmlformats.org/drawingml/2006/picture">
+                      <pic:pic xmlns:pic="http://schemas.openxmlformats.org/drawingml/2006/picture">
+                        <pic:nvPicPr>
+                          <pic:cNvPr id="1" name=""/>
+                          <pic:cNvPicPr/>
+                        </pic:nvPicPr>
+                        <pic:blipFill>
+                          <a:blip r:embed="rId91"/>
+                          <a:stretch>
+                            <a:fillRect/>
+                          </a:stretch>
+                        </pic:blipFill>
+                        <pic:spPr>
+                          <a:xfrm>
+                            <a:off x="0" y="0"/>
+                            <a:ext cx="581025" cy="371475"/>
+                          </a:xfrm>
+                          <a:prstGeom prst="rect">
+                            <a:avLst/>
+                          </a:prstGeom>
+                        </pic:spPr>
+                      </pic:pic>
+                    </a:graphicData>
+                  </a:graphic>
+                </wp:inline>
+              </w:drawing>
+            </w:r>
           </w:p>
         </w:tc>
         <w:tc>
@@ -18783,6 +20003,31 @@
                 <w:color w:val="70AD47" w:themeColor="accent6"/>
               </w:rPr>
             </w:pPr>
+            <w:r>
+              <w:rPr>
+                <w:rFonts w:ascii="Segoe UI" w:hAnsi="Segoe UI" w:cs="Segoe UI"/>
+                <w:color w:val="70AD47" w:themeColor="accent6"/>
+              </w:rPr>
+              <w:t>A small bed with high sides for a baby or young child</w:t>
+            </w:r>
+          </w:p>
+          <w:p>
+            <w:pPr>
+              <w:jc w:val="center"/>
+              <w:rPr>
+                <w:rFonts w:ascii="Segoe UI" w:hAnsi="Segoe UI" w:cs="Segoe UI" w:hint="eastAsia"/>
+                <w:color w:val="70AD47" w:themeColor="accent6"/>
+                <w:u w:val="single"/>
+              </w:rPr>
+            </w:pPr>
+            <w:r>
+              <w:rPr>
+                <w:rFonts w:ascii="Segoe UI" w:hAnsi="Segoe UI" w:cs="Segoe UI"/>
+                <w:color w:val="70AD47" w:themeColor="accent6"/>
+                <w:u w:val="single"/>
+              </w:rPr>
+              <w:t>A travel cot</w:t>
+            </w:r>
           </w:p>
         </w:tc>
       </w:tr>
@@ -18793,16 +20038,31 @@
         <w:tc>
           <w:tcPr>
             <w:tcW w:w="1920" w:type="dxa"/>
-            <w:vAlign w:val="center"/>
-          </w:tcPr>
-          <w:p>
-            <w:pPr>
-              <w:jc w:val="center"/>
-              <w:rPr>
-                <w:rFonts w:ascii="Segoe UI" w:hAnsi="Segoe UI" w:cs="Segoe UI"/>
-                <w:color w:val="7030A0"/>
-              </w:rPr>
-            </w:pPr>
+            <w:vMerge w:val="restart"/>
+            <w:vAlign w:val="center"/>
+          </w:tcPr>
+          <w:p>
+            <w:pPr>
+              <w:jc w:val="center"/>
+              <w:rPr>
+                <w:rFonts w:ascii="Segoe UI" w:hAnsi="Segoe UI" w:cs="Segoe UI" w:hint="eastAsia"/>
+                <w:color w:val="7030A0"/>
+              </w:rPr>
+            </w:pPr>
+            <w:r>
+              <w:rPr>
+                <w:rFonts w:ascii="Segoe UI" w:hAnsi="Segoe UI" w:cs="Segoe UI" w:hint="eastAsia"/>
+                <w:color w:val="7030A0"/>
+              </w:rPr>
+              <w:t>c</w:t>
+            </w:r>
+            <w:r>
+              <w:rPr>
+                <w:rFonts w:ascii="Segoe UI" w:hAnsi="Segoe UI" w:cs="Segoe UI"/>
+                <w:color w:val="7030A0"/>
+              </w:rPr>
+              <w:t>ashier</w:t>
+            </w:r>
           </w:p>
         </w:tc>
         <w:tc>
@@ -18818,11 +20078,19 @@
                 <w:color w:val="0070C0"/>
               </w:rPr>
             </w:pPr>
+            <w:r>
+              <w:rPr>
+                <w:rFonts w:ascii="Segoe UI" w:hAnsi="Segoe UI" w:cs="Segoe UI" w:hint="eastAsia"/>
+                <w:color w:val="0070C0"/>
+              </w:rPr>
+              <w:t>n</w:t>
+            </w:r>
           </w:p>
         </w:tc>
         <w:tc>
           <w:tcPr>
             <w:tcW w:w="3516" w:type="dxa"/>
+            <w:vMerge w:val="restart"/>
             <w:vAlign w:val="center"/>
           </w:tcPr>
           <w:p>
@@ -18832,6 +20100,46 @@
                 <w:noProof/>
               </w:rPr>
             </w:pPr>
+            <w:r>
+              <w:rPr>
+                <w:noProof/>
+              </w:rPr>
+              <w:drawing>
+                <wp:inline distT="0" distB="0" distL="0" distR="0" wp14:anchorId="5A089803" wp14:editId="16BC89CD">
+                  <wp:extent cx="828675" cy="295275"/>
+                  <wp:effectExtent l="0" t="0" r="9525" b="9525"/>
+                  <wp:docPr id="49" name="图片 49"/>
+                  <wp:cNvGraphicFramePr>
+                    <a:graphicFrameLocks xmlns:a="http://schemas.openxmlformats.org/drawingml/2006/main" noChangeAspect="1"/>
+                  </wp:cNvGraphicFramePr>
+                  <a:graphic xmlns:a="http://schemas.openxmlformats.org/drawingml/2006/main">
+                    <a:graphicData uri="http://schemas.openxmlformats.org/drawingml/2006/picture">
+                      <pic:pic xmlns:pic="http://schemas.openxmlformats.org/drawingml/2006/picture">
+                        <pic:nvPicPr>
+                          <pic:cNvPr id="1" name=""/>
+                          <pic:cNvPicPr/>
+                        </pic:nvPicPr>
+                        <pic:blipFill>
+                          <a:blip r:embed="rId92"/>
+                          <a:stretch>
+                            <a:fillRect/>
+                          </a:stretch>
+                        </pic:blipFill>
+                        <pic:spPr>
+                          <a:xfrm>
+                            <a:off x="0" y="0"/>
+                            <a:ext cx="828675" cy="295275"/>
+                          </a:xfrm>
+                          <a:prstGeom prst="rect">
+                            <a:avLst/>
+                          </a:prstGeom>
+                        </pic:spPr>
+                      </pic:pic>
+                    </a:graphicData>
+                  </a:graphic>
+                </wp:inline>
+              </w:drawing>
+            </w:r>
           </w:p>
         </w:tc>
         <w:tc>
@@ -18843,10 +20151,17 @@
             <w:pPr>
               <w:jc w:val="center"/>
               <w:rPr>
-                <w:rFonts w:ascii="Segoe UI" w:hAnsi="Segoe UI" w:cs="Segoe UI"/>
-                <w:color w:val="70AD47" w:themeColor="accent6"/>
-              </w:rPr>
-            </w:pPr>
+                <w:rFonts w:ascii="Segoe UI" w:hAnsi="Segoe UI" w:cs="Segoe UI" w:hint="eastAsia"/>
+                <w:color w:val="70AD47" w:themeColor="accent6"/>
+              </w:rPr>
+            </w:pPr>
+            <w:r>
+              <w:rPr>
+                <w:rFonts w:ascii="Segoe UI" w:hAnsi="Segoe UI" w:cs="Segoe UI"/>
+                <w:color w:val="70AD47" w:themeColor="accent6"/>
+              </w:rPr>
+              <w:t>A person whose job is to receive and pay out money in a bank, shop/hotel, etc.</w:t>
+            </w:r>
           </w:p>
         </w:tc>
       </w:tr>
@@ -18857,6 +20172,7 @@
         <w:tc>
           <w:tcPr>
             <w:tcW w:w="1920" w:type="dxa"/>
+            <w:vMerge/>
             <w:vAlign w:val="center"/>
           </w:tcPr>
           <w:p>
@@ -18878,15 +20194,23 @@
             <w:pPr>
               <w:jc w:val="center"/>
               <w:rPr>
-                <w:rFonts w:ascii="Segoe UI" w:hAnsi="Segoe UI" w:cs="Segoe UI" w:hint="eastAsia"/>
-                <w:color w:val="0070C0"/>
-              </w:rPr>
-            </w:pPr>
+                <w:rFonts w:ascii="Segoe UI" w:hAnsi="Segoe UI" w:cs="Segoe UI"/>
+                <w:color w:val="0070C0"/>
+              </w:rPr>
+            </w:pPr>
+            <w:r>
+              <w:rPr>
+                <w:rFonts w:ascii="Segoe UI" w:hAnsi="Segoe UI" w:cs="Segoe UI" w:hint="eastAsia"/>
+                <w:color w:val="0070C0"/>
+              </w:rPr>
+              <w:t>v</w:t>
+            </w:r>
           </w:p>
         </w:tc>
         <w:tc>
           <w:tcPr>
             <w:tcW w:w="3516" w:type="dxa"/>
+            <w:vMerge/>
             <w:vAlign w:val="center"/>
           </w:tcPr>
           <w:p>
@@ -18907,10 +20231,17 @@
             <w:pPr>
               <w:jc w:val="center"/>
               <w:rPr>
-                <w:rFonts w:ascii="Segoe UI" w:hAnsi="Segoe UI" w:cs="Segoe UI"/>
-                <w:color w:val="70AD47" w:themeColor="accent6"/>
-              </w:rPr>
-            </w:pPr>
+                <w:rFonts w:ascii="Segoe UI" w:hAnsi="Segoe UI" w:cs="Segoe UI" w:hint="eastAsia"/>
+                <w:color w:val="70AD47" w:themeColor="accent6"/>
+              </w:rPr>
+            </w:pPr>
+            <w:r>
+              <w:rPr>
+                <w:rFonts w:ascii="Segoe UI" w:hAnsi="Segoe UI" w:cs="Segoe UI"/>
+                <w:color w:val="70AD47" w:themeColor="accent6"/>
+              </w:rPr>
+              <w:t>To make sb leave the army, navy, etc. because they have done sth wrong.</w:t>
+            </w:r>
           </w:p>
         </w:tc>
       </w:tr>
@@ -18927,10 +20258,24 @@
             <w:pPr>
               <w:jc w:val="center"/>
               <w:rPr>
-                <w:rFonts w:ascii="Segoe UI" w:hAnsi="Segoe UI" w:cs="Segoe UI"/>
-                <w:color w:val="7030A0"/>
-              </w:rPr>
-            </w:pPr>
+                <w:rFonts w:ascii="Segoe UI" w:hAnsi="Segoe UI" w:cs="Segoe UI" w:hint="eastAsia"/>
+                <w:color w:val="7030A0"/>
+              </w:rPr>
+            </w:pPr>
+            <w:r>
+              <w:rPr>
+                <w:rFonts w:ascii="Segoe UI" w:hAnsi="Segoe UI" w:cs="Segoe UI" w:hint="eastAsia"/>
+                <w:color w:val="7030A0"/>
+              </w:rPr>
+              <w:t>c</w:t>
+            </w:r>
+            <w:r>
+              <w:rPr>
+                <w:rFonts w:ascii="Segoe UI" w:hAnsi="Segoe UI" w:cs="Segoe UI"/>
+                <w:color w:val="7030A0"/>
+              </w:rPr>
+              <w:t>loth</w:t>
+            </w:r>
           </w:p>
         </w:tc>
         <w:tc>
@@ -18942,10 +20287,17 @@
             <w:pPr>
               <w:jc w:val="center"/>
               <w:rPr>
-                <w:rFonts w:ascii="Segoe UI" w:hAnsi="Segoe UI" w:cs="Segoe UI" w:hint="eastAsia"/>
-                <w:color w:val="0070C0"/>
-              </w:rPr>
-            </w:pPr>
+                <w:rFonts w:ascii="Segoe UI" w:hAnsi="Segoe UI" w:cs="Segoe UI"/>
+                <w:color w:val="0070C0"/>
+              </w:rPr>
+            </w:pPr>
+            <w:r>
+              <w:rPr>
+                <w:rFonts w:ascii="Segoe UI" w:hAnsi="Segoe UI" w:cs="Segoe UI" w:hint="eastAsia"/>
+                <w:color w:val="0070C0"/>
+              </w:rPr>
+              <w:t>n</w:t>
+            </w:r>
           </w:p>
         </w:tc>
         <w:tc>
@@ -18960,6 +20312,46 @@
                 <w:noProof/>
               </w:rPr>
             </w:pPr>
+            <w:r>
+              <w:rPr>
+                <w:noProof/>
+              </w:rPr>
+              <w:drawing>
+                <wp:inline distT="0" distB="0" distL="0" distR="0" wp14:anchorId="7B613036" wp14:editId="5A838B7D">
+                  <wp:extent cx="685800" cy="323850"/>
+                  <wp:effectExtent l="0" t="0" r="0" b="0"/>
+                  <wp:docPr id="50" name="图片 50"/>
+                  <wp:cNvGraphicFramePr>
+                    <a:graphicFrameLocks xmlns:a="http://schemas.openxmlformats.org/drawingml/2006/main" noChangeAspect="1"/>
+                  </wp:cNvGraphicFramePr>
+                  <a:graphic xmlns:a="http://schemas.openxmlformats.org/drawingml/2006/main">
+                    <a:graphicData uri="http://schemas.openxmlformats.org/drawingml/2006/picture">
+                      <pic:pic xmlns:pic="http://schemas.openxmlformats.org/drawingml/2006/picture">
+                        <pic:nvPicPr>
+                          <pic:cNvPr id="1" name=""/>
+                          <pic:cNvPicPr/>
+                        </pic:nvPicPr>
+                        <pic:blipFill>
+                          <a:blip r:embed="rId93"/>
+                          <a:stretch>
+                            <a:fillRect/>
+                          </a:stretch>
+                        </pic:blipFill>
+                        <pic:spPr>
+                          <a:xfrm>
+                            <a:off x="0" y="0"/>
+                            <a:ext cx="685800" cy="323850"/>
+                          </a:xfrm>
+                          <a:prstGeom prst="rect">
+                            <a:avLst/>
+                          </a:prstGeom>
+                        </pic:spPr>
+                      </pic:pic>
+                    </a:graphicData>
+                  </a:graphic>
+                </wp:inline>
+              </w:drawing>
+            </w:r>
           </w:p>
         </w:tc>
         <w:tc>
@@ -18971,10 +20363,19 @@
             <w:pPr>
               <w:jc w:val="center"/>
               <w:rPr>
-                <w:rFonts w:ascii="Segoe UI" w:hAnsi="Segoe UI" w:cs="Segoe UI"/>
-                <w:color w:val="70AD47" w:themeColor="accent6"/>
-              </w:rPr>
-            </w:pPr>
+                <w:rFonts w:ascii="Segoe UI" w:hAnsi="Segoe UI" w:cs="Segoe UI" w:hint="eastAsia"/>
+                <w:color w:val="70AD47" w:themeColor="accent6"/>
+                <w:u w:val="single"/>
+              </w:rPr>
+            </w:pPr>
+            <w:r>
+              <w:rPr>
+                <w:rFonts w:ascii="Segoe UI" w:hAnsi="Segoe UI" w:cs="Segoe UI"/>
+                <w:color w:val="4472C4" w:themeColor="accent1"/>
+                <w:u w:val="single"/>
+              </w:rPr>
+              <w:t>A cloth bag</w:t>
+            </w:r>
           </w:p>
         </w:tc>
       </w:tr>
@@ -18991,10 +20392,24 @@
             <w:pPr>
               <w:jc w:val="center"/>
               <w:rPr>
-                <w:rFonts w:ascii="Segoe UI" w:hAnsi="Segoe UI" w:cs="Segoe UI"/>
-                <w:color w:val="7030A0"/>
-              </w:rPr>
-            </w:pPr>
+                <w:rFonts w:ascii="Segoe UI" w:hAnsi="Segoe UI" w:cs="Segoe UI" w:hint="eastAsia"/>
+                <w:color w:val="7030A0"/>
+              </w:rPr>
+            </w:pPr>
+            <w:r>
+              <w:rPr>
+                <w:rFonts w:ascii="Segoe UI" w:hAnsi="Segoe UI" w:cs="Segoe UI" w:hint="eastAsia"/>
+                <w:color w:val="7030A0"/>
+              </w:rPr>
+              <w:t>c</w:t>
+            </w:r>
+            <w:r>
+              <w:rPr>
+                <w:rFonts w:ascii="Segoe UI" w:hAnsi="Segoe UI" w:cs="Segoe UI"/>
+                <w:color w:val="7030A0"/>
+              </w:rPr>
+              <w:t>lothe</w:t>
+            </w:r>
           </w:p>
         </w:tc>
         <w:tc>
@@ -19006,10 +20421,17 @@
             <w:pPr>
               <w:jc w:val="center"/>
               <w:rPr>
-                <w:rFonts w:ascii="Segoe UI" w:hAnsi="Segoe UI" w:cs="Segoe UI" w:hint="eastAsia"/>
-                <w:color w:val="0070C0"/>
-              </w:rPr>
-            </w:pPr>
+                <w:rFonts w:ascii="Segoe UI" w:hAnsi="Segoe UI" w:cs="Segoe UI"/>
+                <w:color w:val="0070C0"/>
+              </w:rPr>
+            </w:pPr>
+            <w:r>
+              <w:rPr>
+                <w:rFonts w:ascii="Segoe UI" w:hAnsi="Segoe UI" w:cs="Segoe UI" w:hint="eastAsia"/>
+                <w:color w:val="0070C0"/>
+              </w:rPr>
+              <w:t>v</w:t>
+            </w:r>
           </w:p>
         </w:tc>
         <w:tc>
@@ -19024,6 +20446,46 @@
                 <w:noProof/>
               </w:rPr>
             </w:pPr>
+            <w:r>
+              <w:rPr>
+                <w:noProof/>
+              </w:rPr>
+              <w:drawing>
+                <wp:inline distT="0" distB="0" distL="0" distR="0" wp14:anchorId="42BFA0B9" wp14:editId="4C85B751">
+                  <wp:extent cx="809625" cy="371475"/>
+                  <wp:effectExtent l="0" t="0" r="9525" b="9525"/>
+                  <wp:docPr id="51" name="图片 51"/>
+                  <wp:cNvGraphicFramePr>
+                    <a:graphicFrameLocks xmlns:a="http://schemas.openxmlformats.org/drawingml/2006/main" noChangeAspect="1"/>
+                  </wp:cNvGraphicFramePr>
+                  <a:graphic xmlns:a="http://schemas.openxmlformats.org/drawingml/2006/main">
+                    <a:graphicData uri="http://schemas.openxmlformats.org/drawingml/2006/picture">
+                      <pic:pic xmlns:pic="http://schemas.openxmlformats.org/drawingml/2006/picture">
+                        <pic:nvPicPr>
+                          <pic:cNvPr id="1" name=""/>
+                          <pic:cNvPicPr/>
+                        </pic:nvPicPr>
+                        <pic:blipFill>
+                          <a:blip r:embed="rId94"/>
+                          <a:stretch>
+                            <a:fillRect/>
+                          </a:stretch>
+                        </pic:blipFill>
+                        <pic:spPr>
+                          <a:xfrm>
+                            <a:off x="0" y="0"/>
+                            <a:ext cx="809625" cy="371475"/>
+                          </a:xfrm>
+                          <a:prstGeom prst="rect">
+                            <a:avLst/>
+                          </a:prstGeom>
+                        </pic:spPr>
+                      </pic:pic>
+                    </a:graphicData>
+                  </a:graphic>
+                </wp:inline>
+              </w:drawing>
+            </w:r>
           </w:p>
         </w:tc>
         <w:tc>
@@ -19035,10 +20497,35 @@
             <w:pPr>
               <w:jc w:val="center"/>
               <w:rPr>
-                <w:rFonts w:ascii="Segoe UI" w:hAnsi="Segoe UI" w:cs="Segoe UI"/>
-                <w:color w:val="70AD47" w:themeColor="accent6"/>
-              </w:rPr>
-            </w:pPr>
+                <w:rFonts w:ascii="Segoe UI" w:hAnsi="Segoe UI" w:cs="Segoe UI" w:hint="eastAsia"/>
+                <w:color w:val="70AD47" w:themeColor="accent6"/>
+                <w:u w:val="single"/>
+              </w:rPr>
+            </w:pPr>
+            <w:r>
+              <w:rPr>
+                <w:rFonts w:ascii="Segoe UI" w:hAnsi="Segoe UI" w:cs="Segoe UI" w:hint="eastAsia"/>
+                <w:color w:val="4472C4" w:themeColor="accent1"/>
+                <w:u w:val="single"/>
+              </w:rPr>
+              <w:t>T</w:t>
+            </w:r>
+            <w:r>
+              <w:rPr>
+                <w:rFonts w:ascii="Segoe UI" w:hAnsi="Segoe UI" w:cs="Segoe UI"/>
+                <w:color w:val="4472C4" w:themeColor="accent1"/>
+                <w:u w:val="single"/>
+              </w:rPr>
+              <w:t xml:space="preserve">hey clothe their children </w:t>
+            </w:r>
+            <w:r>
+              <w:rPr>
+                <w:rFonts w:ascii="Segoe UI" w:hAnsi="Segoe UI" w:cs="Segoe UI"/>
+                <w:color w:val="70AD47" w:themeColor="accent6"/>
+                <w:u w:val="single"/>
+              </w:rPr>
+              <w:t>in the latest fashions.</w:t>
+            </w:r>
           </w:p>
         </w:tc>
       </w:tr>
@@ -19055,10 +20542,24 @@
             <w:pPr>
               <w:jc w:val="center"/>
               <w:rPr>
-                <w:rFonts w:ascii="Segoe UI" w:hAnsi="Segoe UI" w:cs="Segoe UI"/>
-                <w:color w:val="7030A0"/>
-              </w:rPr>
-            </w:pPr>
+                <w:rFonts w:ascii="Segoe UI" w:hAnsi="Segoe UI" w:cs="Segoe UI" w:hint="eastAsia"/>
+                <w:color w:val="7030A0"/>
+              </w:rPr>
+            </w:pPr>
+            <w:r>
+              <w:rPr>
+                <w:rFonts w:ascii="Segoe UI" w:hAnsi="Segoe UI" w:cs="Segoe UI" w:hint="eastAsia"/>
+                <w:color w:val="7030A0"/>
+              </w:rPr>
+              <w:t>c</w:t>
+            </w:r>
+            <w:r>
+              <w:rPr>
+                <w:rFonts w:ascii="Segoe UI" w:hAnsi="Segoe UI" w:cs="Segoe UI"/>
+                <w:color w:val="7030A0"/>
+              </w:rPr>
+              <w:t>liff</w:t>
+            </w:r>
           </w:p>
         </w:tc>
         <w:tc>
@@ -19070,10 +20571,17 @@
             <w:pPr>
               <w:jc w:val="center"/>
               <w:rPr>
-                <w:rFonts w:ascii="Segoe UI" w:hAnsi="Segoe UI" w:cs="Segoe UI" w:hint="eastAsia"/>
-                <w:color w:val="0070C0"/>
-              </w:rPr>
-            </w:pPr>
+                <w:rFonts w:ascii="Segoe UI" w:hAnsi="Segoe UI" w:cs="Segoe UI"/>
+                <w:color w:val="0070C0"/>
+              </w:rPr>
+            </w:pPr>
+            <w:r>
+              <w:rPr>
+                <w:rFonts w:ascii="Segoe UI" w:hAnsi="Segoe UI" w:cs="Segoe UI" w:hint="eastAsia"/>
+                <w:color w:val="0070C0"/>
+              </w:rPr>
+              <w:t>n</w:t>
+            </w:r>
           </w:p>
         </w:tc>
         <w:tc>
@@ -19088,6 +20596,46 @@
                 <w:noProof/>
               </w:rPr>
             </w:pPr>
+            <w:r>
+              <w:rPr>
+                <w:noProof/>
+              </w:rPr>
+              <w:drawing>
+                <wp:inline distT="0" distB="0" distL="0" distR="0" wp14:anchorId="15C7846A" wp14:editId="222F99CC">
+                  <wp:extent cx="485775" cy="381000"/>
+                  <wp:effectExtent l="0" t="0" r="9525" b="0"/>
+                  <wp:docPr id="52" name="图片 52"/>
+                  <wp:cNvGraphicFramePr>
+                    <a:graphicFrameLocks xmlns:a="http://schemas.openxmlformats.org/drawingml/2006/main" noChangeAspect="1"/>
+                  </wp:cNvGraphicFramePr>
+                  <a:graphic xmlns:a="http://schemas.openxmlformats.org/drawingml/2006/main">
+                    <a:graphicData uri="http://schemas.openxmlformats.org/drawingml/2006/picture">
+                      <pic:pic xmlns:pic="http://schemas.openxmlformats.org/drawingml/2006/picture">
+                        <pic:nvPicPr>
+                          <pic:cNvPr id="1" name=""/>
+                          <pic:cNvPicPr/>
+                        </pic:nvPicPr>
+                        <pic:blipFill>
+                          <a:blip r:embed="rId95"/>
+                          <a:stretch>
+                            <a:fillRect/>
+                          </a:stretch>
+                        </pic:blipFill>
+                        <pic:spPr>
+                          <a:xfrm>
+                            <a:off x="0" y="0"/>
+                            <a:ext cx="485775" cy="381000"/>
+                          </a:xfrm>
+                          <a:prstGeom prst="rect">
+                            <a:avLst/>
+                          </a:prstGeom>
+                        </pic:spPr>
+                      </pic:pic>
+                    </a:graphicData>
+                  </a:graphic>
+                </wp:inline>
+              </w:drawing>
+            </w:r>
           </w:p>
         </w:tc>
         <w:tc>
@@ -19099,10 +20647,19 @@
             <w:pPr>
               <w:jc w:val="center"/>
               <w:rPr>
-                <w:rFonts w:ascii="Segoe UI" w:hAnsi="Segoe UI" w:cs="Segoe UI"/>
-                <w:color w:val="70AD47" w:themeColor="accent6"/>
-              </w:rPr>
-            </w:pPr>
+                <w:rFonts w:ascii="Segoe UI" w:hAnsi="Segoe UI" w:cs="Segoe UI" w:hint="eastAsia"/>
+                <w:color w:val="70AD47" w:themeColor="accent6"/>
+                <w:u w:val="single"/>
+              </w:rPr>
+            </w:pPr>
+            <w:r>
+              <w:rPr>
+                <w:rFonts w:ascii="Segoe UI" w:hAnsi="Segoe UI" w:cs="Segoe UI"/>
+                <w:color w:val="4472C4" w:themeColor="accent1"/>
+                <w:u w:val="single"/>
+              </w:rPr>
+              <w:t>The cliff edge</w:t>
+            </w:r>
           </w:p>
         </w:tc>
       </w:tr>
@@ -19119,10 +20676,24 @@
             <w:pPr>
               <w:jc w:val="center"/>
               <w:rPr>
-                <w:rFonts w:ascii="Segoe UI" w:hAnsi="Segoe UI" w:cs="Segoe UI"/>
-                <w:color w:val="7030A0"/>
-              </w:rPr>
-            </w:pPr>
+                <w:rFonts w:ascii="Segoe UI" w:hAnsi="Segoe UI" w:cs="Segoe UI" w:hint="eastAsia"/>
+                <w:color w:val="7030A0"/>
+              </w:rPr>
+            </w:pPr>
+            <w:r>
+              <w:rPr>
+                <w:rFonts w:ascii="Segoe UI" w:hAnsi="Segoe UI" w:cs="Segoe UI" w:hint="eastAsia"/>
+                <w:color w:val="7030A0"/>
+              </w:rPr>
+              <w:t>c</w:t>
+            </w:r>
+            <w:r>
+              <w:rPr>
+                <w:rFonts w:ascii="Segoe UI" w:hAnsi="Segoe UI" w:cs="Segoe UI"/>
+                <w:color w:val="7030A0"/>
+              </w:rPr>
+              <w:t>hin</w:t>
+            </w:r>
           </w:p>
         </w:tc>
         <w:tc>
@@ -19134,10 +20705,17 @@
             <w:pPr>
               <w:jc w:val="center"/>
               <w:rPr>
-                <w:rFonts w:ascii="Segoe UI" w:hAnsi="Segoe UI" w:cs="Segoe UI" w:hint="eastAsia"/>
-                <w:color w:val="0070C0"/>
-              </w:rPr>
-            </w:pPr>
+                <w:rFonts w:ascii="Segoe UI" w:hAnsi="Segoe UI" w:cs="Segoe UI"/>
+                <w:color w:val="0070C0"/>
+              </w:rPr>
+            </w:pPr>
+            <w:r>
+              <w:rPr>
+                <w:rFonts w:ascii="Segoe UI" w:hAnsi="Segoe UI" w:cs="Segoe UI" w:hint="eastAsia"/>
+                <w:color w:val="0070C0"/>
+              </w:rPr>
+              <w:t>n</w:t>
+            </w:r>
           </w:p>
         </w:tc>
         <w:tc>
@@ -19152,6 +20730,46 @@
                 <w:noProof/>
               </w:rPr>
             </w:pPr>
+            <w:r>
+              <w:rPr>
+                <w:noProof/>
+              </w:rPr>
+              <w:drawing>
+                <wp:inline distT="0" distB="0" distL="0" distR="0" wp14:anchorId="6938D918" wp14:editId="44ED5199">
+                  <wp:extent cx="523875" cy="266700"/>
+                  <wp:effectExtent l="0" t="0" r="9525" b="0"/>
+                  <wp:docPr id="54" name="图片 54"/>
+                  <wp:cNvGraphicFramePr>
+                    <a:graphicFrameLocks xmlns:a="http://schemas.openxmlformats.org/drawingml/2006/main" noChangeAspect="1"/>
+                  </wp:cNvGraphicFramePr>
+                  <a:graphic xmlns:a="http://schemas.openxmlformats.org/drawingml/2006/main">
+                    <a:graphicData uri="http://schemas.openxmlformats.org/drawingml/2006/picture">
+                      <pic:pic xmlns:pic="http://schemas.openxmlformats.org/drawingml/2006/picture">
+                        <pic:nvPicPr>
+                          <pic:cNvPr id="1" name=""/>
+                          <pic:cNvPicPr/>
+                        </pic:nvPicPr>
+                        <pic:blipFill>
+                          <a:blip r:embed="rId96"/>
+                          <a:stretch>
+                            <a:fillRect/>
+                          </a:stretch>
+                        </pic:blipFill>
+                        <pic:spPr>
+                          <a:xfrm>
+                            <a:off x="0" y="0"/>
+                            <a:ext cx="523875" cy="266700"/>
+                          </a:xfrm>
+                          <a:prstGeom prst="rect">
+                            <a:avLst/>
+                          </a:prstGeom>
+                        </pic:spPr>
+                      </pic:pic>
+                    </a:graphicData>
+                  </a:graphic>
+                </wp:inline>
+              </w:drawing>
+            </w:r>
           </w:p>
         </w:tc>
         <w:tc>
@@ -19167,6 +20785,31 @@
                 <w:color w:val="70AD47" w:themeColor="accent6"/>
               </w:rPr>
             </w:pPr>
+            <w:r>
+              <w:rPr>
+                <w:rFonts w:ascii="Segoe UI" w:hAnsi="Segoe UI" w:cs="Segoe UI"/>
+                <w:color w:val="70AD47" w:themeColor="accent6"/>
+              </w:rPr>
+              <w:t>The part of the face below the mouth and above the neck</w:t>
+            </w:r>
+          </w:p>
+          <w:p>
+            <w:pPr>
+              <w:jc w:val="center"/>
+              <w:rPr>
+                <w:rFonts w:ascii="Segoe UI" w:hAnsi="Segoe UI" w:cs="Segoe UI" w:hint="eastAsia"/>
+                <w:color w:val="70AD47" w:themeColor="accent6"/>
+                <w:u w:val="single"/>
+              </w:rPr>
+            </w:pPr>
+            <w:r>
+              <w:rPr>
+                <w:rFonts w:ascii="Segoe UI" w:hAnsi="Segoe UI" w:cs="Segoe UI"/>
+                <w:color w:val="4472C4" w:themeColor="accent1"/>
+                <w:u w:val="single"/>
+              </w:rPr>
+              <w:t>Double chin</w:t>
+            </w:r>
           </w:p>
         </w:tc>
       </w:tr>
@@ -19183,10 +20826,24 @@
             <w:pPr>
               <w:jc w:val="center"/>
               <w:rPr>
-                <w:rFonts w:ascii="Segoe UI" w:hAnsi="Segoe UI" w:cs="Segoe UI"/>
-                <w:color w:val="7030A0"/>
-              </w:rPr>
-            </w:pPr>
+                <w:rFonts w:ascii="Segoe UI" w:hAnsi="Segoe UI" w:cs="Segoe UI" w:hint="eastAsia"/>
+                <w:color w:val="7030A0"/>
+              </w:rPr>
+            </w:pPr>
+            <w:r>
+              <w:rPr>
+                <w:rFonts w:ascii="Segoe UI" w:hAnsi="Segoe UI" w:cs="Segoe UI" w:hint="eastAsia"/>
+                <w:color w:val="7030A0"/>
+              </w:rPr>
+              <w:t>c</w:t>
+            </w:r>
+            <w:r>
+              <w:rPr>
+                <w:rFonts w:ascii="Segoe UI" w:hAnsi="Segoe UI" w:cs="Segoe UI"/>
+                <w:color w:val="7030A0"/>
+              </w:rPr>
+              <w:t>hick</w:t>
+            </w:r>
           </w:p>
         </w:tc>
         <w:tc>
@@ -19202,6 +20859,13 @@
                 <w:color w:val="0070C0"/>
               </w:rPr>
             </w:pPr>
+            <w:r>
+              <w:rPr>
+                <w:rFonts w:ascii="Segoe UI" w:hAnsi="Segoe UI" w:cs="Segoe UI" w:hint="eastAsia"/>
+                <w:color w:val="0070C0"/>
+              </w:rPr>
+              <w:t>n</w:t>
+            </w:r>
           </w:p>
         </w:tc>
         <w:tc>
@@ -19216,6 +20880,46 @@
                 <w:noProof/>
               </w:rPr>
             </w:pPr>
+            <w:r>
+              <w:rPr>
+                <w:noProof/>
+              </w:rPr>
+              <w:drawing>
+                <wp:inline distT="0" distB="0" distL="0" distR="0" wp14:anchorId="3A0A090E" wp14:editId="2E0A371A">
+                  <wp:extent cx="523875" cy="323850"/>
+                  <wp:effectExtent l="0" t="0" r="9525" b="0"/>
+                  <wp:docPr id="55" name="图片 55"/>
+                  <wp:cNvGraphicFramePr>
+                    <a:graphicFrameLocks xmlns:a="http://schemas.openxmlformats.org/drawingml/2006/main" noChangeAspect="1"/>
+                  </wp:cNvGraphicFramePr>
+                  <a:graphic xmlns:a="http://schemas.openxmlformats.org/drawingml/2006/main">
+                    <a:graphicData uri="http://schemas.openxmlformats.org/drawingml/2006/picture">
+                      <pic:pic xmlns:pic="http://schemas.openxmlformats.org/drawingml/2006/picture">
+                        <pic:nvPicPr>
+                          <pic:cNvPr id="1" name=""/>
+                          <pic:cNvPicPr/>
+                        </pic:nvPicPr>
+                        <pic:blipFill>
+                          <a:blip r:embed="rId97"/>
+                          <a:stretch>
+                            <a:fillRect/>
+                          </a:stretch>
+                        </pic:blipFill>
+                        <pic:spPr>
+                          <a:xfrm>
+                            <a:off x="0" y="0"/>
+                            <a:ext cx="523875" cy="323850"/>
+                          </a:xfrm>
+                          <a:prstGeom prst="rect">
+                            <a:avLst/>
+                          </a:prstGeom>
+                        </pic:spPr>
+                      </pic:pic>
+                    </a:graphicData>
+                  </a:graphic>
+                </wp:inline>
+              </w:drawing>
+            </w:r>
           </w:p>
         </w:tc>
         <w:tc>
@@ -19227,10 +20931,24 @@
             <w:pPr>
               <w:jc w:val="center"/>
               <w:rPr>
-                <w:rFonts w:ascii="Segoe UI" w:hAnsi="Segoe UI" w:cs="Segoe UI"/>
-                <w:color w:val="70AD47" w:themeColor="accent6"/>
-              </w:rPr>
-            </w:pPr>
+                <w:rFonts w:ascii="Segoe UI" w:hAnsi="Segoe UI" w:cs="Segoe UI" w:hint="eastAsia"/>
+                <w:color w:val="70AD47" w:themeColor="accent6"/>
+              </w:rPr>
+            </w:pPr>
+            <w:r>
+              <w:rPr>
+                <w:rFonts w:ascii="Segoe UI" w:hAnsi="Segoe UI" w:cs="Segoe UI"/>
+                <w:color w:val="70AD47" w:themeColor="accent6"/>
+              </w:rPr>
+              <w:t>A baby ch</w:t>
+            </w:r>
+            <w:r>
+              <w:rPr>
+                <w:rFonts w:ascii="Segoe UI" w:hAnsi="Segoe UI" w:cs="Segoe UI"/>
+                <w:color w:val="70AD47" w:themeColor="accent6"/>
+              </w:rPr>
+              <w:t>icken</w:t>
+            </w:r>
           </w:p>
         </w:tc>
       </w:tr>
@@ -19247,7 +20965,7 @@
             <w:pPr>
               <w:jc w:val="center"/>
               <w:rPr>
-                <w:rFonts w:ascii="Segoe UI" w:hAnsi="Segoe UI" w:cs="Segoe UI"/>
+                <w:rFonts w:ascii="Segoe UI" w:hAnsi="Segoe UI" w:cs="Segoe UI" w:hint="eastAsia"/>
                 <w:color w:val="7030A0"/>
               </w:rPr>
             </w:pPr>
@@ -19262,7 +20980,7 @@
             <w:pPr>
               <w:jc w:val="center"/>
               <w:rPr>
-                <w:rFonts w:ascii="Segoe UI" w:hAnsi="Segoe UI" w:cs="Segoe UI" w:hint="eastAsia"/>
+                <w:rFonts w:ascii="Segoe UI" w:hAnsi="Segoe UI" w:cs="Segoe UI"/>
                 <w:color w:val="0070C0"/>
               </w:rPr>
             </w:pPr>
@@ -19326,7 +21044,7 @@
             <w:pPr>
               <w:jc w:val="center"/>
               <w:rPr>
-                <w:rFonts w:ascii="Segoe UI" w:hAnsi="Segoe UI" w:cs="Segoe UI" w:hint="eastAsia"/>
+                <w:rFonts w:ascii="Segoe UI" w:hAnsi="Segoe UI" w:cs="Segoe UI"/>
                 <w:color w:val="0070C0"/>
               </w:rPr>
             </w:pPr>
@@ -19390,7 +21108,7 @@
             <w:pPr>
               <w:jc w:val="center"/>
               <w:rPr>
-                <w:rFonts w:ascii="Segoe UI" w:hAnsi="Segoe UI" w:cs="Segoe UI" w:hint="eastAsia"/>
+                <w:rFonts w:ascii="Segoe UI" w:hAnsi="Segoe UI" w:cs="Segoe UI"/>
                 <w:color w:val="0070C0"/>
               </w:rPr>
             </w:pPr>
@@ -19454,7 +21172,7 @@
             <w:pPr>
               <w:jc w:val="center"/>
               <w:rPr>
-                <w:rFonts w:ascii="Segoe UI" w:hAnsi="Segoe UI" w:cs="Segoe UI" w:hint="eastAsia"/>
+                <w:rFonts w:ascii="Segoe UI" w:hAnsi="Segoe UI" w:cs="Segoe UI"/>
                 <w:color w:val="0070C0"/>
               </w:rPr>
             </w:pPr>
@@ -19518,7 +21236,7 @@
             <w:pPr>
               <w:jc w:val="center"/>
               <w:rPr>
-                <w:rFonts w:ascii="Segoe UI" w:hAnsi="Segoe UI" w:cs="Segoe UI" w:hint="eastAsia"/>
+                <w:rFonts w:ascii="Segoe UI" w:hAnsi="Segoe UI" w:cs="Segoe UI"/>
                 <w:color w:val="0070C0"/>
               </w:rPr>
             </w:pPr>
@@ -19582,7 +21300,7 @@
             <w:pPr>
               <w:jc w:val="center"/>
               <w:rPr>
-                <w:rFonts w:ascii="Segoe UI" w:hAnsi="Segoe UI" w:cs="Segoe UI" w:hint="eastAsia"/>
+                <w:rFonts w:ascii="Segoe UI" w:hAnsi="Segoe UI" w:cs="Segoe UI"/>
                 <w:color w:val="0070C0"/>
               </w:rPr>
             </w:pPr>
@@ -19646,7 +21364,7 @@
             <w:pPr>
               <w:jc w:val="center"/>
               <w:rPr>
-                <w:rFonts w:ascii="Segoe UI" w:hAnsi="Segoe UI" w:cs="Segoe UI" w:hint="eastAsia"/>
+                <w:rFonts w:ascii="Segoe UI" w:hAnsi="Segoe UI" w:cs="Segoe UI"/>
                 <w:color w:val="0070C0"/>
               </w:rPr>
             </w:pPr>
@@ -19710,7 +21428,7 @@
             <w:pPr>
               <w:jc w:val="center"/>
               <w:rPr>
-                <w:rFonts w:ascii="Segoe UI" w:hAnsi="Segoe UI" w:cs="Segoe UI" w:hint="eastAsia"/>
+                <w:rFonts w:ascii="Segoe UI" w:hAnsi="Segoe UI" w:cs="Segoe UI"/>
                 <w:color w:val="0070C0"/>
               </w:rPr>
             </w:pPr>
@@ -19774,7 +21492,7 @@
             <w:pPr>
               <w:jc w:val="center"/>
               <w:rPr>
-                <w:rFonts w:ascii="Segoe UI" w:hAnsi="Segoe UI" w:cs="Segoe UI" w:hint="eastAsia"/>
+                <w:rFonts w:ascii="Segoe UI" w:hAnsi="Segoe UI" w:cs="Segoe UI"/>
                 <w:color w:val="0070C0"/>
               </w:rPr>
             </w:pPr>
@@ -19838,7 +21556,7 @@
             <w:pPr>
               <w:jc w:val="center"/>
               <w:rPr>
-                <w:rFonts w:ascii="Segoe UI" w:hAnsi="Segoe UI" w:cs="Segoe UI" w:hint="eastAsia"/>
+                <w:rFonts w:ascii="Segoe UI" w:hAnsi="Segoe UI" w:cs="Segoe UI"/>
                 <w:color w:val="0070C0"/>
               </w:rPr>
             </w:pPr>
@@ -19902,7 +21620,7 @@
             <w:pPr>
               <w:jc w:val="center"/>
               <w:rPr>
-                <w:rFonts w:ascii="Segoe UI" w:hAnsi="Segoe UI" w:cs="Segoe UI" w:hint="eastAsia"/>
+                <w:rFonts w:ascii="Segoe UI" w:hAnsi="Segoe UI" w:cs="Segoe UI"/>
                 <w:color w:val="0070C0"/>
               </w:rPr>
             </w:pPr>
@@ -19966,7 +21684,7 @@
             <w:pPr>
               <w:jc w:val="center"/>
               <w:rPr>
-                <w:rFonts w:ascii="Segoe UI" w:hAnsi="Segoe UI" w:cs="Segoe UI" w:hint="eastAsia"/>
+                <w:rFonts w:ascii="Segoe UI" w:hAnsi="Segoe UI" w:cs="Segoe UI"/>
                 <w:color w:val="0070C0"/>
               </w:rPr>
             </w:pPr>
@@ -20030,7 +21748,7 @@
             <w:pPr>
               <w:jc w:val="center"/>
               <w:rPr>
-                <w:rFonts w:ascii="Segoe UI" w:hAnsi="Segoe UI" w:cs="Segoe UI" w:hint="eastAsia"/>
+                <w:rFonts w:ascii="Segoe UI" w:hAnsi="Segoe UI" w:cs="Segoe UI"/>
                 <w:color w:val="0070C0"/>
               </w:rPr>
             </w:pPr>
@@ -20094,7 +21812,7 @@
             <w:pPr>
               <w:jc w:val="center"/>
               <w:rPr>
-                <w:rFonts w:ascii="Segoe UI" w:hAnsi="Segoe UI" w:cs="Segoe UI" w:hint="eastAsia"/>
+                <w:rFonts w:ascii="Segoe UI" w:hAnsi="Segoe UI" w:cs="Segoe UI"/>
                 <w:color w:val="0070C0"/>
               </w:rPr>
             </w:pPr>
@@ -20158,7 +21876,7 @@
             <w:pPr>
               <w:jc w:val="center"/>
               <w:rPr>
-                <w:rFonts w:ascii="Segoe UI" w:hAnsi="Segoe UI" w:cs="Segoe UI" w:hint="eastAsia"/>
+                <w:rFonts w:ascii="Segoe UI" w:hAnsi="Segoe UI" w:cs="Segoe UI"/>
                 <w:color w:val="0070C0"/>
               </w:rPr>
             </w:pPr>
@@ -20222,7 +21940,7 @@
             <w:pPr>
               <w:jc w:val="center"/>
               <w:rPr>
-                <w:rFonts w:ascii="Segoe UI" w:hAnsi="Segoe UI" w:cs="Segoe UI" w:hint="eastAsia"/>
+                <w:rFonts w:ascii="Segoe UI" w:hAnsi="Segoe UI" w:cs="Segoe UI"/>
                 <w:color w:val="0070C0"/>
               </w:rPr>
             </w:pPr>
@@ -20286,7 +22004,7 @@
             <w:pPr>
               <w:jc w:val="center"/>
               <w:rPr>
-                <w:rFonts w:ascii="Segoe UI" w:hAnsi="Segoe UI" w:cs="Segoe UI" w:hint="eastAsia"/>
+                <w:rFonts w:ascii="Segoe UI" w:hAnsi="Segoe UI" w:cs="Segoe UI"/>
                 <w:color w:val="0070C0"/>
               </w:rPr>
             </w:pPr>
@@ -20350,7 +22068,7 @@
             <w:pPr>
               <w:jc w:val="center"/>
               <w:rPr>
-                <w:rFonts w:ascii="Segoe UI" w:hAnsi="Segoe UI" w:cs="Segoe UI" w:hint="eastAsia"/>
+                <w:rFonts w:ascii="Segoe UI" w:hAnsi="Segoe UI" w:cs="Segoe UI"/>
                 <w:color w:val="0070C0"/>
               </w:rPr>
             </w:pPr>
@@ -20414,7 +22132,7 @@
             <w:pPr>
               <w:jc w:val="center"/>
               <w:rPr>
-                <w:rFonts w:ascii="Segoe UI" w:hAnsi="Segoe UI" w:cs="Segoe UI" w:hint="eastAsia"/>
+                <w:rFonts w:ascii="Segoe UI" w:hAnsi="Segoe UI" w:cs="Segoe UI"/>
                 <w:color w:val="0070C0"/>
               </w:rPr>
             </w:pPr>
@@ -20478,7 +22196,7 @@
             <w:pPr>
               <w:jc w:val="center"/>
               <w:rPr>
-                <w:rFonts w:ascii="Segoe UI" w:hAnsi="Segoe UI" w:cs="Segoe UI" w:hint="eastAsia"/>
+                <w:rFonts w:ascii="Segoe UI" w:hAnsi="Segoe UI" w:cs="Segoe UI"/>
                 <w:color w:val="0070C0"/>
               </w:rPr>
             </w:pPr>
@@ -20542,7 +22260,7 @@
             <w:pPr>
               <w:jc w:val="center"/>
               <w:rPr>
-                <w:rFonts w:ascii="Segoe UI" w:hAnsi="Segoe UI" w:cs="Segoe UI" w:hint="eastAsia"/>
+                <w:rFonts w:ascii="Segoe UI" w:hAnsi="Segoe UI" w:cs="Segoe UI"/>
                 <w:color w:val="0070C0"/>
               </w:rPr>
             </w:pPr>
@@ -20606,7 +22324,7 @@
             <w:pPr>
               <w:jc w:val="center"/>
               <w:rPr>
-                <w:rFonts w:ascii="Segoe UI" w:hAnsi="Segoe UI" w:cs="Segoe UI" w:hint="eastAsia"/>
+                <w:rFonts w:ascii="Segoe UI" w:hAnsi="Segoe UI" w:cs="Segoe UI"/>
                 <w:color w:val="0070C0"/>
               </w:rPr>
             </w:pPr>
@@ -20670,7 +22388,7 @@
             <w:pPr>
               <w:jc w:val="center"/>
               <w:rPr>
-                <w:rFonts w:ascii="Segoe UI" w:hAnsi="Segoe UI" w:cs="Segoe UI" w:hint="eastAsia"/>
+                <w:rFonts w:ascii="Segoe UI" w:hAnsi="Segoe UI" w:cs="Segoe UI"/>
                 <w:color w:val="0070C0"/>
               </w:rPr>
             </w:pPr>
@@ -20734,7 +22452,7 @@
             <w:pPr>
               <w:jc w:val="center"/>
               <w:rPr>
-                <w:rFonts w:ascii="Segoe UI" w:hAnsi="Segoe UI" w:cs="Segoe UI" w:hint="eastAsia"/>
+                <w:rFonts w:ascii="Segoe UI" w:hAnsi="Segoe UI" w:cs="Segoe UI"/>
                 <w:color w:val="0070C0"/>
               </w:rPr>
             </w:pPr>
@@ -20798,7 +22516,7 @@
             <w:pPr>
               <w:jc w:val="center"/>
               <w:rPr>
-                <w:rFonts w:ascii="Segoe UI" w:hAnsi="Segoe UI" w:cs="Segoe UI" w:hint="eastAsia"/>
+                <w:rFonts w:ascii="Segoe UI" w:hAnsi="Segoe UI" w:cs="Segoe UI"/>
                 <w:color w:val="0070C0"/>
               </w:rPr>
             </w:pPr>
@@ -20862,7 +22580,7 @@
             <w:pPr>
               <w:jc w:val="center"/>
               <w:rPr>
-                <w:rFonts w:ascii="Segoe UI" w:hAnsi="Segoe UI" w:cs="Segoe UI" w:hint="eastAsia"/>
+                <w:rFonts w:ascii="Segoe UI" w:hAnsi="Segoe UI" w:cs="Segoe UI"/>
                 <w:color w:val="0070C0"/>
               </w:rPr>
             </w:pPr>
@@ -20926,7 +22644,7 @@
             <w:pPr>
               <w:jc w:val="center"/>
               <w:rPr>
-                <w:rFonts w:ascii="Segoe UI" w:hAnsi="Segoe UI" w:cs="Segoe UI" w:hint="eastAsia"/>
+                <w:rFonts w:ascii="Segoe UI" w:hAnsi="Segoe UI" w:cs="Segoe UI"/>
                 <w:color w:val="0070C0"/>
               </w:rPr>
             </w:pPr>
@@ -20990,7 +22708,7 @@
             <w:pPr>
               <w:jc w:val="center"/>
               <w:rPr>
-                <w:rFonts w:ascii="Segoe UI" w:hAnsi="Segoe UI" w:cs="Segoe UI" w:hint="eastAsia"/>
+                <w:rFonts w:ascii="Segoe UI" w:hAnsi="Segoe UI" w:cs="Segoe UI"/>
                 <w:color w:val="0070C0"/>
               </w:rPr>
             </w:pPr>
@@ -21054,7 +22772,7 @@
             <w:pPr>
               <w:jc w:val="center"/>
               <w:rPr>
-                <w:rFonts w:ascii="Segoe UI" w:hAnsi="Segoe UI" w:cs="Segoe UI" w:hint="eastAsia"/>
+                <w:rFonts w:ascii="Segoe UI" w:hAnsi="Segoe UI" w:cs="Segoe UI"/>
                 <w:color w:val="0070C0"/>
               </w:rPr>
             </w:pPr>
@@ -21118,7 +22836,7 @@
             <w:pPr>
               <w:jc w:val="center"/>
               <w:rPr>
-                <w:rFonts w:ascii="Segoe UI" w:hAnsi="Segoe UI" w:cs="Segoe UI" w:hint="eastAsia"/>
+                <w:rFonts w:ascii="Segoe UI" w:hAnsi="Segoe UI" w:cs="Segoe UI"/>
                 <w:color w:val="0070C0"/>
               </w:rPr>
             </w:pPr>
@@ -21182,7 +22900,7 @@
             <w:pPr>
               <w:jc w:val="center"/>
               <w:rPr>
-                <w:rFonts w:ascii="Segoe UI" w:hAnsi="Segoe UI" w:cs="Segoe UI" w:hint="eastAsia"/>
+                <w:rFonts w:ascii="Segoe UI" w:hAnsi="Segoe UI" w:cs="Segoe UI"/>
                 <w:color w:val="0070C0"/>
               </w:rPr>
             </w:pPr>
@@ -21291,7 +23009,7 @@
         <v:path o:extrusionok="f" gradientshapeok="t" o:connecttype="rect"/>
         <o:lock v:ext="edit" aspectratio="t"/>
       </v:shapetype>
-      <v:shape id="_x0000_i1114" type="#_x0000_t75" style="width:28.5pt;height:14.5pt;visibility:visible;mso-wrap-style:square" o:bullet="t">
+      <v:shape id="_x0000_i1082" type="#_x0000_t75" style="width:28.5pt;height:14.5pt;visibility:visible;mso-wrap-style:square" o:bullet="t">
         <v:imagedata r:id="rId1" o:title=""/>
       </v:shape>
     </w:pict>

</xml_diff>

<commit_message>
[EnglishLearning]Chapter 3 Test Paper 3
</commit_message>
<xml_diff>
--- a/Words2.docx
+++ b/Words2.docx
@@ -2345,8 +2345,18 @@
                 <w:color w:val="4472C4" w:themeColor="accent1"/>
                 <w:u w:val="single"/>
               </w:rPr>
-              <w:t>What's the depth of water here.</w:t>
-            </w:r>
+              <w:t xml:space="preserve">What's the depth of water </w:t>
+            </w:r>
+            <w:proofErr w:type="gramStart"/>
+            <w:r>
+              <w:rPr>
+                <w:rFonts w:ascii="Segoe UI" w:hAnsi="Segoe UI" w:cs="Segoe UI"/>
+                <w:color w:val="4472C4" w:themeColor="accent1"/>
+                <w:u w:val="single"/>
+              </w:rPr>
+              <w:t>here.</w:t>
+            </w:r>
+            <w:proofErr w:type="gramEnd"/>
           </w:p>
           <w:p>
             <w:pPr>
@@ -2946,7 +2956,23 @@
                 <w:rFonts w:ascii="Segoe UI" w:hAnsi="Segoe UI" w:cs="Segoe UI"/>
                 <w:color w:val="70AD47" w:themeColor="accent6"/>
               </w:rPr>
-              <w:t>Organisms that lives under extreme environmental conditions.</w:t>
+              <w:t xml:space="preserve">Organisms that </w:t>
+            </w:r>
+            <w:proofErr w:type="gramStart"/>
+            <w:r>
+              <w:rPr>
+                <w:rFonts w:ascii="Segoe UI" w:hAnsi="Segoe UI" w:cs="Segoe UI"/>
+                <w:color w:val="70AD47" w:themeColor="accent6"/>
+              </w:rPr>
+              <w:t>lives</w:t>
+            </w:r>
+            <w:proofErr w:type="gramEnd"/>
+            <w:r>
+              <w:rPr>
+                <w:rFonts w:ascii="Segoe UI" w:hAnsi="Segoe UI" w:cs="Segoe UI"/>
+                <w:color w:val="70AD47" w:themeColor="accent6"/>
+              </w:rPr>
+              <w:t xml:space="preserve"> under extreme environmental conditions.</w:t>
             </w:r>
           </w:p>
         </w:tc>
@@ -8621,7 +8647,23 @@
                 <w:rFonts w:ascii="Segoe UI" w:hAnsi="Segoe UI" w:cs="Segoe UI"/>
                 <w:u w:val="single"/>
               </w:rPr>
-              <w:t>He might agree. But then again he might have a completely different opinion.</w:t>
+              <w:t xml:space="preserve">He might agree. But then </w:t>
+            </w:r>
+            <w:proofErr w:type="gramStart"/>
+            <w:r>
+              <w:rPr>
+                <w:rFonts w:ascii="Segoe UI" w:hAnsi="Segoe UI" w:cs="Segoe UI"/>
+                <w:u w:val="single"/>
+              </w:rPr>
+              <w:t>again</w:t>
+            </w:r>
+            <w:proofErr w:type="gramEnd"/>
+            <w:r>
+              <w:rPr>
+                <w:rFonts w:ascii="Segoe UI" w:hAnsi="Segoe UI" w:cs="Segoe UI"/>
+                <w:u w:val="single"/>
+              </w:rPr>
+              <w:t xml:space="preserve"> he might have a completely different opinion.</w:t>
             </w:r>
           </w:p>
           <w:p>
@@ -8719,8 +8761,17 @@
                 <w:rFonts w:ascii="Segoe UI" w:hAnsi="Segoe UI" w:cs="Segoe UI"/>
                 <w:u w:val="single"/>
               </w:rPr>
-              <w:t>What could he do but forgive her.</w:t>
-            </w:r>
+              <w:t xml:space="preserve">What could he do but forgive </w:t>
+            </w:r>
+            <w:proofErr w:type="gramStart"/>
+            <w:r>
+              <w:rPr>
+                <w:rFonts w:ascii="Segoe UI" w:hAnsi="Segoe UI" w:cs="Segoe UI"/>
+                <w:u w:val="single"/>
+              </w:rPr>
+              <w:t>her.</w:t>
+            </w:r>
+            <w:proofErr w:type="gramEnd"/>
           </w:p>
         </w:tc>
       </w:tr>
@@ -10906,8 +10957,18 @@
                 <w:color w:val="4472C4" w:themeColor="accent1"/>
                 <w:u w:val="single"/>
               </w:rPr>
-              <w:t>A power plant</w:t>
-            </w:r>
+              <w:t xml:space="preserve">A power </w:t>
+            </w:r>
+            <w:proofErr w:type="gramStart"/>
+            <w:r>
+              <w:rPr>
+                <w:rFonts w:ascii="Segoe UI" w:hAnsi="Segoe UI" w:cs="Segoe UI"/>
+                <w:color w:val="4472C4" w:themeColor="accent1"/>
+                <w:u w:val="single"/>
+              </w:rPr>
+              <w:t>plant</w:t>
+            </w:r>
+            <w:proofErr w:type="gramEnd"/>
           </w:p>
           <w:p>
             <w:pPr>
@@ -14712,7 +14773,23 @@
                 <w:rFonts w:ascii="Segoe UI" w:hAnsi="Segoe UI" w:cs="Segoe UI"/>
                 <w:color w:val="70AD47" w:themeColor="accent6"/>
               </w:rPr>
-              <w:t>. an act of washing your whole body by sitting or lying in water</w:t>
+              <w:t xml:space="preserve">. an act of washing your whole body by sitting or </w:t>
+            </w:r>
+            <w:proofErr w:type="gramStart"/>
+            <w:r>
+              <w:rPr>
+                <w:rFonts w:ascii="Segoe UI" w:hAnsi="Segoe UI" w:cs="Segoe UI"/>
+                <w:color w:val="70AD47" w:themeColor="accent6"/>
+              </w:rPr>
+              <w:t>lying in</w:t>
+            </w:r>
+            <w:proofErr w:type="gramEnd"/>
+            <w:r>
+              <w:rPr>
+                <w:rFonts w:ascii="Segoe UI" w:hAnsi="Segoe UI" w:cs="Segoe UI"/>
+                <w:color w:val="70AD47" w:themeColor="accent6"/>
+              </w:rPr>
+              <w:t xml:space="preserve"> water</w:t>
             </w:r>
           </w:p>
           <w:p>
@@ -15078,12 +15155,21 @@
                 <w:color w:val="70AD47" w:themeColor="accent6"/>
               </w:rPr>
             </w:pPr>
-            <w:r>
-              <w:rPr>
-                <w:rFonts w:ascii="Segoe UI" w:hAnsi="Segoe UI" w:cs="Segoe UI"/>
-                <w:color w:val="70AD47" w:themeColor="accent6"/>
-              </w:rPr>
-              <w:t>Also bedsitter, bed sitting room</w:t>
+            <w:proofErr w:type="gramStart"/>
+            <w:r>
+              <w:rPr>
+                <w:rFonts w:ascii="Segoe UI" w:hAnsi="Segoe UI" w:cs="Segoe UI"/>
+                <w:color w:val="70AD47" w:themeColor="accent6"/>
+              </w:rPr>
+              <w:t>Also</w:t>
+            </w:r>
+            <w:proofErr w:type="gramEnd"/>
+            <w:r>
+              <w:rPr>
+                <w:rFonts w:ascii="Segoe UI" w:hAnsi="Segoe UI" w:cs="Segoe UI"/>
+                <w:color w:val="70AD47" w:themeColor="accent6"/>
+              </w:rPr>
+              <w:t xml:space="preserve"> bedsitter, bed sitting room</w:t>
             </w:r>
             <w:r>
               <w:rPr>
@@ -17905,7 +17991,7 @@
             <w:pPr>
               <w:jc w:val="center"/>
               <w:rPr>
-                <w:rFonts w:ascii="Segoe UI" w:hAnsi="Segoe UI" w:cs="Segoe UI" w:hint="eastAsia"/>
+                <w:rFonts w:ascii="Segoe UI" w:hAnsi="Segoe UI" w:cs="Segoe UI"/>
                 <w:color w:val="0070C0"/>
               </w:rPr>
             </w:pPr>
@@ -18045,7 +18131,7 @@
             <w:pPr>
               <w:jc w:val="center"/>
               <w:rPr>
-                <w:rFonts w:ascii="Segoe UI" w:hAnsi="Segoe UI" w:cs="Segoe UI" w:hint="eastAsia"/>
+                <w:rFonts w:ascii="Segoe UI" w:hAnsi="Segoe UI" w:cs="Segoe UI"/>
                 <w:color w:val="70AD47" w:themeColor="accent6"/>
               </w:rPr>
             </w:pPr>
@@ -18074,7 +18160,7 @@
             <w:pPr>
               <w:jc w:val="center"/>
               <w:rPr>
-                <w:rFonts w:ascii="Segoe UI" w:hAnsi="Segoe UI" w:cs="Segoe UI" w:hint="eastAsia"/>
+                <w:rFonts w:ascii="Segoe UI" w:hAnsi="Segoe UI" w:cs="Segoe UI"/>
                 <w:color w:val="7030A0"/>
               </w:rPr>
             </w:pPr>
@@ -18196,7 +18282,7 @@
             <w:pPr>
               <w:jc w:val="center"/>
               <w:rPr>
-                <w:rFonts w:ascii="Segoe UI" w:hAnsi="Segoe UI" w:cs="Segoe UI" w:hint="eastAsia"/>
+                <w:rFonts w:ascii="Segoe UI" w:hAnsi="Segoe UI" w:cs="Segoe UI"/>
                 <w:color w:val="70AD47" w:themeColor="accent6"/>
                 <w:u w:val="single"/>
               </w:rPr>
@@ -18350,7 +18436,7 @@
             <w:pPr>
               <w:jc w:val="center"/>
               <w:rPr>
-                <w:rFonts w:ascii="Segoe UI" w:hAnsi="Segoe UI" w:cs="Segoe UI" w:hint="eastAsia"/>
+                <w:rFonts w:ascii="Segoe UI" w:hAnsi="Segoe UI" w:cs="Segoe UI"/>
                 <w:color w:val="70AD47" w:themeColor="accent6"/>
                 <w:u w:val="single"/>
               </w:rPr>
@@ -18387,7 +18473,7 @@
             <w:pPr>
               <w:jc w:val="center"/>
               <w:rPr>
-                <w:rFonts w:ascii="Segoe UI" w:hAnsi="Segoe UI" w:cs="Segoe UI" w:hint="eastAsia"/>
+                <w:rFonts w:ascii="Segoe UI" w:hAnsi="Segoe UI" w:cs="Segoe UI"/>
                 <w:color w:val="7030A0"/>
               </w:rPr>
             </w:pPr>
@@ -18501,7 +18587,7 @@
             <w:pPr>
               <w:jc w:val="center"/>
               <w:rPr>
-                <w:rFonts w:ascii="Segoe UI" w:hAnsi="Segoe UI" w:cs="Segoe UI" w:hint="eastAsia"/>
+                <w:rFonts w:ascii="Segoe UI" w:hAnsi="Segoe UI" w:cs="Segoe UI"/>
                 <w:color w:val="70AD47" w:themeColor="accent6"/>
                 <w:u w:val="single"/>
               </w:rPr>
@@ -18531,7 +18617,7 @@
             <w:pPr>
               <w:jc w:val="center"/>
               <w:rPr>
-                <w:rFonts w:ascii="Segoe UI" w:hAnsi="Segoe UI" w:cs="Segoe UI" w:hint="eastAsia"/>
+                <w:rFonts w:ascii="Segoe UI" w:hAnsi="Segoe UI" w:cs="Segoe UI"/>
                 <w:color w:val="7030A0"/>
               </w:rPr>
             </w:pPr>
@@ -18637,7 +18723,7 @@
             <w:pPr>
               <w:jc w:val="center"/>
               <w:rPr>
-                <w:rFonts w:ascii="Segoe UI" w:hAnsi="Segoe UI" w:cs="Segoe UI" w:hint="eastAsia"/>
+                <w:rFonts w:ascii="Segoe UI" w:hAnsi="Segoe UI" w:cs="Segoe UI"/>
                 <w:color w:val="70AD47" w:themeColor="accent6"/>
               </w:rPr>
             </w:pPr>
@@ -18732,7 +18818,7 @@
             <w:pPr>
               <w:jc w:val="center"/>
               <w:rPr>
-                <w:rFonts w:ascii="Segoe UI" w:hAnsi="Segoe UI" w:cs="Segoe UI" w:hint="eastAsia"/>
+                <w:rFonts w:ascii="Segoe UI" w:hAnsi="Segoe UI" w:cs="Segoe UI"/>
                 <w:color w:val="70AD47" w:themeColor="accent6"/>
               </w:rPr>
             </w:pPr>
@@ -18759,7 +18845,7 @@
             <w:pPr>
               <w:jc w:val="center"/>
               <w:rPr>
-                <w:rFonts w:ascii="Segoe UI" w:hAnsi="Segoe UI" w:cs="Segoe UI" w:hint="eastAsia"/>
+                <w:rFonts w:ascii="Segoe UI" w:hAnsi="Segoe UI" w:cs="Segoe UI"/>
                 <w:color w:val="7030A0"/>
               </w:rPr>
             </w:pPr>
@@ -18864,7 +18950,7 @@
             <w:pPr>
               <w:jc w:val="center"/>
               <w:rPr>
-                <w:rFonts w:ascii="Segoe UI" w:hAnsi="Segoe UI" w:cs="Segoe UI" w:hint="eastAsia"/>
+                <w:rFonts w:ascii="Segoe UI" w:hAnsi="Segoe UI" w:cs="Segoe UI"/>
                 <w:color w:val="70AD47" w:themeColor="accent6"/>
                 <w:u w:val="single"/>
               </w:rPr>
@@ -18901,7 +18987,7 @@
             <w:pPr>
               <w:jc w:val="center"/>
               <w:rPr>
-                <w:rFonts w:ascii="Segoe UI" w:hAnsi="Segoe UI" w:cs="Segoe UI" w:hint="eastAsia"/>
+                <w:rFonts w:ascii="Segoe UI" w:hAnsi="Segoe UI" w:cs="Segoe UI"/>
                 <w:color w:val="7030A0"/>
               </w:rPr>
             </w:pPr>
@@ -18930,7 +19016,7 @@
             <w:pPr>
               <w:jc w:val="center"/>
               <w:rPr>
-                <w:rFonts w:ascii="Segoe UI" w:hAnsi="Segoe UI" w:cs="Segoe UI" w:hint="eastAsia"/>
+                <w:rFonts w:ascii="Segoe UI" w:hAnsi="Segoe UI" w:cs="Segoe UI"/>
                 <w:color w:val="0070C0"/>
               </w:rPr>
             </w:pPr>
@@ -19006,7 +19092,7 @@
             <w:pPr>
               <w:jc w:val="center"/>
               <w:rPr>
-                <w:rFonts w:ascii="Segoe UI" w:hAnsi="Segoe UI" w:cs="Segoe UI" w:hint="eastAsia"/>
+                <w:rFonts w:ascii="Segoe UI" w:hAnsi="Segoe UI" w:cs="Segoe UI"/>
                 <w:color w:val="70AD47" w:themeColor="accent6"/>
               </w:rPr>
             </w:pPr>
@@ -19033,7 +19119,7 @@
             <w:pPr>
               <w:jc w:val="center"/>
               <w:rPr>
-                <w:rFonts w:ascii="Segoe UI" w:hAnsi="Segoe UI" w:cs="Segoe UI" w:hint="eastAsia"/>
+                <w:rFonts w:ascii="Segoe UI" w:hAnsi="Segoe UI" w:cs="Segoe UI"/>
                 <w:color w:val="7030A0"/>
               </w:rPr>
             </w:pPr>
@@ -19154,7 +19240,7 @@
             <w:pPr>
               <w:jc w:val="center"/>
               <w:rPr>
-                <w:rFonts w:ascii="Segoe UI" w:hAnsi="Segoe UI" w:cs="Segoe UI" w:hint="eastAsia"/>
+                <w:rFonts w:ascii="Segoe UI" w:hAnsi="Segoe UI" w:cs="Segoe UI"/>
                 <w:color w:val="70AD47" w:themeColor="accent6"/>
                 <w:u w:val="single"/>
               </w:rPr>
@@ -19183,7 +19269,7 @@
             <w:pPr>
               <w:jc w:val="center"/>
               <w:rPr>
-                <w:rFonts w:ascii="Segoe UI" w:hAnsi="Segoe UI" w:cs="Segoe UI" w:hint="eastAsia"/>
+                <w:rFonts w:ascii="Segoe UI" w:hAnsi="Segoe UI" w:cs="Segoe UI"/>
                 <w:color w:val="7030A0"/>
               </w:rPr>
             </w:pPr>
@@ -19304,7 +19390,7 @@
             <w:pPr>
               <w:jc w:val="center"/>
               <w:rPr>
-                <w:rFonts w:ascii="Segoe UI" w:hAnsi="Segoe UI" w:cs="Segoe UI" w:hint="eastAsia"/>
+                <w:rFonts w:ascii="Segoe UI" w:hAnsi="Segoe UI" w:cs="Segoe UI"/>
                 <w:color w:val="70AD47" w:themeColor="accent6"/>
                 <w:u w:val="single"/>
               </w:rPr>
@@ -19333,7 +19419,7 @@
             <w:pPr>
               <w:jc w:val="center"/>
               <w:rPr>
-                <w:rFonts w:ascii="Segoe UI" w:hAnsi="Segoe UI" w:cs="Segoe UI" w:hint="eastAsia"/>
+                <w:rFonts w:ascii="Segoe UI" w:hAnsi="Segoe UI" w:cs="Segoe UI"/>
                 <w:color w:val="7030A0"/>
               </w:rPr>
             </w:pPr>
@@ -19502,7 +19588,7 @@
             <w:pPr>
               <w:jc w:val="center"/>
               <w:rPr>
-                <w:rFonts w:ascii="Segoe UI" w:hAnsi="Segoe UI" w:cs="Segoe UI" w:hint="eastAsia"/>
+                <w:rFonts w:ascii="Segoe UI" w:hAnsi="Segoe UI" w:cs="Segoe UI"/>
                 <w:color w:val="70AD47" w:themeColor="accent6"/>
                 <w:u w:val="single"/>
               </w:rPr>
@@ -19531,7 +19617,7 @@
             <w:pPr>
               <w:jc w:val="center"/>
               <w:rPr>
-                <w:rFonts w:ascii="Segoe UI" w:hAnsi="Segoe UI" w:cs="Segoe UI" w:hint="eastAsia"/>
+                <w:rFonts w:ascii="Segoe UI" w:hAnsi="Segoe UI" w:cs="Segoe UI"/>
                 <w:color w:val="7030A0"/>
               </w:rPr>
             </w:pPr>
@@ -19682,7 +19768,7 @@
             <w:pPr>
               <w:jc w:val="center"/>
               <w:rPr>
-                <w:rFonts w:ascii="Segoe UI" w:hAnsi="Segoe UI" w:cs="Segoe UI" w:hint="eastAsia"/>
+                <w:rFonts w:ascii="Segoe UI" w:hAnsi="Segoe UI" w:cs="Segoe UI"/>
                 <w:color w:val="70AD47" w:themeColor="accent6"/>
               </w:rPr>
             </w:pPr>
@@ -19724,7 +19810,7 @@
             <w:pPr>
               <w:jc w:val="center"/>
               <w:rPr>
-                <w:rFonts w:ascii="Segoe UI" w:hAnsi="Segoe UI" w:cs="Segoe UI" w:hint="eastAsia"/>
+                <w:rFonts w:ascii="Segoe UI" w:hAnsi="Segoe UI" w:cs="Segoe UI"/>
                 <w:color w:val="7030A0"/>
               </w:rPr>
             </w:pPr>
@@ -19863,7 +19949,7 @@
             <w:pPr>
               <w:jc w:val="center"/>
               <w:rPr>
-                <w:rFonts w:ascii="Segoe UI" w:hAnsi="Segoe UI" w:cs="Segoe UI" w:hint="eastAsia"/>
+                <w:rFonts w:ascii="Segoe UI" w:hAnsi="Segoe UI" w:cs="Segoe UI"/>
                 <w:color w:val="70AD47" w:themeColor="accent6"/>
                 <w:u w:val="single"/>
               </w:rPr>
@@ -19893,7 +19979,7 @@
             <w:pPr>
               <w:jc w:val="center"/>
               <w:rPr>
-                <w:rFonts w:ascii="Segoe UI" w:hAnsi="Segoe UI" w:cs="Segoe UI" w:hint="eastAsia"/>
+                <w:rFonts w:ascii="Segoe UI" w:hAnsi="Segoe UI" w:cs="Segoe UI"/>
                 <w:color w:val="7030A0"/>
               </w:rPr>
             </w:pPr>
@@ -20015,7 +20101,7 @@
             <w:pPr>
               <w:jc w:val="center"/>
               <w:rPr>
-                <w:rFonts w:ascii="Segoe UI" w:hAnsi="Segoe UI" w:cs="Segoe UI" w:hint="eastAsia"/>
+                <w:rFonts w:ascii="Segoe UI" w:hAnsi="Segoe UI" w:cs="Segoe UI"/>
                 <w:color w:val="70AD47" w:themeColor="accent6"/>
                 <w:u w:val="single"/>
               </w:rPr>
@@ -20045,7 +20131,7 @@
             <w:pPr>
               <w:jc w:val="center"/>
               <w:rPr>
-                <w:rFonts w:ascii="Segoe UI" w:hAnsi="Segoe UI" w:cs="Segoe UI" w:hint="eastAsia"/>
+                <w:rFonts w:ascii="Segoe UI" w:hAnsi="Segoe UI" w:cs="Segoe UI"/>
                 <w:color w:val="7030A0"/>
               </w:rPr>
             </w:pPr>
@@ -20074,7 +20160,7 @@
             <w:pPr>
               <w:jc w:val="center"/>
               <w:rPr>
-                <w:rFonts w:ascii="Segoe UI" w:hAnsi="Segoe UI" w:cs="Segoe UI" w:hint="eastAsia"/>
+                <w:rFonts w:ascii="Segoe UI" w:hAnsi="Segoe UI" w:cs="Segoe UI"/>
                 <w:color w:val="0070C0"/>
               </w:rPr>
             </w:pPr>
@@ -20151,7 +20237,7 @@
             <w:pPr>
               <w:jc w:val="center"/>
               <w:rPr>
-                <w:rFonts w:ascii="Segoe UI" w:hAnsi="Segoe UI" w:cs="Segoe UI" w:hint="eastAsia"/>
+                <w:rFonts w:ascii="Segoe UI" w:hAnsi="Segoe UI" w:cs="Segoe UI"/>
                 <w:color w:val="70AD47" w:themeColor="accent6"/>
               </w:rPr>
             </w:pPr>
@@ -20231,7 +20317,7 @@
             <w:pPr>
               <w:jc w:val="center"/>
               <w:rPr>
-                <w:rFonts w:ascii="Segoe UI" w:hAnsi="Segoe UI" w:cs="Segoe UI" w:hint="eastAsia"/>
+                <w:rFonts w:ascii="Segoe UI" w:hAnsi="Segoe UI" w:cs="Segoe UI"/>
                 <w:color w:val="70AD47" w:themeColor="accent6"/>
               </w:rPr>
             </w:pPr>
@@ -20258,7 +20344,7 @@
             <w:pPr>
               <w:jc w:val="center"/>
               <w:rPr>
-                <w:rFonts w:ascii="Segoe UI" w:hAnsi="Segoe UI" w:cs="Segoe UI" w:hint="eastAsia"/>
+                <w:rFonts w:ascii="Segoe UI" w:hAnsi="Segoe UI" w:cs="Segoe UI"/>
                 <w:color w:val="7030A0"/>
               </w:rPr>
             </w:pPr>
@@ -20363,7 +20449,7 @@
             <w:pPr>
               <w:jc w:val="center"/>
               <w:rPr>
-                <w:rFonts w:ascii="Segoe UI" w:hAnsi="Segoe UI" w:cs="Segoe UI" w:hint="eastAsia"/>
+                <w:rFonts w:ascii="Segoe UI" w:hAnsi="Segoe UI" w:cs="Segoe UI"/>
                 <w:color w:val="70AD47" w:themeColor="accent6"/>
                 <w:u w:val="single"/>
               </w:rPr>
@@ -20392,7 +20478,7 @@
             <w:pPr>
               <w:jc w:val="center"/>
               <w:rPr>
-                <w:rFonts w:ascii="Segoe UI" w:hAnsi="Segoe UI" w:cs="Segoe UI" w:hint="eastAsia"/>
+                <w:rFonts w:ascii="Segoe UI" w:hAnsi="Segoe UI" w:cs="Segoe UI"/>
                 <w:color w:val="7030A0"/>
               </w:rPr>
             </w:pPr>
@@ -20497,7 +20583,7 @@
             <w:pPr>
               <w:jc w:val="center"/>
               <w:rPr>
-                <w:rFonts w:ascii="Segoe UI" w:hAnsi="Segoe UI" w:cs="Segoe UI" w:hint="eastAsia"/>
+                <w:rFonts w:ascii="Segoe UI" w:hAnsi="Segoe UI" w:cs="Segoe UI"/>
                 <w:color w:val="70AD47" w:themeColor="accent6"/>
                 <w:u w:val="single"/>
               </w:rPr>
@@ -20542,7 +20628,7 @@
             <w:pPr>
               <w:jc w:val="center"/>
               <w:rPr>
-                <w:rFonts w:ascii="Segoe UI" w:hAnsi="Segoe UI" w:cs="Segoe UI" w:hint="eastAsia"/>
+                <w:rFonts w:ascii="Segoe UI" w:hAnsi="Segoe UI" w:cs="Segoe UI"/>
                 <w:color w:val="7030A0"/>
               </w:rPr>
             </w:pPr>
@@ -20647,7 +20733,7 @@
             <w:pPr>
               <w:jc w:val="center"/>
               <w:rPr>
-                <w:rFonts w:ascii="Segoe UI" w:hAnsi="Segoe UI" w:cs="Segoe UI" w:hint="eastAsia"/>
+                <w:rFonts w:ascii="Segoe UI" w:hAnsi="Segoe UI" w:cs="Segoe UI"/>
                 <w:color w:val="70AD47" w:themeColor="accent6"/>
                 <w:u w:val="single"/>
               </w:rPr>
@@ -20676,7 +20762,7 @@
             <w:pPr>
               <w:jc w:val="center"/>
               <w:rPr>
-                <w:rFonts w:ascii="Segoe UI" w:hAnsi="Segoe UI" w:cs="Segoe UI" w:hint="eastAsia"/>
+                <w:rFonts w:ascii="Segoe UI" w:hAnsi="Segoe UI" w:cs="Segoe UI"/>
                 <w:color w:val="7030A0"/>
               </w:rPr>
             </w:pPr>
@@ -20797,7 +20883,7 @@
             <w:pPr>
               <w:jc w:val="center"/>
               <w:rPr>
-                <w:rFonts w:ascii="Segoe UI" w:hAnsi="Segoe UI" w:cs="Segoe UI" w:hint="eastAsia"/>
+                <w:rFonts w:ascii="Segoe UI" w:hAnsi="Segoe UI" w:cs="Segoe UI"/>
                 <w:color w:val="70AD47" w:themeColor="accent6"/>
                 <w:u w:val="single"/>
               </w:rPr>
@@ -20826,7 +20912,7 @@
             <w:pPr>
               <w:jc w:val="center"/>
               <w:rPr>
-                <w:rFonts w:ascii="Segoe UI" w:hAnsi="Segoe UI" w:cs="Segoe UI" w:hint="eastAsia"/>
+                <w:rFonts w:ascii="Segoe UI" w:hAnsi="Segoe UI" w:cs="Segoe UI"/>
                 <w:color w:val="7030A0"/>
               </w:rPr>
             </w:pPr>
@@ -20855,7 +20941,7 @@
             <w:pPr>
               <w:jc w:val="center"/>
               <w:rPr>
-                <w:rFonts w:ascii="Segoe UI" w:hAnsi="Segoe UI" w:cs="Segoe UI" w:hint="eastAsia"/>
+                <w:rFonts w:ascii="Segoe UI" w:hAnsi="Segoe UI" w:cs="Segoe UI"/>
                 <w:color w:val="0070C0"/>
               </w:rPr>
             </w:pPr>
@@ -20931,7 +21017,7 @@
             <w:pPr>
               <w:jc w:val="center"/>
               <w:rPr>
-                <w:rFonts w:ascii="Segoe UI" w:hAnsi="Segoe UI" w:cs="Segoe UI" w:hint="eastAsia"/>
+                <w:rFonts w:ascii="Segoe UI" w:hAnsi="Segoe UI" w:cs="Segoe UI"/>
                 <w:color w:val="70AD47" w:themeColor="accent6"/>
               </w:rPr>
             </w:pPr>
@@ -20969,6 +21055,20 @@
                 <w:color w:val="7030A0"/>
               </w:rPr>
             </w:pPr>
+            <w:r>
+              <w:rPr>
+                <w:rFonts w:ascii="Segoe UI" w:hAnsi="Segoe UI" w:cs="Segoe UI" w:hint="eastAsia"/>
+                <w:color w:val="7030A0"/>
+              </w:rPr>
+              <w:t>e</w:t>
+            </w:r>
+            <w:r>
+              <w:rPr>
+                <w:rFonts w:ascii="Segoe UI" w:hAnsi="Segoe UI" w:cs="Segoe UI"/>
+                <w:color w:val="7030A0"/>
+              </w:rPr>
+              <w:t>ncyclopedia</w:t>
+            </w:r>
           </w:p>
         </w:tc>
         <w:tc>
@@ -20984,6 +21084,13 @@
                 <w:color w:val="0070C0"/>
               </w:rPr>
             </w:pPr>
+            <w:r>
+              <w:rPr>
+                <w:rFonts w:ascii="Segoe UI" w:hAnsi="Segoe UI" w:cs="Segoe UI" w:hint="eastAsia"/>
+                <w:color w:val="0070C0"/>
+              </w:rPr>
+              <w:t>n</w:t>
+            </w:r>
           </w:p>
         </w:tc>
         <w:tc>
@@ -20998,6 +21105,46 @@
                 <w:noProof/>
               </w:rPr>
             </w:pPr>
+            <w:r>
+              <w:rPr>
+                <w:noProof/>
+              </w:rPr>
+              <w:drawing>
+                <wp:inline distT="0" distB="0" distL="0" distR="0" wp14:anchorId="052A9AA8" wp14:editId="4E7BC159">
+                  <wp:extent cx="1781175" cy="409575"/>
+                  <wp:effectExtent l="0" t="0" r="9525" b="9525"/>
+                  <wp:docPr id="41" name="图片 41"/>
+                  <wp:cNvGraphicFramePr>
+                    <a:graphicFrameLocks xmlns:a="http://schemas.openxmlformats.org/drawingml/2006/main" noChangeAspect="1"/>
+                  </wp:cNvGraphicFramePr>
+                  <a:graphic xmlns:a="http://schemas.openxmlformats.org/drawingml/2006/main">
+                    <a:graphicData uri="http://schemas.openxmlformats.org/drawingml/2006/picture">
+                      <pic:pic xmlns:pic="http://schemas.openxmlformats.org/drawingml/2006/picture">
+                        <pic:nvPicPr>
+                          <pic:cNvPr id="1" name=""/>
+                          <pic:cNvPicPr/>
+                        </pic:nvPicPr>
+                        <pic:blipFill>
+                          <a:blip r:embed="rId98"/>
+                          <a:stretch>
+                            <a:fillRect/>
+                          </a:stretch>
+                        </pic:blipFill>
+                        <pic:spPr>
+                          <a:xfrm>
+                            <a:off x="0" y="0"/>
+                            <a:ext cx="1781175" cy="409575"/>
+                          </a:xfrm>
+                          <a:prstGeom prst="rect">
+                            <a:avLst/>
+                          </a:prstGeom>
+                        </pic:spPr>
+                      </pic:pic>
+                    </a:graphicData>
+                  </a:graphic>
+                </wp:inline>
+              </w:drawing>
+            </w:r>
           </w:p>
         </w:tc>
         <w:tc>
@@ -21009,10 +21156,17 @@
             <w:pPr>
               <w:jc w:val="center"/>
               <w:rPr>
-                <w:rFonts w:ascii="Segoe UI" w:hAnsi="Segoe UI" w:cs="Segoe UI"/>
-                <w:color w:val="70AD47" w:themeColor="accent6"/>
-              </w:rPr>
-            </w:pPr>
+                <w:rFonts w:ascii="Segoe UI" w:hAnsi="Segoe UI" w:cs="Segoe UI" w:hint="eastAsia"/>
+                <w:color w:val="70AD47" w:themeColor="accent6"/>
+              </w:rPr>
+            </w:pPr>
+            <w:r>
+              <w:rPr>
+                <w:rFonts w:ascii="Segoe UI" w:hAnsi="Segoe UI" w:cs="Segoe UI"/>
+                <w:color w:val="70AD47" w:themeColor="accent6"/>
+              </w:rPr>
+              <w:t>…</w:t>
+            </w:r>
           </w:p>
         </w:tc>
       </w:tr>
@@ -21029,10 +21183,24 @@
             <w:pPr>
               <w:jc w:val="center"/>
               <w:rPr>
-                <w:rFonts w:ascii="Segoe UI" w:hAnsi="Segoe UI" w:cs="Segoe UI"/>
-                <w:color w:val="7030A0"/>
-              </w:rPr>
-            </w:pPr>
+                <w:rFonts w:ascii="Segoe UI" w:hAnsi="Segoe UI" w:cs="Segoe UI" w:hint="eastAsia"/>
+                <w:color w:val="7030A0"/>
+              </w:rPr>
+            </w:pPr>
+            <w:r>
+              <w:rPr>
+                <w:rFonts w:ascii="Segoe UI" w:hAnsi="Segoe UI" w:cs="Segoe UI" w:hint="eastAsia"/>
+                <w:color w:val="7030A0"/>
+              </w:rPr>
+              <w:t>e</w:t>
+            </w:r>
+            <w:r>
+              <w:rPr>
+                <w:rFonts w:ascii="Segoe UI" w:hAnsi="Segoe UI" w:cs="Segoe UI"/>
+                <w:color w:val="7030A0"/>
+              </w:rPr>
+              <w:t>xposition</w:t>
+            </w:r>
           </w:p>
         </w:tc>
         <w:tc>
@@ -21048,6 +21216,13 @@
                 <w:color w:val="0070C0"/>
               </w:rPr>
             </w:pPr>
+            <w:r>
+              <w:rPr>
+                <w:rFonts w:ascii="Segoe UI" w:hAnsi="Segoe UI" w:cs="Segoe UI" w:hint="eastAsia"/>
+                <w:color w:val="0070C0"/>
+              </w:rPr>
+              <w:t>n</w:t>
+            </w:r>
           </w:p>
         </w:tc>
         <w:tc>
@@ -21062,6 +21237,46 @@
                 <w:noProof/>
               </w:rPr>
             </w:pPr>
+            <w:r>
+              <w:rPr>
+                <w:noProof/>
+              </w:rPr>
+              <w:drawing>
+                <wp:inline distT="0" distB="0" distL="0" distR="0" wp14:anchorId="79531BBE" wp14:editId="045C2FE1">
+                  <wp:extent cx="1638300" cy="323850"/>
+                  <wp:effectExtent l="0" t="0" r="0" b="0"/>
+                  <wp:docPr id="53" name="图片 53"/>
+                  <wp:cNvGraphicFramePr>
+                    <a:graphicFrameLocks xmlns:a="http://schemas.openxmlformats.org/drawingml/2006/main" noChangeAspect="1"/>
+                  </wp:cNvGraphicFramePr>
+                  <a:graphic xmlns:a="http://schemas.openxmlformats.org/drawingml/2006/main">
+                    <a:graphicData uri="http://schemas.openxmlformats.org/drawingml/2006/picture">
+                      <pic:pic xmlns:pic="http://schemas.openxmlformats.org/drawingml/2006/picture">
+                        <pic:nvPicPr>
+                          <pic:cNvPr id="1" name=""/>
+                          <pic:cNvPicPr/>
+                        </pic:nvPicPr>
+                        <pic:blipFill>
+                          <a:blip r:embed="rId99"/>
+                          <a:stretch>
+                            <a:fillRect/>
+                          </a:stretch>
+                        </pic:blipFill>
+                        <pic:spPr>
+                          <a:xfrm>
+                            <a:off x="0" y="0"/>
+                            <a:ext cx="1638300" cy="323850"/>
+                          </a:xfrm>
+                          <a:prstGeom prst="rect">
+                            <a:avLst/>
+                          </a:prstGeom>
+                        </pic:spPr>
+                      </pic:pic>
+                    </a:graphicData>
+                  </a:graphic>
+                </wp:inline>
+              </w:drawing>
+            </w:r>
           </w:p>
         </w:tc>
         <w:tc>
@@ -21077,6 +21292,58 @@
                 <w:color w:val="70AD47" w:themeColor="accent6"/>
               </w:rPr>
             </w:pPr>
+            <w:r>
+              <w:rPr>
+                <w:rFonts w:ascii="Segoe UI" w:hAnsi="Segoe UI" w:cs="Segoe UI" w:hint="eastAsia"/>
+                <w:color w:val="70AD47" w:themeColor="accent6"/>
+              </w:rPr>
+              <w:t>1</w:t>
+            </w:r>
+            <w:r>
+              <w:rPr>
+                <w:rFonts w:ascii="Segoe UI" w:hAnsi="Segoe UI" w:cs="Segoe UI"/>
+                <w:color w:val="70AD47" w:themeColor="accent6"/>
+              </w:rPr>
+              <w:t>. a full explanation of a theory, plan, etc.</w:t>
+            </w:r>
+          </w:p>
+          <w:p>
+            <w:pPr>
+              <w:jc w:val="center"/>
+              <w:rPr>
+                <w:rFonts w:ascii="Segoe UI" w:hAnsi="Segoe UI" w:cs="Segoe UI" w:hint="eastAsia"/>
+                <w:color w:val="70AD47" w:themeColor="accent6"/>
+              </w:rPr>
+            </w:pPr>
+            <w:r>
+              <w:rPr>
+                <w:rFonts w:ascii="Segoe UI" w:hAnsi="Segoe UI" w:cs="Segoe UI" w:hint="eastAsia"/>
+                <w:color w:val="70AD47" w:themeColor="accent6"/>
+              </w:rPr>
+              <w:t>2</w:t>
+            </w:r>
+            <w:r>
+              <w:rPr>
+                <w:rFonts w:ascii="Segoe UI" w:hAnsi="Segoe UI" w:cs="Segoe UI"/>
+                <w:color w:val="70AD47" w:themeColor="accent6"/>
+              </w:rPr>
+              <w:t xml:space="preserve">. </w:t>
+            </w:r>
+            <w:r>
+              <w:rPr>
+                <w:rFonts w:ascii="Segoe UI" w:hAnsi="Segoe UI" w:cs="Segoe UI"/>
+                <w:color w:val="4472C4" w:themeColor="accent1"/>
+                <w:u w:val="single"/>
+              </w:rPr>
+              <w:t>expo</w:t>
+            </w:r>
+            <w:r>
+              <w:rPr>
+                <w:rFonts w:ascii="Segoe UI" w:hAnsi="Segoe UI" w:cs="Segoe UI"/>
+                <w:color w:val="70AD47" w:themeColor="accent6"/>
+              </w:rPr>
+              <w:t>, an event at which people, business, etc. show and sell their goods; a trade fair</w:t>
+            </w:r>
           </w:p>
         </w:tc>
       </w:tr>
@@ -21093,10 +21360,24 @@
             <w:pPr>
               <w:jc w:val="center"/>
               <w:rPr>
-                <w:rFonts w:ascii="Segoe UI" w:hAnsi="Segoe UI" w:cs="Segoe UI"/>
-                <w:color w:val="7030A0"/>
-              </w:rPr>
-            </w:pPr>
+                <w:rFonts w:ascii="Segoe UI" w:hAnsi="Segoe UI" w:cs="Segoe UI" w:hint="eastAsia"/>
+                <w:color w:val="7030A0"/>
+              </w:rPr>
+            </w:pPr>
+            <w:r>
+              <w:rPr>
+                <w:rFonts w:ascii="Segoe UI" w:hAnsi="Segoe UI" w:cs="Segoe UI" w:hint="eastAsia"/>
+                <w:color w:val="7030A0"/>
+              </w:rPr>
+              <w:t>d</w:t>
+            </w:r>
+            <w:r>
+              <w:rPr>
+                <w:rFonts w:ascii="Segoe UI" w:hAnsi="Segoe UI" w:cs="Segoe UI"/>
+                <w:color w:val="7030A0"/>
+              </w:rPr>
+              <w:t>ining</w:t>
+            </w:r>
           </w:p>
         </w:tc>
         <w:tc>
@@ -21112,6 +21393,13 @@
                 <w:color w:val="0070C0"/>
               </w:rPr>
             </w:pPr>
+            <w:r>
+              <w:rPr>
+                <w:rFonts w:ascii="Segoe UI" w:hAnsi="Segoe UI" w:cs="Segoe UI" w:hint="eastAsia"/>
+                <w:color w:val="0070C0"/>
+              </w:rPr>
+              <w:t>n</w:t>
+            </w:r>
           </w:p>
         </w:tc>
         <w:tc>
@@ -21126,6 +21414,46 @@
                 <w:noProof/>
               </w:rPr>
             </w:pPr>
+            <w:r>
+              <w:rPr>
+                <w:noProof/>
+              </w:rPr>
+              <w:drawing>
+                <wp:inline distT="0" distB="0" distL="0" distR="0" wp14:anchorId="6910F51B" wp14:editId="4A97E8D2">
+                  <wp:extent cx="1028700" cy="314325"/>
+                  <wp:effectExtent l="0" t="0" r="0" b="9525"/>
+                  <wp:docPr id="56" name="图片 56"/>
+                  <wp:cNvGraphicFramePr>
+                    <a:graphicFrameLocks xmlns:a="http://schemas.openxmlformats.org/drawingml/2006/main" noChangeAspect="1"/>
+                  </wp:cNvGraphicFramePr>
+                  <a:graphic xmlns:a="http://schemas.openxmlformats.org/drawingml/2006/main">
+                    <a:graphicData uri="http://schemas.openxmlformats.org/drawingml/2006/picture">
+                      <pic:pic xmlns:pic="http://schemas.openxmlformats.org/drawingml/2006/picture">
+                        <pic:nvPicPr>
+                          <pic:cNvPr id="1" name=""/>
+                          <pic:cNvPicPr/>
+                        </pic:nvPicPr>
+                        <pic:blipFill>
+                          <a:blip r:embed="rId100"/>
+                          <a:stretch>
+                            <a:fillRect/>
+                          </a:stretch>
+                        </pic:blipFill>
+                        <pic:spPr>
+                          <a:xfrm>
+                            <a:off x="0" y="0"/>
+                            <a:ext cx="1028700" cy="314325"/>
+                          </a:xfrm>
+                          <a:prstGeom prst="rect">
+                            <a:avLst/>
+                          </a:prstGeom>
+                        </pic:spPr>
+                      </pic:pic>
+                    </a:graphicData>
+                  </a:graphic>
+                </wp:inline>
+              </w:drawing>
+            </w:r>
           </w:p>
         </w:tc>
         <w:tc>
@@ -21137,10 +21465,24 @@
             <w:pPr>
               <w:jc w:val="center"/>
               <w:rPr>
-                <w:rFonts w:ascii="Segoe UI" w:hAnsi="Segoe UI" w:cs="Segoe UI"/>
-                <w:color w:val="70AD47" w:themeColor="accent6"/>
-              </w:rPr>
-            </w:pPr>
+                <w:rFonts w:ascii="Segoe UI" w:hAnsi="Segoe UI" w:cs="Segoe UI" w:hint="eastAsia"/>
+                <w:color w:val="70AD47" w:themeColor="accent6"/>
+              </w:rPr>
+            </w:pPr>
+            <w:r>
+              <w:rPr>
+                <w:rFonts w:ascii="Segoe UI" w:hAnsi="Segoe UI" w:cs="Segoe UI" w:hint="eastAsia"/>
+                <w:color w:val="70AD47" w:themeColor="accent6"/>
+              </w:rPr>
+              <w:t>W</w:t>
+            </w:r>
+            <w:r>
+              <w:rPr>
+                <w:rFonts w:ascii="Segoe UI" w:hAnsi="Segoe UI" w:cs="Segoe UI"/>
+                <w:color w:val="70AD47" w:themeColor="accent6"/>
+              </w:rPr>
+              <w:t>hen you dine, you have dinner</w:t>
+            </w:r>
           </w:p>
         </w:tc>
       </w:tr>
@@ -23009,7 +23351,7 @@
         <v:path o:extrusionok="f" gradientshapeok="t" o:connecttype="rect"/>
         <o:lock v:ext="edit" aspectratio="t"/>
       </v:shapetype>
-      <v:shape id="_x0000_i1082" type="#_x0000_t75" style="width:28.5pt;height:14.5pt;visibility:visible;mso-wrap-style:square" o:bullet="t">
+      <v:shape id="_x0000_i1050" type="#_x0000_t75" style="width:28.5pt;height:14.5pt;visibility:visible;mso-wrap-style:square" o:bullet="t">
         <v:imagedata r:id="rId1" o:title=""/>
       </v:shape>
     </w:pict>

</xml_diff>

<commit_message>
[EnglishLearning]Chapter 3 Test Paper 4
</commit_message>
<xml_diff>
--- a/Words2.docx
+++ b/Words2.docx
@@ -21051,7 +21051,7 @@
             <w:pPr>
               <w:jc w:val="center"/>
               <w:rPr>
-                <w:rFonts w:ascii="Segoe UI" w:hAnsi="Segoe UI" w:cs="Segoe UI" w:hint="eastAsia"/>
+                <w:rFonts w:ascii="Segoe UI" w:hAnsi="Segoe UI" w:cs="Segoe UI"/>
                 <w:color w:val="7030A0"/>
               </w:rPr>
             </w:pPr>
@@ -21156,7 +21156,7 @@
             <w:pPr>
               <w:jc w:val="center"/>
               <w:rPr>
-                <w:rFonts w:ascii="Segoe UI" w:hAnsi="Segoe UI" w:cs="Segoe UI" w:hint="eastAsia"/>
+                <w:rFonts w:ascii="Segoe UI" w:hAnsi="Segoe UI" w:cs="Segoe UI"/>
                 <w:color w:val="70AD47" w:themeColor="accent6"/>
               </w:rPr>
             </w:pPr>
@@ -21183,7 +21183,7 @@
             <w:pPr>
               <w:jc w:val="center"/>
               <w:rPr>
-                <w:rFonts w:ascii="Segoe UI" w:hAnsi="Segoe UI" w:cs="Segoe UI" w:hint="eastAsia"/>
+                <w:rFonts w:ascii="Segoe UI" w:hAnsi="Segoe UI" w:cs="Segoe UI"/>
                 <w:color w:val="7030A0"/>
               </w:rPr>
             </w:pPr>
@@ -21311,7 +21311,7 @@
             <w:pPr>
               <w:jc w:val="center"/>
               <w:rPr>
-                <w:rFonts w:ascii="Segoe UI" w:hAnsi="Segoe UI" w:cs="Segoe UI" w:hint="eastAsia"/>
+                <w:rFonts w:ascii="Segoe UI" w:hAnsi="Segoe UI" w:cs="Segoe UI"/>
                 <w:color w:val="70AD47" w:themeColor="accent6"/>
               </w:rPr>
             </w:pPr>
@@ -21360,7 +21360,7 @@
             <w:pPr>
               <w:jc w:val="center"/>
               <w:rPr>
-                <w:rFonts w:ascii="Segoe UI" w:hAnsi="Segoe UI" w:cs="Segoe UI" w:hint="eastAsia"/>
+                <w:rFonts w:ascii="Segoe UI" w:hAnsi="Segoe UI" w:cs="Segoe UI"/>
                 <w:color w:val="7030A0"/>
               </w:rPr>
             </w:pPr>
@@ -21465,7 +21465,7 @@
             <w:pPr>
               <w:jc w:val="center"/>
               <w:rPr>
-                <w:rFonts w:ascii="Segoe UI" w:hAnsi="Segoe UI" w:cs="Segoe UI" w:hint="eastAsia"/>
+                <w:rFonts w:ascii="Segoe UI" w:hAnsi="Segoe UI" w:cs="Segoe UI"/>
                 <w:color w:val="70AD47" w:themeColor="accent6"/>
               </w:rPr>
             </w:pPr>
@@ -21499,10 +21499,24 @@
             <w:pPr>
               <w:jc w:val="center"/>
               <w:rPr>
-                <w:rFonts w:ascii="Segoe UI" w:hAnsi="Segoe UI" w:cs="Segoe UI"/>
-                <w:color w:val="7030A0"/>
-              </w:rPr>
-            </w:pPr>
+                <w:rFonts w:ascii="Segoe UI" w:hAnsi="Segoe UI" w:cs="Segoe UI" w:hint="eastAsia"/>
+                <w:color w:val="7030A0"/>
+              </w:rPr>
+            </w:pPr>
+            <w:r>
+              <w:rPr>
+                <w:rFonts w:ascii="Segoe UI" w:hAnsi="Segoe UI" w:cs="Segoe UI" w:hint="eastAsia"/>
+                <w:color w:val="7030A0"/>
+              </w:rPr>
+              <w:t>h</w:t>
+            </w:r>
+            <w:r>
+              <w:rPr>
+                <w:rFonts w:ascii="Segoe UI" w:hAnsi="Segoe UI" w:cs="Segoe UI"/>
+                <w:color w:val="7030A0"/>
+              </w:rPr>
+              <w:t>andling</w:t>
+            </w:r>
           </w:p>
         </w:tc>
         <w:tc>
@@ -21518,6 +21532,13 @@
                 <w:color w:val="0070C0"/>
               </w:rPr>
             </w:pPr>
+            <w:r>
+              <w:rPr>
+                <w:rFonts w:ascii="Segoe UI" w:hAnsi="Segoe UI" w:cs="Segoe UI" w:hint="eastAsia"/>
+                <w:color w:val="0070C0"/>
+              </w:rPr>
+              <w:t>n</w:t>
+            </w:r>
           </w:p>
         </w:tc>
         <w:tc>
@@ -21532,6 +21553,46 @@
                 <w:noProof/>
               </w:rPr>
             </w:pPr>
+            <w:r>
+              <w:rPr>
+                <w:noProof/>
+              </w:rPr>
+              <w:drawing>
+                <wp:inline distT="0" distB="0" distL="0" distR="0" wp14:anchorId="000F1E27" wp14:editId="5F047C95">
+                  <wp:extent cx="1143000" cy="352425"/>
+                  <wp:effectExtent l="0" t="0" r="0" b="9525"/>
+                  <wp:docPr id="57" name="图片 57"/>
+                  <wp:cNvGraphicFramePr>
+                    <a:graphicFrameLocks xmlns:a="http://schemas.openxmlformats.org/drawingml/2006/main" noChangeAspect="1"/>
+                  </wp:cNvGraphicFramePr>
+                  <a:graphic xmlns:a="http://schemas.openxmlformats.org/drawingml/2006/main">
+                    <a:graphicData uri="http://schemas.openxmlformats.org/drawingml/2006/picture">
+                      <pic:pic xmlns:pic="http://schemas.openxmlformats.org/drawingml/2006/picture">
+                        <pic:nvPicPr>
+                          <pic:cNvPr id="1" name=""/>
+                          <pic:cNvPicPr/>
+                        </pic:nvPicPr>
+                        <pic:blipFill>
+                          <a:blip r:embed="rId101"/>
+                          <a:stretch>
+                            <a:fillRect/>
+                          </a:stretch>
+                        </pic:blipFill>
+                        <pic:spPr>
+                          <a:xfrm>
+                            <a:off x="0" y="0"/>
+                            <a:ext cx="1143000" cy="352425"/>
+                          </a:xfrm>
+                          <a:prstGeom prst="rect">
+                            <a:avLst/>
+                          </a:prstGeom>
+                        </pic:spPr>
+                      </pic:pic>
+                    </a:graphicData>
+                  </a:graphic>
+                </wp:inline>
+              </w:drawing>
+            </w:r>
           </w:p>
         </w:tc>
         <w:tc>
@@ -21543,10 +21604,19 @@
             <w:pPr>
               <w:jc w:val="center"/>
               <w:rPr>
-                <w:rFonts w:ascii="Segoe UI" w:hAnsi="Segoe UI" w:cs="Segoe UI"/>
-                <w:color w:val="70AD47" w:themeColor="accent6"/>
-              </w:rPr>
-            </w:pPr>
+                <w:rFonts w:ascii="Segoe UI" w:hAnsi="Segoe UI" w:cs="Segoe UI" w:hint="eastAsia"/>
+                <w:color w:val="70AD47" w:themeColor="accent6"/>
+                <w:u w:val="single"/>
+              </w:rPr>
+            </w:pPr>
+            <w:r>
+              <w:rPr>
+                <w:rFonts w:ascii="Segoe UI" w:hAnsi="Segoe UI" w:cs="Segoe UI"/>
+                <w:color w:val="70AD47" w:themeColor="accent6"/>
+                <w:u w:val="single"/>
+              </w:rPr>
+              <w:t>Data handling on computer</w:t>
+            </w:r>
           </w:p>
         </w:tc>
       </w:tr>
@@ -21563,10 +21633,24 @@
             <w:pPr>
               <w:jc w:val="center"/>
               <w:rPr>
-                <w:rFonts w:ascii="Segoe UI" w:hAnsi="Segoe UI" w:cs="Segoe UI"/>
-                <w:color w:val="7030A0"/>
-              </w:rPr>
-            </w:pPr>
+                <w:rFonts w:ascii="Segoe UI" w:hAnsi="Segoe UI" w:cs="Segoe UI" w:hint="eastAsia"/>
+                <w:color w:val="7030A0"/>
+              </w:rPr>
+            </w:pPr>
+            <w:r>
+              <w:rPr>
+                <w:rFonts w:ascii="Segoe UI" w:hAnsi="Segoe UI" w:cs="Segoe UI" w:hint="eastAsia"/>
+                <w:color w:val="7030A0"/>
+              </w:rPr>
+              <w:t>g</w:t>
+            </w:r>
+            <w:r>
+              <w:rPr>
+                <w:rFonts w:ascii="Segoe UI" w:hAnsi="Segoe UI" w:cs="Segoe UI"/>
+                <w:color w:val="7030A0"/>
+              </w:rPr>
+              <w:t>ulf</w:t>
+            </w:r>
           </w:p>
         </w:tc>
         <w:tc>
@@ -21578,10 +21662,17 @@
             <w:pPr>
               <w:jc w:val="center"/>
               <w:rPr>
-                <w:rFonts w:ascii="Segoe UI" w:hAnsi="Segoe UI" w:cs="Segoe UI"/>
-                <w:color w:val="0070C0"/>
-              </w:rPr>
-            </w:pPr>
+                <w:rFonts w:ascii="Segoe UI" w:hAnsi="Segoe UI" w:cs="Segoe UI" w:hint="eastAsia"/>
+                <w:color w:val="0070C0"/>
+              </w:rPr>
+            </w:pPr>
+            <w:r>
+              <w:rPr>
+                <w:rFonts w:ascii="Segoe UI" w:hAnsi="Segoe UI" w:cs="Segoe UI" w:hint="eastAsia"/>
+                <w:color w:val="0070C0"/>
+              </w:rPr>
+              <w:t>n</w:t>
+            </w:r>
           </w:p>
         </w:tc>
         <w:tc>
@@ -21596,6 +21687,46 @@
                 <w:noProof/>
               </w:rPr>
             </w:pPr>
+            <w:r>
+              <w:rPr>
+                <w:noProof/>
+              </w:rPr>
+              <w:drawing>
+                <wp:inline distT="0" distB="0" distL="0" distR="0" wp14:anchorId="1F4425B6" wp14:editId="14677071">
+                  <wp:extent cx="581025" cy="314325"/>
+                  <wp:effectExtent l="0" t="0" r="9525" b="9525"/>
+                  <wp:docPr id="58" name="图片 58"/>
+                  <wp:cNvGraphicFramePr>
+                    <a:graphicFrameLocks xmlns:a="http://schemas.openxmlformats.org/drawingml/2006/main" noChangeAspect="1"/>
+                  </wp:cNvGraphicFramePr>
+                  <a:graphic xmlns:a="http://schemas.openxmlformats.org/drawingml/2006/main">
+                    <a:graphicData uri="http://schemas.openxmlformats.org/drawingml/2006/picture">
+                      <pic:pic xmlns:pic="http://schemas.openxmlformats.org/drawingml/2006/picture">
+                        <pic:nvPicPr>
+                          <pic:cNvPr id="1" name=""/>
+                          <pic:cNvPicPr/>
+                        </pic:nvPicPr>
+                        <pic:blipFill>
+                          <a:blip r:embed="rId102"/>
+                          <a:stretch>
+                            <a:fillRect/>
+                          </a:stretch>
+                        </pic:blipFill>
+                        <pic:spPr>
+                          <a:xfrm>
+                            <a:off x="0" y="0"/>
+                            <a:ext cx="581025" cy="314325"/>
+                          </a:xfrm>
+                          <a:prstGeom prst="rect">
+                            <a:avLst/>
+                          </a:prstGeom>
+                        </pic:spPr>
+                      </pic:pic>
+                    </a:graphicData>
+                  </a:graphic>
+                </wp:inline>
+              </w:drawing>
+            </w:r>
           </w:p>
         </w:tc>
         <w:tc>
@@ -21611,6 +21742,68 @@
                 <w:color w:val="70AD47" w:themeColor="accent6"/>
               </w:rPr>
             </w:pPr>
+            <w:r>
+              <w:rPr>
+                <w:rFonts w:ascii="Segoe UI" w:hAnsi="Segoe UI" w:cs="Segoe UI" w:hint="eastAsia"/>
+                <w:color w:val="70AD47" w:themeColor="accent6"/>
+              </w:rPr>
+              <w:t>1</w:t>
+            </w:r>
+            <w:r>
+              <w:rPr>
+                <w:rFonts w:ascii="Segoe UI" w:hAnsi="Segoe UI" w:cs="Segoe UI"/>
+                <w:color w:val="70AD47" w:themeColor="accent6"/>
+              </w:rPr>
+              <w:t>. the large area of sea that is partly surrounded by land</w:t>
+            </w:r>
+          </w:p>
+          <w:p>
+            <w:pPr>
+              <w:jc w:val="center"/>
+              <w:rPr>
+                <w:rFonts w:ascii="Segoe UI" w:hAnsi="Segoe UI" w:cs="Segoe UI"/>
+                <w:color w:val="70AD47" w:themeColor="accent6"/>
+              </w:rPr>
+            </w:pPr>
+            <w:r>
+              <w:rPr>
+                <w:rFonts w:ascii="Segoe UI" w:hAnsi="Segoe UI" w:cs="Segoe UI" w:hint="eastAsia"/>
+                <w:color w:val="70AD47" w:themeColor="accent6"/>
+              </w:rPr>
+              <w:t>2</w:t>
+            </w:r>
+            <w:r>
+              <w:rPr>
+                <w:rFonts w:ascii="Segoe UI" w:hAnsi="Segoe UI" w:cs="Segoe UI"/>
+                <w:color w:val="70AD47" w:themeColor="accent6"/>
+              </w:rPr>
+              <w:t xml:space="preserve">. </w:t>
+            </w:r>
+          </w:p>
+          <w:p>
+            <w:pPr>
+              <w:jc w:val="center"/>
+              <w:rPr>
+                <w:rFonts w:ascii="Segoe UI" w:hAnsi="Segoe UI" w:cs="Segoe UI" w:hint="eastAsia"/>
+                <w:color w:val="70AD47" w:themeColor="accent6"/>
+              </w:rPr>
+            </w:pPr>
+            <w:r>
+              <w:rPr>
+                <w:rFonts w:ascii="Segoe UI" w:hAnsi="Segoe UI" w:cs="Segoe UI" w:hint="eastAsia"/>
+                <w:color w:val="70AD47" w:themeColor="accent6"/>
+                <w:u w:val="single"/>
+              </w:rPr>
+              <w:t>T</w:t>
+            </w:r>
+            <w:r>
+              <w:rPr>
+                <w:rFonts w:ascii="Segoe UI" w:hAnsi="Segoe UI" w:cs="Segoe UI"/>
+                <w:color w:val="70AD47" w:themeColor="accent6"/>
+                <w:u w:val="single"/>
+              </w:rPr>
+              <w:t>he Gulf States</w:t>
+            </w:r>
           </w:p>
         </w:tc>
       </w:tr>
@@ -21627,10 +21820,24 @@
             <w:pPr>
               <w:jc w:val="center"/>
               <w:rPr>
-                <w:rFonts w:ascii="Segoe UI" w:hAnsi="Segoe UI" w:cs="Segoe UI"/>
-                <w:color w:val="7030A0"/>
-              </w:rPr>
-            </w:pPr>
+                <w:rFonts w:ascii="Segoe UI" w:hAnsi="Segoe UI" w:cs="Segoe UI" w:hint="eastAsia"/>
+                <w:color w:val="7030A0"/>
+              </w:rPr>
+            </w:pPr>
+            <w:r>
+              <w:rPr>
+                <w:rFonts w:ascii="Segoe UI" w:hAnsi="Segoe UI" w:cs="Segoe UI" w:hint="eastAsia"/>
+                <w:color w:val="7030A0"/>
+              </w:rPr>
+              <w:t>h</w:t>
+            </w:r>
+            <w:r>
+              <w:rPr>
+                <w:rFonts w:ascii="Segoe UI" w:hAnsi="Segoe UI" w:cs="Segoe UI"/>
+                <w:color w:val="7030A0"/>
+              </w:rPr>
+              <w:t>eroine</w:t>
+            </w:r>
           </w:p>
         </w:tc>
         <w:tc>
@@ -21646,6 +21853,13 @@
                 <w:color w:val="0070C0"/>
               </w:rPr>
             </w:pPr>
+            <w:r>
+              <w:rPr>
+                <w:rFonts w:ascii="Segoe UI" w:hAnsi="Segoe UI" w:cs="Segoe UI" w:hint="eastAsia"/>
+                <w:color w:val="0070C0"/>
+              </w:rPr>
+              <w:t>n</w:t>
+            </w:r>
           </w:p>
         </w:tc>
         <w:tc>
@@ -21660,6 +21874,46 @@
                 <w:noProof/>
               </w:rPr>
             </w:pPr>
+            <w:r>
+              <w:rPr>
+                <w:noProof/>
+              </w:rPr>
+              <w:drawing>
+                <wp:inline distT="0" distB="0" distL="0" distR="0" wp14:anchorId="5D75F0FB" wp14:editId="10AAAE85">
+                  <wp:extent cx="1171575" cy="323850"/>
+                  <wp:effectExtent l="0" t="0" r="9525" b="0"/>
+                  <wp:docPr id="59" name="图片 59"/>
+                  <wp:cNvGraphicFramePr>
+                    <a:graphicFrameLocks xmlns:a="http://schemas.openxmlformats.org/drawingml/2006/main" noChangeAspect="1"/>
+                  </wp:cNvGraphicFramePr>
+                  <a:graphic xmlns:a="http://schemas.openxmlformats.org/drawingml/2006/main">
+                    <a:graphicData uri="http://schemas.openxmlformats.org/drawingml/2006/picture">
+                      <pic:pic xmlns:pic="http://schemas.openxmlformats.org/drawingml/2006/picture">
+                        <pic:nvPicPr>
+                          <pic:cNvPr id="1" name=""/>
+                          <pic:cNvPicPr/>
+                        </pic:nvPicPr>
+                        <pic:blipFill>
+                          <a:blip r:embed="rId103"/>
+                          <a:stretch>
+                            <a:fillRect/>
+                          </a:stretch>
+                        </pic:blipFill>
+                        <pic:spPr>
+                          <a:xfrm>
+                            <a:off x="0" y="0"/>
+                            <a:ext cx="1171575" cy="323850"/>
+                          </a:xfrm>
+                          <a:prstGeom prst="rect">
+                            <a:avLst/>
+                          </a:prstGeom>
+                        </pic:spPr>
+                      </pic:pic>
+                    </a:graphicData>
+                  </a:graphic>
+                </wp:inline>
+              </w:drawing>
+            </w:r>
           </w:p>
         </w:tc>
         <w:tc>
@@ -21671,10 +21925,40 @@
             <w:pPr>
               <w:jc w:val="center"/>
               <w:rPr>
-                <w:rFonts w:ascii="Segoe UI" w:hAnsi="Segoe UI" w:cs="Segoe UI"/>
-                <w:color w:val="70AD47" w:themeColor="accent6"/>
-              </w:rPr>
-            </w:pPr>
+                <w:rFonts w:ascii="Segoe UI" w:hAnsi="Segoe UI" w:cs="Segoe UI" w:hint="eastAsia"/>
+                <w:color w:val="70AD47" w:themeColor="accent6"/>
+              </w:rPr>
+            </w:pPr>
+            <w:r>
+              <w:rPr>
+                <w:rFonts w:ascii="Segoe UI" w:hAnsi="Segoe UI" w:cs="Segoe UI" w:hint="eastAsia"/>
+                <w:color w:val="70AD47" w:themeColor="accent6"/>
+              </w:rPr>
+              <w:t>S</w:t>
+            </w:r>
+            <w:r>
+              <w:rPr>
+                <w:rFonts w:ascii="Segoe UI" w:hAnsi="Segoe UI" w:cs="Segoe UI"/>
+                <w:color w:val="70AD47" w:themeColor="accent6"/>
+              </w:rPr>
+              <w:t xml:space="preserve">he is </w:t>
+            </w:r>
+            <w:proofErr w:type="gramStart"/>
+            <w:r>
+              <w:rPr>
+                <w:rFonts w:ascii="Segoe UI" w:hAnsi="Segoe UI" w:cs="Segoe UI"/>
+                <w:color w:val="70AD47" w:themeColor="accent6"/>
+              </w:rPr>
+              <w:t>an</w:t>
+            </w:r>
+            <w:proofErr w:type="gramEnd"/>
+            <w:r>
+              <w:rPr>
+                <w:rFonts w:ascii="Segoe UI" w:hAnsi="Segoe UI" w:cs="Segoe UI"/>
+                <w:color w:val="70AD47" w:themeColor="accent6"/>
+              </w:rPr>
+              <w:t xml:space="preserve"> heroine</w:t>
+            </w:r>
           </w:p>
         </w:tc>
       </w:tr>
@@ -21691,10 +21975,24 @@
             <w:pPr>
               <w:jc w:val="center"/>
               <w:rPr>
-                <w:rFonts w:ascii="Segoe UI" w:hAnsi="Segoe UI" w:cs="Segoe UI"/>
-                <w:color w:val="7030A0"/>
-              </w:rPr>
-            </w:pPr>
+                <w:rFonts w:ascii="Segoe UI" w:hAnsi="Segoe UI" w:cs="Segoe UI" w:hint="eastAsia"/>
+                <w:color w:val="7030A0"/>
+              </w:rPr>
+            </w:pPr>
+            <w:r>
+              <w:rPr>
+                <w:rFonts w:ascii="Segoe UI" w:hAnsi="Segoe UI" w:cs="Segoe UI" w:hint="eastAsia"/>
+                <w:color w:val="7030A0"/>
+              </w:rPr>
+              <w:t>h</w:t>
+            </w:r>
+            <w:r>
+              <w:rPr>
+                <w:rFonts w:ascii="Segoe UI" w:hAnsi="Segoe UI" w:cs="Segoe UI"/>
+                <w:color w:val="7030A0"/>
+              </w:rPr>
+              <w:t>istorian</w:t>
+            </w:r>
           </w:p>
         </w:tc>
         <w:tc>
@@ -21710,6 +22008,13 @@
                 <w:color w:val="0070C0"/>
               </w:rPr>
             </w:pPr>
+            <w:r>
+              <w:rPr>
+                <w:rFonts w:ascii="Segoe UI" w:hAnsi="Segoe UI" w:cs="Segoe UI" w:hint="eastAsia"/>
+                <w:color w:val="0070C0"/>
+              </w:rPr>
+              <w:t>n</w:t>
+            </w:r>
           </w:p>
         </w:tc>
         <w:tc>
@@ -21724,6 +22029,46 @@
                 <w:noProof/>
               </w:rPr>
             </w:pPr>
+            <w:r>
+              <w:rPr>
+                <w:noProof/>
+              </w:rPr>
+              <w:drawing>
+                <wp:inline distT="0" distB="0" distL="0" distR="0" wp14:anchorId="14361C2E" wp14:editId="7AE3C9BA">
+                  <wp:extent cx="1295400" cy="352425"/>
+                  <wp:effectExtent l="0" t="0" r="0" b="9525"/>
+                  <wp:docPr id="60" name="图片 60"/>
+                  <wp:cNvGraphicFramePr>
+                    <a:graphicFrameLocks xmlns:a="http://schemas.openxmlformats.org/drawingml/2006/main" noChangeAspect="1"/>
+                  </wp:cNvGraphicFramePr>
+                  <a:graphic xmlns:a="http://schemas.openxmlformats.org/drawingml/2006/main">
+                    <a:graphicData uri="http://schemas.openxmlformats.org/drawingml/2006/picture">
+                      <pic:pic xmlns:pic="http://schemas.openxmlformats.org/drawingml/2006/picture">
+                        <pic:nvPicPr>
+                          <pic:cNvPr id="1" name=""/>
+                          <pic:cNvPicPr/>
+                        </pic:nvPicPr>
+                        <pic:blipFill>
+                          <a:blip r:embed="rId104"/>
+                          <a:stretch>
+                            <a:fillRect/>
+                          </a:stretch>
+                        </pic:blipFill>
+                        <pic:spPr>
+                          <a:xfrm>
+                            <a:off x="0" y="0"/>
+                            <a:ext cx="1295400" cy="352425"/>
+                          </a:xfrm>
+                          <a:prstGeom prst="rect">
+                            <a:avLst/>
+                          </a:prstGeom>
+                        </pic:spPr>
+                      </pic:pic>
+                    </a:graphicData>
+                  </a:graphic>
+                </wp:inline>
+              </w:drawing>
+            </w:r>
           </w:p>
         </w:tc>
         <w:tc>
@@ -21735,10 +22080,17 @@
             <w:pPr>
               <w:jc w:val="center"/>
               <w:rPr>
-                <w:rFonts w:ascii="Segoe UI" w:hAnsi="Segoe UI" w:cs="Segoe UI"/>
-                <w:color w:val="70AD47" w:themeColor="accent6"/>
-              </w:rPr>
-            </w:pPr>
+                <w:rFonts w:ascii="Segoe UI" w:hAnsi="Segoe UI" w:cs="Segoe UI" w:hint="eastAsia"/>
+                <w:color w:val="70AD47" w:themeColor="accent6"/>
+              </w:rPr>
+            </w:pPr>
+            <w:r>
+              <w:rPr>
+                <w:rFonts w:ascii="Segoe UI" w:hAnsi="Segoe UI" w:cs="Segoe UI"/>
+                <w:color w:val="70AD47" w:themeColor="accent6"/>
+              </w:rPr>
+              <w:t>A person who studies or writes about history, an expert in history.</w:t>
+            </w:r>
           </w:p>
         </w:tc>
       </w:tr>
@@ -21755,10 +22107,24 @@
             <w:pPr>
               <w:jc w:val="center"/>
               <w:rPr>
-                <w:rFonts w:ascii="Segoe UI" w:hAnsi="Segoe UI" w:cs="Segoe UI"/>
-                <w:color w:val="7030A0"/>
-              </w:rPr>
-            </w:pPr>
+                <w:rFonts w:ascii="Segoe UI" w:hAnsi="Segoe UI" w:cs="Segoe UI" w:hint="eastAsia"/>
+                <w:color w:val="7030A0"/>
+              </w:rPr>
+            </w:pPr>
+            <w:r>
+              <w:rPr>
+                <w:rFonts w:ascii="Segoe UI" w:hAnsi="Segoe UI" w:cs="Segoe UI" w:hint="eastAsia"/>
+                <w:color w:val="7030A0"/>
+              </w:rPr>
+              <w:t>f</w:t>
+            </w:r>
+            <w:r>
+              <w:rPr>
+                <w:rFonts w:ascii="Segoe UI" w:hAnsi="Segoe UI" w:cs="Segoe UI"/>
+                <w:color w:val="7030A0"/>
+              </w:rPr>
+              <w:t>alcon</w:t>
+            </w:r>
           </w:p>
         </w:tc>
         <w:tc>
@@ -21774,6 +22140,13 @@
                 <w:color w:val="0070C0"/>
               </w:rPr>
             </w:pPr>
+            <w:r>
+              <w:rPr>
+                <w:rFonts w:ascii="Segoe UI" w:hAnsi="Segoe UI" w:cs="Segoe UI" w:hint="eastAsia"/>
+                <w:color w:val="0070C0"/>
+              </w:rPr>
+              <w:t>n</w:t>
+            </w:r>
           </w:p>
         </w:tc>
         <w:tc>
@@ -21788,6 +22161,46 @@
                 <w:noProof/>
               </w:rPr>
             </w:pPr>
+            <w:r>
+              <w:rPr>
+                <w:noProof/>
+              </w:rPr>
+              <w:drawing>
+                <wp:inline distT="0" distB="0" distL="0" distR="0" wp14:anchorId="5074CA2A" wp14:editId="2B7C9748">
+                  <wp:extent cx="1009650" cy="342900"/>
+                  <wp:effectExtent l="0" t="0" r="0" b="0"/>
+                  <wp:docPr id="61" name="图片 61"/>
+                  <wp:cNvGraphicFramePr>
+                    <a:graphicFrameLocks xmlns:a="http://schemas.openxmlformats.org/drawingml/2006/main" noChangeAspect="1"/>
+                  </wp:cNvGraphicFramePr>
+                  <a:graphic xmlns:a="http://schemas.openxmlformats.org/drawingml/2006/main">
+                    <a:graphicData uri="http://schemas.openxmlformats.org/drawingml/2006/picture">
+                      <pic:pic xmlns:pic="http://schemas.openxmlformats.org/drawingml/2006/picture">
+                        <pic:nvPicPr>
+                          <pic:cNvPr id="1" name=""/>
+                          <pic:cNvPicPr/>
+                        </pic:nvPicPr>
+                        <pic:blipFill>
+                          <a:blip r:embed="rId105"/>
+                          <a:stretch>
+                            <a:fillRect/>
+                          </a:stretch>
+                        </pic:blipFill>
+                        <pic:spPr>
+                          <a:xfrm>
+                            <a:off x="0" y="0"/>
+                            <a:ext cx="1009650" cy="342900"/>
+                          </a:xfrm>
+                          <a:prstGeom prst="rect">
+                            <a:avLst/>
+                          </a:prstGeom>
+                        </pic:spPr>
+                      </pic:pic>
+                    </a:graphicData>
+                  </a:graphic>
+                </wp:inline>
+              </w:drawing>
+            </w:r>
           </w:p>
         </w:tc>
         <w:tc>
@@ -21799,10 +22212,17 @@
             <w:pPr>
               <w:jc w:val="center"/>
               <w:rPr>
-                <w:rFonts w:ascii="Segoe UI" w:hAnsi="Segoe UI" w:cs="Segoe UI"/>
-                <w:color w:val="70AD47" w:themeColor="accent6"/>
-              </w:rPr>
-            </w:pPr>
+                <w:rFonts w:ascii="Segoe UI" w:hAnsi="Segoe UI" w:cs="Segoe UI" w:hint="eastAsia"/>
+                <w:color w:val="70AD47" w:themeColor="accent6"/>
+              </w:rPr>
+            </w:pPr>
+            <w:r>
+              <w:rPr>
+                <w:rFonts w:ascii="Segoe UI" w:hAnsi="Segoe UI" w:cs="Segoe UI"/>
+                <w:color w:val="70AD47" w:themeColor="accent6"/>
+              </w:rPr>
+              <w:t>A bird of prey</w:t>
+            </w:r>
           </w:p>
         </w:tc>
       </w:tr>
@@ -21819,10 +22239,24 @@
             <w:pPr>
               <w:jc w:val="center"/>
               <w:rPr>
-                <w:rFonts w:ascii="Segoe UI" w:hAnsi="Segoe UI" w:cs="Segoe UI"/>
-                <w:color w:val="7030A0"/>
-              </w:rPr>
-            </w:pPr>
+                <w:rFonts w:ascii="Segoe UI" w:hAnsi="Segoe UI" w:cs="Segoe UI" w:hint="eastAsia"/>
+                <w:color w:val="7030A0"/>
+              </w:rPr>
+            </w:pPr>
+            <w:r>
+              <w:rPr>
+                <w:rFonts w:ascii="Segoe UI" w:hAnsi="Segoe UI" w:cs="Segoe UI" w:hint="eastAsia"/>
+                <w:color w:val="7030A0"/>
+              </w:rPr>
+              <w:t>f</w:t>
+            </w:r>
+            <w:r>
+              <w:rPr>
+                <w:rFonts w:ascii="Segoe UI" w:hAnsi="Segoe UI" w:cs="Segoe UI"/>
+                <w:color w:val="7030A0"/>
+              </w:rPr>
+              <w:t>east</w:t>
+            </w:r>
           </w:p>
         </w:tc>
         <w:tc>
@@ -21838,6 +22272,13 @@
                 <w:color w:val="0070C0"/>
               </w:rPr>
             </w:pPr>
+            <w:r>
+              <w:rPr>
+                <w:rFonts w:ascii="Segoe UI" w:hAnsi="Segoe UI" w:cs="Segoe UI" w:hint="eastAsia"/>
+                <w:color w:val="0070C0"/>
+              </w:rPr>
+              <w:t>n</w:t>
+            </w:r>
           </w:p>
         </w:tc>
         <w:tc>
@@ -21852,6 +22293,46 @@
                 <w:noProof/>
               </w:rPr>
             </w:pPr>
+            <w:r>
+              <w:rPr>
+                <w:noProof/>
+              </w:rPr>
+              <w:drawing>
+                <wp:inline distT="0" distB="0" distL="0" distR="0" wp14:anchorId="5ABC4B33" wp14:editId="049DD2E0">
+                  <wp:extent cx="638175" cy="295275"/>
+                  <wp:effectExtent l="0" t="0" r="9525" b="9525"/>
+                  <wp:docPr id="62" name="图片 62"/>
+                  <wp:cNvGraphicFramePr>
+                    <a:graphicFrameLocks xmlns:a="http://schemas.openxmlformats.org/drawingml/2006/main" noChangeAspect="1"/>
+                  </wp:cNvGraphicFramePr>
+                  <a:graphic xmlns:a="http://schemas.openxmlformats.org/drawingml/2006/main">
+                    <a:graphicData uri="http://schemas.openxmlformats.org/drawingml/2006/picture">
+                      <pic:pic xmlns:pic="http://schemas.openxmlformats.org/drawingml/2006/picture">
+                        <pic:nvPicPr>
+                          <pic:cNvPr id="1" name=""/>
+                          <pic:cNvPicPr/>
+                        </pic:nvPicPr>
+                        <pic:blipFill>
+                          <a:blip r:embed="rId106"/>
+                          <a:stretch>
+                            <a:fillRect/>
+                          </a:stretch>
+                        </pic:blipFill>
+                        <pic:spPr>
+                          <a:xfrm>
+                            <a:off x="0" y="0"/>
+                            <a:ext cx="638175" cy="295275"/>
+                          </a:xfrm>
+                          <a:prstGeom prst="rect">
+                            <a:avLst/>
+                          </a:prstGeom>
+                        </pic:spPr>
+                      </pic:pic>
+                    </a:graphicData>
+                  </a:graphic>
+                </wp:inline>
+              </w:drawing>
+            </w:r>
           </w:p>
         </w:tc>
         <w:tc>
@@ -21867,6 +22348,94 @@
                 <w:color w:val="70AD47" w:themeColor="accent6"/>
               </w:rPr>
             </w:pPr>
+            <w:r>
+              <w:rPr>
+                <w:rFonts w:ascii="Segoe UI" w:hAnsi="Segoe UI" w:cs="Segoe UI" w:hint="eastAsia"/>
+                <w:color w:val="70AD47" w:themeColor="accent6"/>
+              </w:rPr>
+              <w:t>1</w:t>
+            </w:r>
+            <w:r>
+              <w:rPr>
+                <w:rFonts w:ascii="Segoe UI" w:hAnsi="Segoe UI" w:cs="Segoe UI"/>
+                <w:color w:val="70AD47" w:themeColor="accent6"/>
+              </w:rPr>
+              <w:t>. a large or special meal, especially for a lot of people and to celebrates</w:t>
+            </w:r>
+          </w:p>
+          <w:p>
+            <w:pPr>
+              <w:jc w:val="center"/>
+              <w:rPr>
+                <w:rFonts w:ascii="Segoe UI" w:hAnsi="Segoe UI" w:cs="Segoe UI"/>
+                <w:color w:val="4472C4" w:themeColor="accent1"/>
+                <w:u w:val="single"/>
+              </w:rPr>
+            </w:pPr>
+            <w:r>
+              <w:rPr>
+                <w:rFonts w:ascii="Segoe UI" w:hAnsi="Segoe UI" w:cs="Segoe UI"/>
+                <w:color w:val="4472C4" w:themeColor="accent1"/>
+                <w:u w:val="single"/>
+              </w:rPr>
+              <w:t xml:space="preserve">A wedding </w:t>
+            </w:r>
+            <w:proofErr w:type="gramStart"/>
+            <w:r>
+              <w:rPr>
+                <w:rFonts w:ascii="Segoe UI" w:hAnsi="Segoe UI" w:cs="Segoe UI"/>
+                <w:color w:val="4472C4" w:themeColor="accent1"/>
+                <w:u w:val="single"/>
+              </w:rPr>
+              <w:t>feast</w:t>
+            </w:r>
+            <w:proofErr w:type="gramEnd"/>
+          </w:p>
+          <w:p>
+            <w:pPr>
+              <w:jc w:val="center"/>
+              <w:rPr>
+                <w:rFonts w:ascii="Segoe UI" w:hAnsi="Segoe UI" w:cs="Segoe UI"/>
+                <w:color w:val="70AD47" w:themeColor="accent6"/>
+              </w:rPr>
+            </w:pPr>
+            <w:r>
+              <w:rPr>
+                <w:rFonts w:ascii="Segoe UI" w:hAnsi="Segoe UI" w:cs="Segoe UI" w:hint="eastAsia"/>
+                <w:color w:val="70AD47" w:themeColor="accent6"/>
+              </w:rPr>
+              <w:t>2</w:t>
+            </w:r>
+            <w:r>
+              <w:rPr>
+                <w:rFonts w:ascii="Segoe UI" w:hAnsi="Segoe UI" w:cs="Segoe UI"/>
+                <w:color w:val="70AD47" w:themeColor="accent6"/>
+              </w:rPr>
+              <w:t>. …</w:t>
+            </w:r>
+          </w:p>
+          <w:p>
+            <w:pPr>
+              <w:jc w:val="center"/>
+              <w:rPr>
+                <w:rFonts w:ascii="Segoe UI" w:hAnsi="Segoe UI" w:cs="Segoe UI" w:hint="eastAsia"/>
+                <w:color w:val="70AD47" w:themeColor="accent6"/>
+              </w:rPr>
+            </w:pPr>
+            <w:r>
+              <w:rPr>
+                <w:rFonts w:ascii="Segoe UI" w:hAnsi="Segoe UI" w:cs="Segoe UI" w:hint="eastAsia"/>
+                <w:color w:val="70AD47" w:themeColor="accent6"/>
+              </w:rPr>
+              <w:t>3</w:t>
+            </w:r>
+            <w:r>
+              <w:rPr>
+                <w:rFonts w:ascii="Segoe UI" w:hAnsi="Segoe UI" w:cs="Segoe UI"/>
+                <w:color w:val="70AD47" w:themeColor="accent6"/>
+              </w:rPr>
+              <w:t>….</w:t>
+            </w:r>
           </w:p>
         </w:tc>
       </w:tr>
@@ -21883,10 +22452,25 @@
             <w:pPr>
               <w:jc w:val="center"/>
               <w:rPr>
-                <w:rFonts w:ascii="Segoe UI" w:hAnsi="Segoe UI" w:cs="Segoe UI"/>
-                <w:color w:val="7030A0"/>
-              </w:rPr>
-            </w:pPr>
+                <w:rFonts w:ascii="Segoe UI" w:hAnsi="Segoe UI" w:cs="Segoe UI" w:hint="eastAsia"/>
+                <w:color w:val="7030A0"/>
+              </w:rPr>
+            </w:pPr>
+            <w:r>
+              <w:rPr>
+                <w:rFonts w:ascii="Segoe UI" w:hAnsi="Segoe UI" w:cs="Segoe UI" w:hint="eastAsia"/>
+                <w:color w:val="7030A0"/>
+              </w:rPr>
+              <w:lastRenderedPageBreak/>
+              <w:t>f</w:t>
+            </w:r>
+            <w:r>
+              <w:rPr>
+                <w:rFonts w:ascii="Segoe UI" w:hAnsi="Segoe UI" w:cs="Segoe UI"/>
+                <w:color w:val="7030A0"/>
+              </w:rPr>
+              <w:t>lu</w:t>
+            </w:r>
           </w:p>
         </w:tc>
         <w:tc>
@@ -21898,10 +22482,17 @@
             <w:pPr>
               <w:jc w:val="center"/>
               <w:rPr>
-                <w:rFonts w:ascii="Segoe UI" w:hAnsi="Segoe UI" w:cs="Segoe UI"/>
-                <w:color w:val="0070C0"/>
-              </w:rPr>
-            </w:pPr>
+                <w:rFonts w:ascii="Segoe UI" w:hAnsi="Segoe UI" w:cs="Segoe UI" w:hint="eastAsia"/>
+                <w:color w:val="0070C0"/>
+              </w:rPr>
+            </w:pPr>
+            <w:r>
+              <w:rPr>
+                <w:rFonts w:ascii="Segoe UI" w:hAnsi="Segoe UI" w:cs="Segoe UI" w:hint="eastAsia"/>
+                <w:color w:val="0070C0"/>
+              </w:rPr>
+              <w:t>n</w:t>
+            </w:r>
           </w:p>
         </w:tc>
         <w:tc>
@@ -21916,6 +22507,46 @@
                 <w:noProof/>
               </w:rPr>
             </w:pPr>
+            <w:r>
+              <w:rPr>
+                <w:noProof/>
+              </w:rPr>
+              <w:drawing>
+                <wp:inline distT="0" distB="0" distL="0" distR="0" wp14:anchorId="33284BA4" wp14:editId="2BEA90C5">
+                  <wp:extent cx="542925" cy="266700"/>
+                  <wp:effectExtent l="0" t="0" r="9525" b="0"/>
+                  <wp:docPr id="63" name="图片 63"/>
+                  <wp:cNvGraphicFramePr>
+                    <a:graphicFrameLocks xmlns:a="http://schemas.openxmlformats.org/drawingml/2006/main" noChangeAspect="1"/>
+                  </wp:cNvGraphicFramePr>
+                  <a:graphic xmlns:a="http://schemas.openxmlformats.org/drawingml/2006/main">
+                    <a:graphicData uri="http://schemas.openxmlformats.org/drawingml/2006/picture">
+                      <pic:pic xmlns:pic="http://schemas.openxmlformats.org/drawingml/2006/picture">
+                        <pic:nvPicPr>
+                          <pic:cNvPr id="1" name=""/>
+                          <pic:cNvPicPr/>
+                        </pic:nvPicPr>
+                        <pic:blipFill>
+                          <a:blip r:embed="rId107"/>
+                          <a:stretch>
+                            <a:fillRect/>
+                          </a:stretch>
+                        </pic:blipFill>
+                        <pic:spPr>
+                          <a:xfrm>
+                            <a:off x="0" y="0"/>
+                            <a:ext cx="542925" cy="266700"/>
+                          </a:xfrm>
+                          <a:prstGeom prst="rect">
+                            <a:avLst/>
+                          </a:prstGeom>
+                        </pic:spPr>
+                      </pic:pic>
+                    </a:graphicData>
+                  </a:graphic>
+                </wp:inline>
+              </w:drawing>
+            </w:r>
           </w:p>
         </w:tc>
         <w:tc>
@@ -21927,10 +22558,26 @@
             <w:pPr>
               <w:jc w:val="center"/>
               <w:rPr>
-                <w:rFonts w:ascii="Segoe UI" w:hAnsi="Segoe UI" w:cs="Segoe UI"/>
-                <w:color w:val="70AD47" w:themeColor="accent6"/>
-              </w:rPr>
-            </w:pPr>
+                <w:rFonts w:ascii="Segoe UI" w:hAnsi="Segoe UI" w:cs="Segoe UI" w:hint="eastAsia"/>
+                <w:color w:val="70AD47" w:themeColor="accent6"/>
+              </w:rPr>
+            </w:pPr>
+            <w:r>
+              <w:rPr>
+                <w:rFonts w:ascii="Segoe UI" w:hAnsi="Segoe UI" w:cs="Segoe UI" w:hint="eastAsia"/>
+                <w:color w:val="4472C4" w:themeColor="accent1"/>
+                <w:u w:val="single"/>
+              </w:rPr>
+              <w:t>S</w:t>
+            </w:r>
+            <w:r>
+              <w:rPr>
+                <w:rFonts w:ascii="Segoe UI" w:hAnsi="Segoe UI" w:cs="Segoe UI"/>
+                <w:color w:val="4472C4" w:themeColor="accent1"/>
+                <w:u w:val="single"/>
+              </w:rPr>
+              <w:t>he’s got flu</w:t>
+            </w:r>
           </w:p>
         </w:tc>
       </w:tr>
@@ -21947,10 +22594,24 @@
             <w:pPr>
               <w:jc w:val="center"/>
               <w:rPr>
-                <w:rFonts w:ascii="Segoe UI" w:hAnsi="Segoe UI" w:cs="Segoe UI"/>
-                <w:color w:val="7030A0"/>
-              </w:rPr>
-            </w:pPr>
+                <w:rFonts w:ascii="Segoe UI" w:hAnsi="Segoe UI" w:cs="Segoe UI" w:hint="eastAsia"/>
+                <w:color w:val="7030A0"/>
+              </w:rPr>
+            </w:pPr>
+            <w:r>
+              <w:rPr>
+                <w:rFonts w:ascii="Segoe UI" w:hAnsi="Segoe UI" w:cs="Segoe UI" w:hint="eastAsia"/>
+                <w:color w:val="7030A0"/>
+              </w:rPr>
+              <w:t>f</w:t>
+            </w:r>
+            <w:r>
+              <w:rPr>
+                <w:rFonts w:ascii="Segoe UI" w:hAnsi="Segoe UI" w:cs="Segoe UI"/>
+                <w:color w:val="7030A0"/>
+              </w:rPr>
+              <w:t>oyer</w:t>
+            </w:r>
           </w:p>
         </w:tc>
         <w:tc>
@@ -21962,10 +22623,17 @@
             <w:pPr>
               <w:jc w:val="center"/>
               <w:rPr>
-                <w:rFonts w:ascii="Segoe UI" w:hAnsi="Segoe UI" w:cs="Segoe UI"/>
-                <w:color w:val="0070C0"/>
-              </w:rPr>
-            </w:pPr>
+                <w:rFonts w:ascii="Segoe UI" w:hAnsi="Segoe UI" w:cs="Segoe UI" w:hint="eastAsia"/>
+                <w:color w:val="0070C0"/>
+              </w:rPr>
+            </w:pPr>
+            <w:r>
+              <w:rPr>
+                <w:rFonts w:ascii="Segoe UI" w:hAnsi="Segoe UI" w:cs="Segoe UI" w:hint="eastAsia"/>
+                <w:color w:val="0070C0"/>
+              </w:rPr>
+              <w:t>n</w:t>
+            </w:r>
           </w:p>
         </w:tc>
         <w:tc>
@@ -21980,6 +22648,46 @@
                 <w:noProof/>
               </w:rPr>
             </w:pPr>
+            <w:r>
+              <w:rPr>
+                <w:noProof/>
+              </w:rPr>
+              <w:drawing>
+                <wp:inline distT="0" distB="0" distL="0" distR="0" wp14:anchorId="06B29FC1" wp14:editId="0DA769B6">
+                  <wp:extent cx="723900" cy="342900"/>
+                  <wp:effectExtent l="0" t="0" r="0" b="0"/>
+                  <wp:docPr id="2560" name="图片 2560"/>
+                  <wp:cNvGraphicFramePr>
+                    <a:graphicFrameLocks xmlns:a="http://schemas.openxmlformats.org/drawingml/2006/main" noChangeAspect="1"/>
+                  </wp:cNvGraphicFramePr>
+                  <a:graphic xmlns:a="http://schemas.openxmlformats.org/drawingml/2006/main">
+                    <a:graphicData uri="http://schemas.openxmlformats.org/drawingml/2006/picture">
+                      <pic:pic xmlns:pic="http://schemas.openxmlformats.org/drawingml/2006/picture">
+                        <pic:nvPicPr>
+                          <pic:cNvPr id="1" name=""/>
+                          <pic:cNvPicPr/>
+                        </pic:nvPicPr>
+                        <pic:blipFill>
+                          <a:blip r:embed="rId108"/>
+                          <a:stretch>
+                            <a:fillRect/>
+                          </a:stretch>
+                        </pic:blipFill>
+                        <pic:spPr>
+                          <a:xfrm>
+                            <a:off x="0" y="0"/>
+                            <a:ext cx="723900" cy="342900"/>
+                          </a:xfrm>
+                          <a:prstGeom prst="rect">
+                            <a:avLst/>
+                          </a:prstGeom>
+                        </pic:spPr>
+                      </pic:pic>
+                    </a:graphicData>
+                  </a:graphic>
+                </wp:inline>
+              </w:drawing>
+            </w:r>
           </w:p>
         </w:tc>
         <w:tc>
@@ -21995,6 +22703,84 @@
                 <w:color w:val="70AD47" w:themeColor="accent6"/>
               </w:rPr>
             </w:pPr>
+            <w:r>
+              <w:rPr>
+                <w:rFonts w:ascii="Segoe UI" w:hAnsi="Segoe UI" w:cs="Segoe UI" w:hint="eastAsia"/>
+                <w:color w:val="70AD47" w:themeColor="accent6"/>
+              </w:rPr>
+              <w:t>1</w:t>
+            </w:r>
+            <w:r>
+              <w:rPr>
+                <w:rFonts w:ascii="Segoe UI" w:hAnsi="Segoe UI" w:cs="Segoe UI"/>
+                <w:color w:val="70AD47" w:themeColor="accent6"/>
+              </w:rPr>
+              <w:t>. a large open space inside the entrance of a theatre or hotel where people can meet or wait</w:t>
+            </w:r>
+          </w:p>
+          <w:p>
+            <w:pPr>
+              <w:jc w:val="center"/>
+              <w:rPr>
+                <w:rFonts w:ascii="Segoe UI" w:hAnsi="Segoe UI" w:cs="Segoe UI"/>
+                <w:color w:val="ED7D31" w:themeColor="accent2"/>
+              </w:rPr>
+            </w:pPr>
+            <w:r>
+              <w:rPr>
+                <w:rFonts w:ascii="Segoe UI" w:hAnsi="Segoe UI" w:cs="Segoe UI" w:hint="eastAsia"/>
+                <w:color w:val="ED7D31" w:themeColor="accent2"/>
+              </w:rPr>
+              <w:t>S</w:t>
+            </w:r>
+            <w:r>
+              <w:rPr>
+                <w:rFonts w:ascii="Segoe UI" w:hAnsi="Segoe UI" w:cs="Segoe UI"/>
+                <w:color w:val="ED7D31" w:themeColor="accent2"/>
+              </w:rPr>
+              <w:t>YN: lobby</w:t>
+            </w:r>
+          </w:p>
+          <w:p>
+            <w:pPr>
+              <w:jc w:val="center"/>
+              <w:rPr>
+                <w:rFonts w:ascii="Segoe UI" w:hAnsi="Segoe UI" w:cs="Segoe UI"/>
+                <w:color w:val="4472C4" w:themeColor="accent1"/>
+                <w:u w:val="single"/>
+              </w:rPr>
+            </w:pPr>
+            <w:r>
+              <w:rPr>
+                <w:rFonts w:ascii="Segoe UI" w:hAnsi="Segoe UI" w:cs="Segoe UI"/>
+                <w:color w:val="4472C4" w:themeColor="accent1"/>
+                <w:u w:val="single"/>
+              </w:rPr>
+              <w:t>A Foyer is a lobby</w:t>
+            </w:r>
+          </w:p>
+          <w:p>
+            <w:pPr>
+              <w:jc w:val="center"/>
+              <w:rPr>
+                <w:rFonts w:ascii="Segoe UI" w:hAnsi="Segoe UI" w:cs="Segoe UI" w:hint="eastAsia"/>
+                <w:color w:val="70AD47" w:themeColor="accent6"/>
+              </w:rPr>
+            </w:pPr>
+            <w:r>
+              <w:rPr>
+                <w:rFonts w:ascii="Segoe UI" w:hAnsi="Segoe UI" w:cs="Segoe UI" w:hint="eastAsia"/>
+                <w:color w:val="70AD47" w:themeColor="accent6"/>
+              </w:rPr>
+              <w:t>2</w:t>
+            </w:r>
+            <w:r>
+              <w:rPr>
+                <w:rFonts w:ascii="Segoe UI" w:hAnsi="Segoe UI" w:cs="Segoe UI"/>
+                <w:color w:val="70AD47" w:themeColor="accent6"/>
+              </w:rPr>
+              <w:t>. …</w:t>
+            </w:r>
           </w:p>
         </w:tc>
       </w:tr>
@@ -22011,10 +22797,24 @@
             <w:pPr>
               <w:jc w:val="center"/>
               <w:rPr>
-                <w:rFonts w:ascii="Segoe UI" w:hAnsi="Segoe UI" w:cs="Segoe UI"/>
-                <w:color w:val="7030A0"/>
-              </w:rPr>
-            </w:pPr>
+                <w:rFonts w:ascii="Segoe UI" w:hAnsi="Segoe UI" w:cs="Segoe UI" w:hint="eastAsia"/>
+                <w:color w:val="7030A0"/>
+              </w:rPr>
+            </w:pPr>
+            <w:r>
+              <w:rPr>
+                <w:rFonts w:ascii="Segoe UI" w:hAnsi="Segoe UI" w:cs="Segoe UI" w:hint="eastAsia"/>
+                <w:color w:val="7030A0"/>
+              </w:rPr>
+              <w:t>f</w:t>
+            </w:r>
+            <w:r>
+              <w:rPr>
+                <w:rFonts w:ascii="Segoe UI" w:hAnsi="Segoe UI" w:cs="Segoe UI"/>
+                <w:color w:val="7030A0"/>
+              </w:rPr>
+              <w:t>reezer</w:t>
+            </w:r>
           </w:p>
         </w:tc>
         <w:tc>
@@ -22030,6 +22830,13 @@
                 <w:color w:val="0070C0"/>
               </w:rPr>
             </w:pPr>
+            <w:r>
+              <w:rPr>
+                <w:rFonts w:ascii="Segoe UI" w:hAnsi="Segoe UI" w:cs="Segoe UI" w:hint="eastAsia"/>
+                <w:color w:val="0070C0"/>
+              </w:rPr>
+              <w:t>n</w:t>
+            </w:r>
           </w:p>
         </w:tc>
         <w:tc>
@@ -22044,6 +22851,46 @@
                 <w:noProof/>
               </w:rPr>
             </w:pPr>
+            <w:r>
+              <w:rPr>
+                <w:noProof/>
+              </w:rPr>
+              <w:drawing>
+                <wp:inline distT="0" distB="0" distL="0" distR="0" wp14:anchorId="244449F0" wp14:editId="6AD53056">
+                  <wp:extent cx="895350" cy="342900"/>
+                  <wp:effectExtent l="0" t="0" r="0" b="0"/>
+                  <wp:docPr id="2561" name="图片 2561"/>
+                  <wp:cNvGraphicFramePr>
+                    <a:graphicFrameLocks xmlns:a="http://schemas.openxmlformats.org/drawingml/2006/main" noChangeAspect="1"/>
+                  </wp:cNvGraphicFramePr>
+                  <a:graphic xmlns:a="http://schemas.openxmlformats.org/drawingml/2006/main">
+                    <a:graphicData uri="http://schemas.openxmlformats.org/drawingml/2006/picture">
+                      <pic:pic xmlns:pic="http://schemas.openxmlformats.org/drawingml/2006/picture">
+                        <pic:nvPicPr>
+                          <pic:cNvPr id="1" name=""/>
+                          <pic:cNvPicPr/>
+                        </pic:nvPicPr>
+                        <pic:blipFill>
+                          <a:blip r:embed="rId109"/>
+                          <a:stretch>
+                            <a:fillRect/>
+                          </a:stretch>
+                        </pic:blipFill>
+                        <pic:spPr>
+                          <a:xfrm>
+                            <a:off x="0" y="0"/>
+                            <a:ext cx="895350" cy="342900"/>
+                          </a:xfrm>
+                          <a:prstGeom prst="rect">
+                            <a:avLst/>
+                          </a:prstGeom>
+                        </pic:spPr>
+                      </pic:pic>
+                    </a:graphicData>
+                  </a:graphic>
+                </wp:inline>
+              </w:drawing>
+            </w:r>
           </w:p>
         </w:tc>
         <w:tc>
@@ -22055,10 +22902,40 @@
             <w:pPr>
               <w:jc w:val="center"/>
               <w:rPr>
-                <w:rFonts w:ascii="Segoe UI" w:hAnsi="Segoe UI" w:cs="Segoe UI"/>
-                <w:color w:val="70AD47" w:themeColor="accent6"/>
-              </w:rPr>
-            </w:pPr>
+                <w:rFonts w:ascii="Segoe UI" w:hAnsi="Segoe UI" w:cs="Segoe UI" w:hint="eastAsia"/>
+                <w:color w:val="70AD47" w:themeColor="accent6"/>
+              </w:rPr>
+            </w:pPr>
+            <w:proofErr w:type="gramStart"/>
+            <w:r>
+              <w:rPr>
+                <w:rFonts w:ascii="Segoe UI" w:hAnsi="Segoe UI" w:cs="Segoe UI"/>
+                <w:color w:val="70AD47" w:themeColor="accent6"/>
+              </w:rPr>
+              <w:t>Also</w:t>
+            </w:r>
+            <w:proofErr w:type="gramEnd"/>
+            <w:r>
+              <w:rPr>
+                <w:rFonts w:ascii="Segoe UI" w:hAnsi="Segoe UI" w:cs="Segoe UI"/>
+                <w:color w:val="70AD47" w:themeColor="accent6"/>
+              </w:rPr>
+              <w:t xml:space="preserve"> deepfreeze, a large piece of electrical equipment in which you can store food for a long time at a low temperature</w:t>
+            </w:r>
+            <w:r>
+              <w:rPr>
+                <w:rFonts w:ascii="Segoe UI" w:hAnsi="Segoe UI" w:cs="Segoe UI" w:hint="eastAsia"/>
+                <w:color w:val="70AD47" w:themeColor="accent6"/>
+              </w:rPr>
+              <w:t xml:space="preserve"> </w:t>
+            </w:r>
+            <w:r>
+              <w:rPr>
+                <w:rFonts w:ascii="Segoe UI" w:hAnsi="Segoe UI" w:cs="Segoe UI"/>
+                <w:color w:val="70AD47" w:themeColor="accent6"/>
+              </w:rPr>
+              <w:t>so that it stays frozen.</w:t>
+            </w:r>
           </w:p>
         </w:tc>
       </w:tr>
@@ -22069,16 +22946,31 @@
         <w:tc>
           <w:tcPr>
             <w:tcW w:w="1920" w:type="dxa"/>
-            <w:vAlign w:val="center"/>
-          </w:tcPr>
-          <w:p>
-            <w:pPr>
-              <w:jc w:val="center"/>
-              <w:rPr>
-                <w:rFonts w:ascii="Segoe UI" w:hAnsi="Segoe UI" w:cs="Segoe UI"/>
-                <w:color w:val="7030A0"/>
-              </w:rPr>
-            </w:pPr>
+            <w:vMerge w:val="restart"/>
+            <w:vAlign w:val="center"/>
+          </w:tcPr>
+          <w:p>
+            <w:pPr>
+              <w:jc w:val="center"/>
+              <w:rPr>
+                <w:rFonts w:ascii="Segoe UI" w:hAnsi="Segoe UI" w:cs="Segoe UI" w:hint="eastAsia"/>
+                <w:color w:val="7030A0"/>
+              </w:rPr>
+            </w:pPr>
+            <w:r>
+              <w:rPr>
+                <w:rFonts w:ascii="Segoe UI" w:hAnsi="Segoe UI" w:cs="Segoe UI" w:hint="eastAsia"/>
+                <w:color w:val="7030A0"/>
+              </w:rPr>
+              <w:t>g</w:t>
+            </w:r>
+            <w:r>
+              <w:rPr>
+                <w:rFonts w:ascii="Segoe UI" w:hAnsi="Segoe UI" w:cs="Segoe UI"/>
+                <w:color w:val="7030A0"/>
+              </w:rPr>
+              <w:t>arage</w:t>
+            </w:r>
           </w:p>
         </w:tc>
         <w:tc>
@@ -22090,15 +22982,23 @@
             <w:pPr>
               <w:jc w:val="center"/>
               <w:rPr>
-                <w:rFonts w:ascii="Segoe UI" w:hAnsi="Segoe UI" w:cs="Segoe UI"/>
-                <w:color w:val="0070C0"/>
-              </w:rPr>
-            </w:pPr>
+                <w:rFonts w:ascii="Segoe UI" w:hAnsi="Segoe UI" w:cs="Segoe UI" w:hint="eastAsia"/>
+                <w:color w:val="0070C0"/>
+              </w:rPr>
+            </w:pPr>
+            <w:r>
+              <w:rPr>
+                <w:rFonts w:ascii="Segoe UI" w:hAnsi="Segoe UI" w:cs="Segoe UI" w:hint="eastAsia"/>
+                <w:color w:val="0070C0"/>
+              </w:rPr>
+              <w:t>n</w:t>
+            </w:r>
           </w:p>
         </w:tc>
         <w:tc>
           <w:tcPr>
             <w:tcW w:w="3516" w:type="dxa"/>
+            <w:vMerge w:val="restart"/>
             <w:vAlign w:val="center"/>
           </w:tcPr>
           <w:p>
@@ -22108,6 +23008,86 @@
                 <w:noProof/>
               </w:rPr>
             </w:pPr>
+            <w:r>
+              <w:rPr>
+                <w:noProof/>
+              </w:rPr>
+              <w:drawing>
+                <wp:inline distT="0" distB="0" distL="0" distR="0" wp14:anchorId="202CA28A" wp14:editId="6B645DC6">
+                  <wp:extent cx="981075" cy="285750"/>
+                  <wp:effectExtent l="0" t="0" r="9525" b="0"/>
+                  <wp:docPr id="2563" name="图片 2563"/>
+                  <wp:cNvGraphicFramePr>
+                    <a:graphicFrameLocks xmlns:a="http://schemas.openxmlformats.org/drawingml/2006/main" noChangeAspect="1"/>
+                  </wp:cNvGraphicFramePr>
+                  <a:graphic xmlns:a="http://schemas.openxmlformats.org/drawingml/2006/main">
+                    <a:graphicData uri="http://schemas.openxmlformats.org/drawingml/2006/picture">
+                      <pic:pic xmlns:pic="http://schemas.openxmlformats.org/drawingml/2006/picture">
+                        <pic:nvPicPr>
+                          <pic:cNvPr id="1" name=""/>
+                          <pic:cNvPicPr/>
+                        </pic:nvPicPr>
+                        <pic:blipFill>
+                          <a:blip r:embed="rId110"/>
+                          <a:stretch>
+                            <a:fillRect/>
+                          </a:stretch>
+                        </pic:blipFill>
+                        <pic:spPr>
+                          <a:xfrm>
+                            <a:off x="0" y="0"/>
+                            <a:ext cx="981075" cy="285750"/>
+                          </a:xfrm>
+                          <a:prstGeom prst="rect">
+                            <a:avLst/>
+                          </a:prstGeom>
+                        </pic:spPr>
+                      </pic:pic>
+                    </a:graphicData>
+                  </a:graphic>
+                </wp:inline>
+              </w:drawing>
+            </w:r>
+            <w:r>
+              <w:rPr>
+                <w:noProof/>
+              </w:rPr>
+              <w:drawing>
+                <wp:inline distT="0" distB="0" distL="0" distR="0" wp14:anchorId="027E7AC0" wp14:editId="4937D424">
+                  <wp:extent cx="952500" cy="352425"/>
+                  <wp:effectExtent l="0" t="0" r="0" b="9525"/>
+                  <wp:docPr id="2562" name="图片 2562"/>
+                  <wp:cNvGraphicFramePr>
+                    <a:graphicFrameLocks xmlns:a="http://schemas.openxmlformats.org/drawingml/2006/main" noChangeAspect="1"/>
+                  </wp:cNvGraphicFramePr>
+                  <a:graphic xmlns:a="http://schemas.openxmlformats.org/drawingml/2006/main">
+                    <a:graphicData uri="http://schemas.openxmlformats.org/drawingml/2006/picture">
+                      <pic:pic xmlns:pic="http://schemas.openxmlformats.org/drawingml/2006/picture">
+                        <pic:nvPicPr>
+                          <pic:cNvPr id="1" name=""/>
+                          <pic:cNvPicPr/>
+                        </pic:nvPicPr>
+                        <pic:blipFill>
+                          <a:blip r:embed="rId111"/>
+                          <a:stretch>
+                            <a:fillRect/>
+                          </a:stretch>
+                        </pic:blipFill>
+                        <pic:spPr>
+                          <a:xfrm>
+                            <a:off x="0" y="0"/>
+                            <a:ext cx="952500" cy="352425"/>
+                          </a:xfrm>
+                          <a:prstGeom prst="rect">
+                            <a:avLst/>
+                          </a:prstGeom>
+                        </pic:spPr>
+                      </pic:pic>
+                    </a:graphicData>
+                  </a:graphic>
+                </wp:inline>
+              </w:drawing>
+            </w:r>
           </w:p>
         </w:tc>
         <w:tc>
@@ -22123,6 +23103,79 @@
                 <w:color w:val="70AD47" w:themeColor="accent6"/>
               </w:rPr>
             </w:pPr>
+            <w:r>
+              <w:rPr>
+                <w:rFonts w:ascii="Segoe UI" w:hAnsi="Segoe UI" w:cs="Segoe UI" w:hint="eastAsia"/>
+                <w:color w:val="70AD47" w:themeColor="accent6"/>
+              </w:rPr>
+              <w:t>1</w:t>
+            </w:r>
+            <w:r>
+              <w:rPr>
+                <w:rFonts w:ascii="Segoe UI" w:hAnsi="Segoe UI" w:cs="Segoe UI"/>
+                <w:color w:val="70AD47" w:themeColor="accent6"/>
+              </w:rPr>
+              <w:t>. a building for keeping one or more cars or other vehicles</w:t>
+            </w:r>
+          </w:p>
+          <w:p>
+            <w:pPr>
+              <w:jc w:val="center"/>
+              <w:rPr>
+                <w:rFonts w:ascii="Segoe UI" w:hAnsi="Segoe UI" w:cs="Segoe UI"/>
+                <w:color w:val="70AD47" w:themeColor="accent6"/>
+                <w:u w:val="single"/>
+              </w:rPr>
+            </w:pPr>
+            <w:r>
+              <w:rPr>
+                <w:rFonts w:ascii="Segoe UI" w:hAnsi="Segoe UI" w:cs="Segoe UI"/>
+                <w:color w:val="70AD47" w:themeColor="accent6"/>
+                <w:u w:val="single"/>
+              </w:rPr>
+              <w:t>A house with built-in garage</w:t>
+            </w:r>
+          </w:p>
+          <w:p>
+            <w:pPr>
+              <w:jc w:val="center"/>
+              <w:rPr>
+                <w:rFonts w:ascii="Segoe UI" w:hAnsi="Segoe UI" w:cs="Segoe UI"/>
+                <w:color w:val="4472C4" w:themeColor="accent1"/>
+                <w:u w:val="single"/>
+              </w:rPr>
+            </w:pPr>
+            <w:r>
+              <w:rPr>
+                <w:rFonts w:ascii="Segoe UI" w:hAnsi="Segoe UI" w:cs="Segoe UI"/>
+                <w:color w:val="4472C4" w:themeColor="accent1"/>
+                <w:u w:val="single"/>
+              </w:rPr>
+              <w:t>An underground garage</w:t>
+            </w:r>
+          </w:p>
+          <w:p>
+            <w:pPr>
+              <w:jc w:val="center"/>
+              <w:rPr>
+                <w:rFonts w:ascii="Segoe UI" w:hAnsi="Segoe UI" w:cs="Segoe UI" w:hint="eastAsia"/>
+                <w:color w:val="70AD47" w:themeColor="accent6"/>
+              </w:rPr>
+            </w:pPr>
+            <w:r>
+              <w:rPr>
+                <w:rFonts w:ascii="Segoe UI" w:hAnsi="Segoe UI" w:cs="Segoe UI" w:hint="eastAsia"/>
+                <w:color w:val="70AD47" w:themeColor="accent6"/>
+              </w:rPr>
+              <w:t>2</w:t>
+            </w:r>
+            <w:r>
+              <w:rPr>
+                <w:rFonts w:ascii="Segoe UI" w:hAnsi="Segoe UI" w:cs="Segoe UI"/>
+                <w:color w:val="70AD47" w:themeColor="accent6"/>
+              </w:rPr>
+              <w:t>. a place where vehicles are repaired and where you can buy a car or buy petrol and oil</w:t>
+            </w:r>
           </w:p>
         </w:tc>
       </w:tr>
@@ -22133,6 +23186,7 @@
         <w:tc>
           <w:tcPr>
             <w:tcW w:w="1920" w:type="dxa"/>
+            <w:vMerge/>
             <w:vAlign w:val="center"/>
           </w:tcPr>
           <w:p>
@@ -22158,11 +23212,19 @@
                 <w:color w:val="0070C0"/>
               </w:rPr>
             </w:pPr>
+            <w:r>
+              <w:rPr>
+                <w:rFonts w:ascii="Segoe UI" w:hAnsi="Segoe UI" w:cs="Segoe UI" w:hint="eastAsia"/>
+                <w:color w:val="0070C0"/>
+              </w:rPr>
+              <w:t>v</w:t>
+            </w:r>
           </w:p>
         </w:tc>
         <w:tc>
           <w:tcPr>
             <w:tcW w:w="3516" w:type="dxa"/>
+            <w:vMerge/>
             <w:vAlign w:val="center"/>
           </w:tcPr>
           <w:p>
@@ -22183,10 +23245,17 @@
             <w:pPr>
               <w:jc w:val="center"/>
               <w:rPr>
-                <w:rFonts w:ascii="Segoe UI" w:hAnsi="Segoe UI" w:cs="Segoe UI"/>
-                <w:color w:val="70AD47" w:themeColor="accent6"/>
-              </w:rPr>
-            </w:pPr>
+                <w:rFonts w:ascii="Segoe UI" w:hAnsi="Segoe UI" w:cs="Segoe UI" w:hint="eastAsia"/>
+                <w:color w:val="70AD47" w:themeColor="accent6"/>
+              </w:rPr>
+            </w:pPr>
+            <w:r>
+              <w:rPr>
+                <w:rFonts w:ascii="Segoe UI" w:hAnsi="Segoe UI" w:cs="Segoe UI"/>
+                <w:color w:val="70AD47" w:themeColor="accent6"/>
+              </w:rPr>
+              <w:t>To put or keep a vehicle in a garage</w:t>
+            </w:r>
           </w:p>
         </w:tc>
       </w:tr>
@@ -23351,7 +24420,7 @@
         <v:path o:extrusionok="f" gradientshapeok="t" o:connecttype="rect"/>
         <o:lock v:ext="edit" aspectratio="t"/>
       </v:shapetype>
-      <v:shape id="_x0000_i1050" type="#_x0000_t75" style="width:28.5pt;height:14.5pt;visibility:visible;mso-wrap-style:square" o:bullet="t">
+      <v:shape id="_x0000_i1073" type="#_x0000_t75" style="width:28.5pt;height:14.5pt;visibility:visible;mso-wrap-style:square" o:bullet="t">
         <v:imagedata r:id="rId1" o:title=""/>
       </v:shape>
     </w:pict>

</xml_diff>